<commit_message>
Update Documentation Activité 1.docx
</commit_message>
<xml_diff>
--- a/activité 1/Documentation Activité 1.docx
+++ b/activité 1/Documentation Activité 1.docx
@@ -1,12 +1,12 @@
 
 <file path=word/document.xml><?xml version="1.0" encoding="utf-8"?>
-<w:document xmlns:wpc="http://schemas.microsoft.com/office/word/2010/wordprocessingCanvas" xmlns:cx="http://schemas.microsoft.com/office/drawing/2014/chartex" xmlns:cx1="http://schemas.microsoft.com/office/drawing/2015/9/8/chartex" xmlns:mc="http://schemas.openxmlformats.org/markup-compatibility/2006" xmlns:o="urn:schemas-microsoft-com:office:office" xmlns:r="http://schemas.openxmlformats.org/officeDocument/2006/relationships" xmlns:m="http://schemas.openxmlformats.org/officeDocument/2006/math" xmlns:v="urn:schemas-microsoft-com:vml" xmlns:wp14="http://schemas.microsoft.com/office/word/2010/wordprocessingDrawing" xmlns:wp="http://schemas.openxmlformats.org/drawingml/2006/wordprocessingDrawing" xmlns:w10="urn:schemas-microsoft-com:office:word" xmlns:w="http://schemas.openxmlformats.org/wordprocessingml/2006/main" xmlns:w14="http://schemas.microsoft.com/office/word/2010/wordml" xmlns:w15="http://schemas.microsoft.com/office/word/2012/wordml" xmlns:w16se="http://schemas.microsoft.com/office/word/2015/wordml/symex" xmlns:wpg="http://schemas.microsoft.com/office/word/2010/wordprocessingGroup" xmlns:wpi="http://schemas.microsoft.com/office/word/2010/wordprocessingInk" xmlns:wne="http://schemas.microsoft.com/office/word/2006/wordml" xmlns:wps="http://schemas.microsoft.com/office/word/2010/wordprocessingShape" mc:Ignorable="w14 w15 w16se wp14">
+<w:document xmlns:wpc="http://schemas.microsoft.com/office/word/2010/wordprocessingCanvas" xmlns:cx="http://schemas.microsoft.com/office/drawing/2014/chartex" xmlns:cx1="http://schemas.microsoft.com/office/drawing/2015/9/8/chartex" xmlns:cx2="http://schemas.microsoft.com/office/drawing/2015/10/21/chartex" xmlns:cx3="http://schemas.microsoft.com/office/drawing/2016/5/9/chartex" xmlns:cx4="http://schemas.microsoft.com/office/drawing/2016/5/10/chartex" xmlns:cx5="http://schemas.microsoft.com/office/drawing/2016/5/11/chartex" xmlns:cx6="http://schemas.microsoft.com/office/drawing/2016/5/12/chartex" xmlns:cx7="http://schemas.microsoft.com/office/drawing/2016/5/13/chartex" xmlns:cx8="http://schemas.microsoft.com/office/drawing/2016/5/14/chartex" xmlns:mc="http://schemas.openxmlformats.org/markup-compatibility/2006" xmlns:aink="http://schemas.microsoft.com/office/drawing/2016/ink" xmlns:am3d="http://schemas.microsoft.com/office/drawing/2017/model3d" xmlns:o="urn:schemas-microsoft-com:office:office" xmlns:oel="http://schemas.microsoft.com/office/2019/extlst" xmlns:r="http://schemas.openxmlformats.org/officeDocument/2006/relationships" xmlns:m="http://schemas.openxmlformats.org/officeDocument/2006/math" xmlns:v="urn:schemas-microsoft-com:vml" xmlns:wp14="http://schemas.microsoft.com/office/word/2010/wordprocessingDrawing" xmlns:wp="http://schemas.openxmlformats.org/drawingml/2006/wordprocessingDrawing" xmlns:w10="urn:schemas-microsoft-com:office:word" xmlns:w="http://schemas.openxmlformats.org/wordprocessingml/2006/main" xmlns:w14="http://schemas.microsoft.com/office/word/2010/wordml" xmlns:w15="http://schemas.microsoft.com/office/word/2012/wordml" xmlns:w16cex="http://schemas.microsoft.com/office/word/2018/wordml/cex" xmlns:w16cid="http://schemas.microsoft.com/office/word/2016/wordml/cid" xmlns:w16="http://schemas.microsoft.com/office/word/2018/wordml" xmlns:w16sdtdh="http://schemas.microsoft.com/office/word/2020/wordml/sdtdatahash" xmlns:w16se="http://schemas.microsoft.com/office/word/2015/wordml/symex" xmlns:wpg="http://schemas.microsoft.com/office/word/2010/wordprocessingGroup" xmlns:wpi="http://schemas.microsoft.com/office/word/2010/wordprocessingInk" xmlns:wne="http://schemas.microsoft.com/office/word/2006/wordml" xmlns:wps="http://schemas.microsoft.com/office/word/2010/wordprocessingShape" mc:Ignorable="w14 w15 w16se w16cid w16 w16cex w16sdtdh wp14">
   <w:body>
     <w:p>
       <w:pPr>
         <w:pStyle w:val="Titre1"/>
       </w:pPr>
-      <w:bookmarkStart w:id="0" w:name="_Toc126059423"/>
+      <w:bookmarkStart w:id="0" w:name="_Toc126087778"/>
       <w:r>
         <w:t>Documentation</w:t>
       </w:r>
@@ -15,8 +15,11 @@
     <w:sdt>
       <w:sdtPr>
         <w:rPr>
+          <w:rFonts w:asciiTheme="minorHAnsi" w:eastAsiaTheme="minorHAnsi" w:hAnsiTheme="minorHAnsi" w:cstheme="minorBidi"/>
           <w:color w:val="538135" w:themeColor="accent6" w:themeShade="BF"/>
-          <w:lang w:val="fr-FR"/>
+          <w:sz w:val="22"/>
+          <w:szCs w:val="22"/>
+          <w:lang w:val="fr-FR" w:eastAsia="en-US"/>
         </w:rPr>
         <w:id w:val="746999783"/>
         <w:docPartObj>
@@ -26,13 +29,9 @@
       </w:sdtPr>
       <w:sdtEndPr>
         <w:rPr>
-          <w:rFonts w:asciiTheme="minorHAnsi" w:eastAsiaTheme="minorHAnsi" w:hAnsiTheme="minorHAnsi" w:cstheme="minorBidi"/>
           <w:b/>
           <w:bCs/>
           <w:color w:val="auto"/>
-          <w:sz w:val="22"/>
-          <w:szCs w:val="22"/>
-          <w:lang w:eastAsia="en-US"/>
         </w:rPr>
       </w:sdtEndPr>
       <w:sdtContent>
@@ -87,7 +86,7 @@
             </w:rPr>
             <w:fldChar w:fldCharType="separate"/>
           </w:r>
-          <w:hyperlink w:anchor="_Toc126059423" w:history="1">
+          <w:hyperlink w:anchor="_Toc126087778" w:history="1">
             <w:r>
               <w:rPr>
                 <w:rStyle w:val="Lienhypertexte"/>
@@ -114,7 +113,7 @@
                 <w:noProof/>
                 <w:webHidden/>
               </w:rPr>
-              <w:instrText xml:space="preserve"> PAGEREF _Toc126059423 \h </w:instrText>
+              <w:instrText xml:space="preserve"> PAGEREF _Toc126087778 \h </w:instrText>
             </w:r>
             <w:r>
               <w:rPr>
@@ -158,7 +157,7 @@
               <w:lang w:eastAsia="fr-CH"/>
             </w:rPr>
           </w:pPr>
-          <w:hyperlink w:anchor="_Toc126059424" w:history="1">
+          <w:hyperlink w:anchor="_Toc126087779" w:history="1">
             <w:r>
               <w:rPr>
                 <w:rStyle w:val="Lienhypertexte"/>
@@ -200,7 +199,7 @@
                 <w:noProof/>
                 <w:webHidden/>
               </w:rPr>
-              <w:instrText xml:space="preserve"> PAGEREF _Toc126059424 \h </w:instrText>
+              <w:instrText xml:space="preserve"> PAGEREF _Toc126087779 \h </w:instrText>
             </w:r>
             <w:r>
               <w:rPr>
@@ -244,7 +243,7 @@
               <w:lang w:eastAsia="fr-CH"/>
             </w:rPr>
           </w:pPr>
-          <w:hyperlink w:anchor="_Toc126059425" w:history="1">
+          <w:hyperlink w:anchor="_Toc126087780" w:history="1">
             <w:r>
               <w:rPr>
                 <w:rStyle w:val="Lienhypertexte"/>
@@ -286,7 +285,7 @@
                 <w:noProof/>
                 <w:webHidden/>
               </w:rPr>
-              <w:instrText xml:space="preserve"> PAGEREF _Toc126059425 \h </w:instrText>
+              <w:instrText xml:space="preserve"> PAGEREF _Toc126087780 \h </w:instrText>
             </w:r>
             <w:r>
               <w:rPr>
@@ -330,7 +329,7 @@
               <w:lang w:eastAsia="fr-CH"/>
             </w:rPr>
           </w:pPr>
-          <w:hyperlink w:anchor="_Toc126059426" w:history="1">
+          <w:hyperlink w:anchor="_Toc126087781" w:history="1">
             <w:r>
               <w:rPr>
                 <w:rStyle w:val="Lienhypertexte"/>
@@ -372,7 +371,7 @@
                 <w:noProof/>
                 <w:webHidden/>
               </w:rPr>
-              <w:instrText xml:space="preserve"> PAGEREF _Toc126059426 \h </w:instrText>
+              <w:instrText xml:space="preserve"> PAGEREF _Toc126087781 \h </w:instrText>
             </w:r>
             <w:r>
               <w:rPr>
@@ -416,7 +415,7 @@
               <w:lang w:eastAsia="fr-CH"/>
             </w:rPr>
           </w:pPr>
-          <w:hyperlink w:anchor="_Toc126059427" w:history="1">
+          <w:hyperlink w:anchor="_Toc126087782" w:history="1">
             <w:r>
               <w:rPr>
                 <w:rStyle w:val="Lienhypertexte"/>
@@ -458,7 +457,7 @@
                 <w:noProof/>
                 <w:webHidden/>
               </w:rPr>
-              <w:instrText xml:space="preserve"> PAGEREF _Toc126059427 \h </w:instrText>
+              <w:instrText xml:space="preserve"> PAGEREF _Toc126087782 \h </w:instrText>
             </w:r>
             <w:r>
               <w:rPr>
@@ -502,7 +501,7 @@
               <w:lang w:eastAsia="fr-CH"/>
             </w:rPr>
           </w:pPr>
-          <w:hyperlink w:anchor="_Toc126059428" w:history="1">
+          <w:hyperlink w:anchor="_Toc126087783" w:history="1">
             <w:r>
               <w:rPr>
                 <w:rStyle w:val="Lienhypertexte"/>
@@ -544,7 +543,7 @@
                 <w:noProof/>
                 <w:webHidden/>
               </w:rPr>
-              <w:instrText xml:space="preserve"> PAGEREF _Toc126059428 \h </w:instrText>
+              <w:instrText xml:space="preserve"> PAGEREF _Toc126087783 \h </w:instrText>
             </w:r>
             <w:r>
               <w:rPr>
@@ -588,7 +587,7 @@
               <w:lang w:eastAsia="fr-CH"/>
             </w:rPr>
           </w:pPr>
-          <w:hyperlink w:anchor="_Toc126059429" w:history="1">
+          <w:hyperlink w:anchor="_Toc126087784" w:history="1">
             <w:r>
               <w:rPr>
                 <w:rStyle w:val="Lienhypertexte"/>
@@ -630,7 +629,7 @@
                 <w:noProof/>
                 <w:webHidden/>
               </w:rPr>
-              <w:instrText xml:space="preserve"> PAGEREF _Toc126059429 \h </w:instrText>
+              <w:instrText xml:space="preserve"> PAGEREF _Toc126087784 \h </w:instrText>
             </w:r>
             <w:r>
               <w:rPr>
@@ -674,7 +673,7 @@
               <w:lang w:eastAsia="fr-CH"/>
             </w:rPr>
           </w:pPr>
-          <w:hyperlink w:anchor="_Toc126059430" w:history="1">
+          <w:hyperlink w:anchor="_Toc126087785" w:history="1">
             <w:r>
               <w:rPr>
                 <w:rStyle w:val="Lienhypertexte"/>
@@ -716,95 +715,7 @@
                 <w:noProof/>
                 <w:webHidden/>
               </w:rPr>
-              <w:instrText xml:space="preserve"> PAGEREF _Toc126059430 \h </w:instrText>
-            </w:r>
-            <w:r>
-              <w:rPr>
-                <w:noProof/>
-                <w:webHidden/>
-              </w:rPr>
-            </w:r>
-            <w:r>
-              <w:rPr>
-                <w:noProof/>
-                <w:webHidden/>
-              </w:rPr>
-              <w:fldChar w:fldCharType="separate"/>
-            </w:r>
-            <w:r>
-              <w:rPr>
-                <w:noProof/>
-                <w:webHidden/>
-              </w:rPr>
-              <w:t>9</w:t>
-            </w:r>
-            <w:r>
-              <w:rPr>
-                <w:noProof/>
-                <w:webHidden/>
-              </w:rPr>
-              <w:fldChar w:fldCharType="end"/>
-            </w:r>
-          </w:hyperlink>
-          <w:bookmarkStart w:id="1" w:name="_GoBack"/>
-          <w:bookmarkEnd w:id="1"/>
-        </w:p>
-        <w:p>
-          <w:pPr>
-            <w:pStyle w:val="TM3"/>
-            <w:tabs>
-              <w:tab w:val="left" w:pos="1320"/>
-              <w:tab w:val="right" w:leader="dot" w:pos="9062"/>
-            </w:tabs>
-            <w:rPr>
-              <w:rFonts w:eastAsiaTheme="minorEastAsia"/>
-              <w:noProof/>
-              <w:lang w:eastAsia="fr-CH"/>
-            </w:rPr>
-          </w:pPr>
-          <w:hyperlink w:anchor="_Toc126059431" w:history="1">
-            <w:r>
-              <w:rPr>
-                <w:rStyle w:val="Lienhypertexte"/>
-                <w:noProof/>
-              </w:rPr>
-              <w:t>1.2.1</w:t>
-            </w:r>
-            <w:r>
-              <w:rPr>
-                <w:rFonts w:eastAsiaTheme="minorEastAsia"/>
-                <w:noProof/>
-                <w:lang w:eastAsia="fr-CH"/>
-              </w:rPr>
-              <w:tab/>
-            </w:r>
-            <w:r>
-              <w:rPr>
-                <w:rStyle w:val="Lienhypertexte"/>
-                <w:noProof/>
-              </w:rPr>
-              <w:t>Login</w:t>
-            </w:r>
-            <w:r>
-              <w:rPr>
-                <w:noProof/>
-                <w:webHidden/>
-              </w:rPr>
-              <w:tab/>
-            </w:r>
-            <w:r>
-              <w:rPr>
-                <w:noProof/>
-                <w:webHidden/>
-              </w:rPr>
-              <w:fldChar w:fldCharType="begin"/>
-            </w:r>
-            <w:r>
-              <w:rPr>
-                <w:noProof/>
-                <w:webHidden/>
-              </w:rPr>
-              <w:instrText xml:space="preserve"> PAGEREF _Toc126059431 \h </w:instrText>
+              <w:instrText xml:space="preserve"> PAGEREF _Toc126087785 \h </w:instrText>
             </w:r>
             <w:r>
               <w:rPr>
@@ -848,12 +759,98 @@
               <w:lang w:eastAsia="fr-CH"/>
             </w:rPr>
           </w:pPr>
-          <w:hyperlink w:anchor="_Toc126059432" w:history="1">
+          <w:hyperlink w:anchor="_Toc126087786" w:history="1">
             <w:r>
               <w:rPr>
                 <w:rStyle w:val="Lienhypertexte"/>
                 <w:noProof/>
               </w:rPr>
+              <w:t>1.2.1</w:t>
+            </w:r>
+            <w:r>
+              <w:rPr>
+                <w:rFonts w:eastAsiaTheme="minorEastAsia"/>
+                <w:noProof/>
+                <w:lang w:eastAsia="fr-CH"/>
+              </w:rPr>
+              <w:tab/>
+            </w:r>
+            <w:r>
+              <w:rPr>
+                <w:rStyle w:val="Lienhypertexte"/>
+                <w:noProof/>
+              </w:rPr>
+              <w:t>Login</w:t>
+            </w:r>
+            <w:r>
+              <w:rPr>
+                <w:noProof/>
+                <w:webHidden/>
+              </w:rPr>
+              <w:tab/>
+            </w:r>
+            <w:r>
+              <w:rPr>
+                <w:noProof/>
+                <w:webHidden/>
+              </w:rPr>
+              <w:fldChar w:fldCharType="begin"/>
+            </w:r>
+            <w:r>
+              <w:rPr>
+                <w:noProof/>
+                <w:webHidden/>
+              </w:rPr>
+              <w:instrText xml:space="preserve"> PAGEREF _Toc126087786 \h </w:instrText>
+            </w:r>
+            <w:r>
+              <w:rPr>
+                <w:noProof/>
+                <w:webHidden/>
+              </w:rPr>
+            </w:r>
+            <w:r>
+              <w:rPr>
+                <w:noProof/>
+                <w:webHidden/>
+              </w:rPr>
+              <w:fldChar w:fldCharType="separate"/>
+            </w:r>
+            <w:r>
+              <w:rPr>
+                <w:noProof/>
+                <w:webHidden/>
+              </w:rPr>
+              <w:t>9</w:t>
+            </w:r>
+            <w:r>
+              <w:rPr>
+                <w:noProof/>
+                <w:webHidden/>
+              </w:rPr>
+              <w:fldChar w:fldCharType="end"/>
+            </w:r>
+          </w:hyperlink>
+        </w:p>
+        <w:p>
+          <w:pPr>
+            <w:pStyle w:val="TM3"/>
+            <w:tabs>
+              <w:tab w:val="left" w:pos="1320"/>
+              <w:tab w:val="right" w:leader="dot" w:pos="9062"/>
+            </w:tabs>
+            <w:rPr>
+              <w:rFonts w:eastAsiaTheme="minorEastAsia"/>
+              <w:noProof/>
+              <w:lang w:eastAsia="fr-CH"/>
+            </w:rPr>
+          </w:pPr>
+          <w:hyperlink w:anchor="_Toc126087787" w:history="1">
+            <w:r>
+              <w:rPr>
+                <w:rStyle w:val="Lienhypertexte"/>
+                <w:noProof/>
+              </w:rPr>
               <w:t>1.2.2</w:t>
             </w:r>
             <w:r>
@@ -869,7 +866,7 @@
                 <w:rStyle w:val="Lienhypertexte"/>
                 <w:noProof/>
               </w:rPr>
-              <w:t>Configuration</w:t>
+              <w:t>Configuration réseau</w:t>
             </w:r>
             <w:r>
               <w:rPr>
@@ -890,7 +887,7 @@
                 <w:noProof/>
                 <w:webHidden/>
               </w:rPr>
-              <w:instrText xml:space="preserve"> PAGEREF _Toc126059432 \h </w:instrText>
+              <w:instrText xml:space="preserve"> PAGEREF _Toc126087787 \h </w:instrText>
             </w:r>
             <w:r>
               <w:rPr>
@@ -911,6 +908,92 @@
                 <w:webHidden/>
               </w:rPr>
               <w:t>9</w:t>
+            </w:r>
+            <w:r>
+              <w:rPr>
+                <w:noProof/>
+                <w:webHidden/>
+              </w:rPr>
+              <w:fldChar w:fldCharType="end"/>
+            </w:r>
+          </w:hyperlink>
+        </w:p>
+        <w:p>
+          <w:pPr>
+            <w:pStyle w:val="TM3"/>
+            <w:tabs>
+              <w:tab w:val="left" w:pos="1320"/>
+              <w:tab w:val="right" w:leader="dot" w:pos="9062"/>
+            </w:tabs>
+            <w:rPr>
+              <w:rFonts w:eastAsiaTheme="minorEastAsia"/>
+              <w:noProof/>
+              <w:lang w:eastAsia="fr-CH"/>
+            </w:rPr>
+          </w:pPr>
+          <w:hyperlink w:anchor="_Toc126087788" w:history="1">
+            <w:r>
+              <w:rPr>
+                <w:rStyle w:val="Lienhypertexte"/>
+                <w:noProof/>
+              </w:rPr>
+              <w:t>1.2.3</w:t>
+            </w:r>
+            <w:r>
+              <w:rPr>
+                <w:rFonts w:eastAsiaTheme="minorEastAsia"/>
+                <w:noProof/>
+                <w:lang w:eastAsia="fr-CH"/>
+              </w:rPr>
+              <w:tab/>
+            </w:r>
+            <w:r>
+              <w:rPr>
+                <w:rStyle w:val="Lienhypertexte"/>
+                <w:noProof/>
+              </w:rPr>
+              <w:t>Propriété du système</w:t>
+            </w:r>
+            <w:r>
+              <w:rPr>
+                <w:noProof/>
+                <w:webHidden/>
+              </w:rPr>
+              <w:tab/>
+            </w:r>
+            <w:r>
+              <w:rPr>
+                <w:noProof/>
+                <w:webHidden/>
+              </w:rPr>
+              <w:fldChar w:fldCharType="begin"/>
+            </w:r>
+            <w:r>
+              <w:rPr>
+                <w:noProof/>
+                <w:webHidden/>
+              </w:rPr>
+              <w:instrText xml:space="preserve"> PAGEREF _Toc126087788 \h </w:instrText>
+            </w:r>
+            <w:r>
+              <w:rPr>
+                <w:noProof/>
+                <w:webHidden/>
+              </w:rPr>
+            </w:r>
+            <w:r>
+              <w:rPr>
+                <w:noProof/>
+                <w:webHidden/>
+              </w:rPr>
+              <w:fldChar w:fldCharType="separate"/>
+            </w:r>
+            <w:r>
+              <w:rPr>
+                <w:noProof/>
+                <w:webHidden/>
+              </w:rPr>
+              <w:t>10</w:t>
             </w:r>
             <w:r>
               <w:rPr>
@@ -934,7 +1017,7 @@
               <w:lang w:eastAsia="fr-CH"/>
             </w:rPr>
           </w:pPr>
-          <w:hyperlink w:anchor="_Toc126059433" w:history="1">
+          <w:hyperlink w:anchor="_Toc126087789" w:history="1">
             <w:r>
               <w:rPr>
                 <w:rStyle w:val="Lienhypertexte"/>
@@ -976,7 +1059,7 @@
                 <w:noProof/>
                 <w:webHidden/>
               </w:rPr>
-              <w:instrText xml:space="preserve"> PAGEREF _Toc126059433 \h </w:instrText>
+              <w:instrText xml:space="preserve"> PAGEREF _Toc126087789 \h </w:instrText>
             </w:r>
             <w:r>
               <w:rPr>
@@ -996,7 +1079,7 @@
                 <w:noProof/>
                 <w:webHidden/>
               </w:rPr>
-              <w:t>9</w:t>
+              <w:t>11</w:t>
             </w:r>
             <w:r>
               <w:rPr>
@@ -1036,7 +1119,7 @@
       <w:pPr>
         <w:pStyle w:val="Titre2"/>
       </w:pPr>
-      <w:bookmarkStart w:id="2" w:name="_Toc126059424"/>
+      <w:bookmarkStart w:id="1" w:name="_Toc126087779"/>
       <w:r>
         <w:lastRenderedPageBreak/>
         <w:t>Installation initiale</w:t>
@@ -1044,17 +1127,17 @@
       <w:r>
         <w:t> : Serveur</w:t>
       </w:r>
+      <w:bookmarkEnd w:id="1"/>
+    </w:p>
+    <w:p>
+      <w:pPr>
+        <w:pStyle w:val="Titre3"/>
+      </w:pPr>
+      <w:bookmarkStart w:id="2" w:name="_Toc126087780"/>
+      <w:r>
+        <w:t>Login</w:t>
+      </w:r>
       <w:bookmarkEnd w:id="2"/>
-    </w:p>
-    <w:p>
-      <w:pPr>
-        <w:pStyle w:val="Titre3"/>
-      </w:pPr>
-      <w:bookmarkStart w:id="3" w:name="_Toc126059425"/>
-      <w:r>
-        <w:t>Login</w:t>
-      </w:r>
-      <w:bookmarkEnd w:id="3"/>
     </w:p>
     <w:p>
       <w:pPr>
@@ -1096,14 +1179,14 @@
       <w:pPr>
         <w:pStyle w:val="Titre3"/>
       </w:pPr>
-      <w:bookmarkStart w:id="4" w:name="_Toc126059426"/>
+      <w:bookmarkStart w:id="3" w:name="_Toc126087781"/>
       <w:r>
         <w:t>Configuration</w:t>
       </w:r>
       <w:r>
         <w:t xml:space="preserve"> réseau</w:t>
       </w:r>
-      <w:bookmarkEnd w:id="4"/>
+      <w:bookmarkEnd w:id="3"/>
     </w:p>
     <w:p>
       <w:pPr>
@@ -1144,13 +1227,8 @@
         <w:t>Domaine</w:t>
       </w:r>
       <w:r>
-        <w:t xml:space="preserve"> : </w:t>
-      </w:r>
-      <w:proofErr w:type="spellStart"/>
-      <w:r>
-        <w:t>Scuolapro.local</w:t>
-      </w:r>
-      <w:proofErr w:type="spellEnd"/>
+        <w:t> : Scuolapro.local</w:t>
+      </w:r>
     </w:p>
     <w:p>
       <w:pPr>
@@ -1229,8 +1307,11 @@
         <w:jc w:val="center"/>
       </w:pPr>
       <w:r>
+        <w:rPr>
+          <w:noProof/>
+        </w:rPr>
         <w:drawing>
-          <wp:inline distT="0" distB="0" distL="0" distR="0" wp14:anchorId="253079C5" wp14:editId="4D2F0FC0">
+          <wp:inline distT="0" distB="0" distL="0" distR="0" wp14:anchorId="56AC7A70" wp14:editId="31E20BD5">
             <wp:extent cx="4561512" cy="2305050"/>
             <wp:effectExtent l="0" t="0" r="0" b="0"/>
             <wp:docPr id="5" name="Image 5"/>
@@ -1277,11 +1358,11 @@
       <w:pPr>
         <w:pStyle w:val="Titre3"/>
       </w:pPr>
-      <w:bookmarkStart w:id="5" w:name="_Toc126059427"/>
+      <w:bookmarkStart w:id="4" w:name="_Toc126087782"/>
       <w:r>
         <w:t>Propriétés du système</w:t>
       </w:r>
-      <w:bookmarkEnd w:id="5"/>
+      <w:bookmarkEnd w:id="4"/>
       <w:r>
         <w:t xml:space="preserve"> </w:t>
       </w:r>
@@ -1356,7 +1437,6 @@
           <w:lang w:val="de-CH"/>
         </w:rPr>
       </w:pPr>
-      <w:proofErr w:type="spellStart"/>
       <w:r>
         <w:rPr>
           <w:b/>
@@ -1364,26 +1444,11 @@
         </w:rPr>
         <w:t>Matériel</w:t>
       </w:r>
-      <w:proofErr w:type="spellEnd"/>
-      <w:r>
-        <w:rPr>
-          <w:lang w:val="de-CH"/>
-        </w:rPr>
-        <w:t xml:space="preserve">: HP </w:t>
-      </w:r>
-      <w:proofErr w:type="spellStart"/>
-      <w:r>
-        <w:rPr>
-          <w:lang w:val="de-CH"/>
-        </w:rPr>
-        <w:t>Proliant</w:t>
-      </w:r>
-      <w:proofErr w:type="spellEnd"/>
-      <w:r>
-        <w:rPr>
-          <w:lang w:val="de-CH"/>
-        </w:rPr>
-        <w:t xml:space="preserve"> DL380 Gen5</w:t>
+      <w:r>
+        <w:rPr>
+          <w:lang w:val="de-CH"/>
+        </w:rPr>
+        <w:t>: HP Proliant DL380 Gen5</w:t>
       </w:r>
     </w:p>
     <w:p>
@@ -1421,29 +1486,13 @@
         <w:pStyle w:val="Paragraphedeliste"/>
       </w:pPr>
       <w:r>
-        <w:t>Quad-</w:t>
-      </w:r>
-      <w:proofErr w:type="spellStart"/>
-      <w:r>
-        <w:t>Core</w:t>
-      </w:r>
-      <w:proofErr w:type="spellEnd"/>
-      <w:r>
-        <w:t xml:space="preserve"> </w:t>
+        <w:t xml:space="preserve">Quad-Core </w:t>
       </w:r>
       <w:r>
         <w:t>et</w:t>
       </w:r>
       <w:r>
-        <w:t xml:space="preserve"> Dual-</w:t>
-      </w:r>
-      <w:proofErr w:type="spellStart"/>
-      <w:r>
-        <w:t>Core</w:t>
-      </w:r>
-      <w:proofErr w:type="spellEnd"/>
-      <w:r>
-        <w:t xml:space="preserve"> Intel® Xeon® </w:t>
+        <w:t xml:space="preserve"> Dual-Core Intel® Xeon® </w:t>
       </w:r>
     </w:p>
     <w:p>
@@ -1473,7 +1522,6 @@
           <w:lang w:val="de-CH"/>
         </w:rPr>
       </w:pPr>
-      <w:proofErr w:type="spellStart"/>
       <w:r>
         <w:rPr>
           <w:b/>
@@ -1481,7 +1529,6 @@
         </w:rPr>
         <w:t>Mémoire</w:t>
       </w:r>
-      <w:proofErr w:type="spellEnd"/>
       <w:r>
         <w:rPr>
           <w:lang w:val="de-CH"/>
@@ -1496,47 +1543,17 @@
           <w:lang w:val="de-CH"/>
         </w:rPr>
       </w:pPr>
-      <w:proofErr w:type="spellStart"/>
       <w:r>
         <w:rPr>
           <w:lang w:val="de-CH"/>
         </w:rPr>
         <w:t>Jusqu’à</w:t>
       </w:r>
-      <w:proofErr w:type="spellEnd"/>
-      <w:r>
-        <w:rPr>
-          <w:lang w:val="de-CH"/>
-        </w:rPr>
-        <w:t xml:space="preserve"> 64 GB PC2-5300 </w:t>
-      </w:r>
-      <w:proofErr w:type="spellStart"/>
-      <w:r>
-        <w:rPr>
-          <w:lang w:val="de-CH"/>
-        </w:rPr>
-        <w:t>Fully</w:t>
-      </w:r>
-      <w:proofErr w:type="spellEnd"/>
-      <w:r>
-        <w:rPr>
-          <w:lang w:val="de-CH"/>
-        </w:rPr>
-        <w:t xml:space="preserve"> </w:t>
-      </w:r>
-      <w:proofErr w:type="spellStart"/>
-      <w:r>
-        <w:rPr>
-          <w:lang w:val="de-CH"/>
-        </w:rPr>
-        <w:t>Buffered</w:t>
-      </w:r>
-      <w:proofErr w:type="spellEnd"/>
-      <w:r>
-        <w:rPr>
-          <w:lang w:val="de-CH"/>
-        </w:rPr>
-        <w:t xml:space="preserve"> DIMMs (DDR2-667) </w:t>
+      <w:r>
+        <w:rPr>
+          <w:lang w:val="de-CH"/>
+        </w:rPr>
+        <w:t xml:space="preserve"> 64 GB PC2-5300 Fully Buffered DIMMs (DDR2-667) </w:t>
       </w:r>
     </w:p>
     <w:p>
@@ -1580,59 +1597,23 @@
         <w:rPr>
           <w:lang w:val="de-CH"/>
         </w:rPr>
-        <w:t xml:space="preserve">ATI ES1000, 32MB </w:t>
-      </w:r>
-      <w:proofErr w:type="spellStart"/>
-      <w:r>
-        <w:rPr>
-          <w:lang w:val="de-CH"/>
-        </w:rPr>
-        <w:t>video</w:t>
-      </w:r>
-      <w:proofErr w:type="spellEnd"/>
-      <w:r>
-        <w:rPr>
-          <w:lang w:val="de-CH"/>
-        </w:rPr>
-        <w:t xml:space="preserve"> standard</w:t>
-      </w:r>
-    </w:p>
-    <w:p>
-      <w:pPr>
-        <w:pStyle w:val="Paragraphedeliste"/>
-      </w:pPr>
-      <w:r>
-        <w:t xml:space="preserve">16 bit </w:t>
-      </w:r>
-      <w:proofErr w:type="spellStart"/>
-      <w:r>
-        <w:t>color</w:t>
-      </w:r>
-      <w:proofErr w:type="spellEnd"/>
-      <w:r>
-        <w:t xml:space="preserve"> : résolution max. 1600 x 1200 </w:t>
-      </w:r>
-    </w:p>
-    <w:p>
-      <w:pPr>
-        <w:pStyle w:val="Paragraphedeliste"/>
-      </w:pPr>
-      <w:r>
-        <w:t xml:space="preserve">32 bit </w:t>
-      </w:r>
-      <w:proofErr w:type="spellStart"/>
-      <w:r>
-        <w:t>color</w:t>
-      </w:r>
-      <w:proofErr w:type="spellEnd"/>
-      <w:r>
-        <w:t xml:space="preserve"> : </w:t>
-      </w:r>
-      <w:r>
-        <w:t xml:space="preserve">résolution max. </w:t>
-      </w:r>
-      <w:r>
-        <w:t xml:space="preserve"> 1280 x 1024</w:t>
+        <w:t>ATI ES1000, 32MB video standard</w:t>
+      </w:r>
+    </w:p>
+    <w:p>
+      <w:pPr>
+        <w:pStyle w:val="Paragraphedeliste"/>
+      </w:pPr>
+      <w:r>
+        <w:t xml:space="preserve">16 bit color : résolution max. 1600 x 1200 </w:t>
+      </w:r>
+    </w:p>
+    <w:p>
+      <w:pPr>
+        <w:pStyle w:val="Paragraphedeliste"/>
+      </w:pPr>
+      <w:r>
+        <w:t>32 bit color : résolution max.  1280 x 1024</w:t>
       </w:r>
     </w:p>
     <w:p>
@@ -1706,7 +1687,6 @@
           <w:lang w:val="de-CH"/>
         </w:rPr>
       </w:pPr>
-      <w:proofErr w:type="spellStart"/>
       <w:r>
         <w:rPr>
           <w:b/>
@@ -1714,7 +1694,6 @@
         </w:rPr>
         <w:t>Stockage</w:t>
       </w:r>
-      <w:proofErr w:type="spellEnd"/>
       <w:r>
         <w:rPr>
           <w:lang w:val="de-CH"/>
@@ -1733,139 +1712,14 @@
         <w:rPr>
           <w:lang w:val="de-CH"/>
         </w:rPr>
+        <w:lastRenderedPageBreak/>
         <w:t>8</w:t>
       </w:r>
       <w:r>
         <w:rPr>
           <w:lang w:val="de-CH"/>
         </w:rPr>
-        <w:t xml:space="preserve"> </w:t>
-      </w:r>
-      <w:proofErr w:type="spellStart"/>
-      <w:r>
-        <w:rPr>
-          <w:lang w:val="de-CH"/>
-        </w:rPr>
-        <w:t>small</w:t>
-      </w:r>
-      <w:proofErr w:type="spellEnd"/>
-      <w:r>
-        <w:rPr>
-          <w:lang w:val="de-CH"/>
-        </w:rPr>
-        <w:t xml:space="preserve"> form </w:t>
-      </w:r>
-      <w:proofErr w:type="spellStart"/>
-      <w:r>
-        <w:rPr>
-          <w:lang w:val="de-CH"/>
-        </w:rPr>
-        <w:t>factor</w:t>
-      </w:r>
-      <w:proofErr w:type="spellEnd"/>
-      <w:r>
-        <w:rPr>
-          <w:lang w:val="de-CH"/>
-        </w:rPr>
-        <w:t xml:space="preserve"> (SFF) hot-</w:t>
-      </w:r>
-      <w:proofErr w:type="spellStart"/>
-      <w:r>
-        <w:rPr>
-          <w:lang w:val="de-CH"/>
-        </w:rPr>
-        <w:t>plug</w:t>
-      </w:r>
-      <w:proofErr w:type="spellEnd"/>
-      <w:r>
-        <w:rPr>
-          <w:lang w:val="de-CH"/>
-        </w:rPr>
-        <w:t xml:space="preserve"> </w:t>
-      </w:r>
-      <w:proofErr w:type="spellStart"/>
-      <w:r>
-        <w:rPr>
-          <w:lang w:val="de-CH"/>
-        </w:rPr>
-        <w:t>drive</w:t>
-      </w:r>
-      <w:proofErr w:type="spellEnd"/>
-      <w:r>
-        <w:rPr>
-          <w:lang w:val="de-CH"/>
-        </w:rPr>
-        <w:t xml:space="preserve"> </w:t>
-      </w:r>
-      <w:proofErr w:type="spellStart"/>
-      <w:r>
-        <w:rPr>
-          <w:lang w:val="de-CH"/>
-        </w:rPr>
-        <w:t>bays</w:t>
-      </w:r>
-      <w:proofErr w:type="spellEnd"/>
-      <w:r>
-        <w:rPr>
-          <w:lang w:val="de-CH"/>
-        </w:rPr>
-        <w:t xml:space="preserve"> </w:t>
-      </w:r>
-      <w:proofErr w:type="spellStart"/>
-      <w:r>
-        <w:rPr>
-          <w:lang w:val="de-CH"/>
-        </w:rPr>
-        <w:t>to</w:t>
-      </w:r>
-      <w:proofErr w:type="spellEnd"/>
-      <w:r>
-        <w:rPr>
-          <w:lang w:val="de-CH"/>
-        </w:rPr>
-        <w:t xml:space="preserve"> </w:t>
-      </w:r>
-      <w:proofErr w:type="spellStart"/>
-      <w:r>
-        <w:rPr>
-          <w:lang w:val="de-CH"/>
-        </w:rPr>
-        <w:t>support</w:t>
-      </w:r>
-      <w:proofErr w:type="spellEnd"/>
-      <w:r>
-        <w:rPr>
-          <w:lang w:val="de-CH"/>
-        </w:rPr>
-        <w:t xml:space="preserve"> Serial-</w:t>
-      </w:r>
-      <w:proofErr w:type="spellStart"/>
-      <w:r>
-        <w:rPr>
-          <w:lang w:val="de-CH"/>
-        </w:rPr>
-        <w:t>attached</w:t>
-      </w:r>
-      <w:proofErr w:type="spellEnd"/>
-      <w:r>
-        <w:rPr>
-          <w:lang w:val="de-CH"/>
-        </w:rPr>
-        <w:t xml:space="preserve"> SCSI (SAS) </w:t>
-      </w:r>
-      <w:proofErr w:type="spellStart"/>
-      <w:r>
-        <w:rPr>
-          <w:lang w:val="de-CH"/>
-        </w:rPr>
-        <w:t>and</w:t>
-      </w:r>
-      <w:proofErr w:type="spellEnd"/>
-      <w:r>
-        <w:rPr>
-          <w:lang w:val="de-CH"/>
-        </w:rPr>
-        <w:t xml:space="preserve"> Serial ATA (SATA) </w:t>
+        <w:t xml:space="preserve"> small form factor (SFF) hot-plug drive bays to support Serial-attached SCSI (SAS) and Serial ATA (SATA) </w:t>
       </w:r>
     </w:p>
     <w:p>
@@ -1895,8 +1749,11 @@
         </w:numPr>
       </w:pPr>
       <w:r>
+        <w:rPr>
+          <w:noProof/>
+        </w:rPr>
         <w:drawing>
-          <wp:anchor distT="0" distB="0" distL="114300" distR="114300" simplePos="0" relativeHeight="251658240" behindDoc="1" locked="0" layoutInCell="1" allowOverlap="1">
+          <wp:anchor distT="0" distB="0" distL="114300" distR="114300" simplePos="0" relativeHeight="251658240" behindDoc="1" locked="0" layoutInCell="1" allowOverlap="1" wp14:anchorId="47ECA87F" wp14:editId="5D08D9DD">
             <wp:simplePos x="0" y="0"/>
             <wp:positionH relativeFrom="column">
               <wp:posOffset>3427730</wp:posOffset>
@@ -1964,31 +1821,18 @@
         <w:t xml:space="preserve"> </w:t>
       </w:r>
       <w:r>
-        <w:t xml:space="preserve">VMware </w:t>
-      </w:r>
-      <w:proofErr w:type="spellStart"/>
-      <w:r>
-        <w:t>Accelerated</w:t>
-      </w:r>
-      <w:proofErr w:type="spellEnd"/>
-      <w:r>
-        <w:t xml:space="preserve"> AMD </w:t>
-      </w:r>
-    </w:p>
-    <w:p>
-      <w:pPr>
-        <w:pStyle w:val="Paragraphedeliste"/>
-      </w:pPr>
-      <w:proofErr w:type="spellStart"/>
+        <w:t xml:space="preserve">VMware Accelerated AMD </w:t>
+      </w:r>
+    </w:p>
+    <w:p>
+      <w:pPr>
+        <w:pStyle w:val="Paragraphedeliste"/>
+      </w:pPr>
       <w:r>
         <w:t>PC</w:t>
       </w:r>
       <w:r>
-        <w:t>Net</w:t>
-      </w:r>
-      <w:proofErr w:type="spellEnd"/>
-      <w:r>
-        <w:t xml:space="preserve"> Adapter</w:t>
+        <w:t>Net Adapter</w:t>
       </w:r>
     </w:p>
     <w:p>
@@ -2002,7 +1846,6 @@
           <w:lang w:val="de-CH"/>
         </w:rPr>
       </w:pPr>
-      <w:proofErr w:type="spellStart"/>
       <w:r>
         <w:rPr>
           <w:lang w:val="de-CH"/>
@@ -2019,50 +1862,27 @@
         <w:rPr>
           <w:lang w:val="de-CH"/>
         </w:rPr>
-        <w:t>teur</w:t>
-      </w:r>
-      <w:proofErr w:type="spellEnd"/>
+        <w:t xml:space="preserve">teur </w:t>
+      </w:r>
+      <w:proofErr w:type="gramStart"/>
+      <w:r>
+        <w:rPr>
+          <w:lang w:val="de-CH"/>
+        </w:rPr>
+        <w:t>réseau :</w:t>
+      </w:r>
+      <w:proofErr w:type="gramEnd"/>
       <w:r>
         <w:rPr>
           <w:lang w:val="de-CH"/>
         </w:rPr>
         <w:t xml:space="preserve"> </w:t>
       </w:r>
-      <w:proofErr w:type="spellStart"/>
-      <w:proofErr w:type="gramStart"/>
-      <w:r>
-        <w:rPr>
-          <w:lang w:val="de-CH"/>
-        </w:rPr>
-        <w:t>réseau</w:t>
-      </w:r>
-      <w:proofErr w:type="spellEnd"/>
-      <w:r>
-        <w:rPr>
-          <w:lang w:val="de-CH"/>
-        </w:rPr>
-        <w:t xml:space="preserve"> :</w:t>
-      </w:r>
-      <w:proofErr w:type="gramEnd"/>
-      <w:r>
-        <w:rPr>
-          <w:lang w:val="de-CH"/>
-        </w:rPr>
-        <w:t xml:space="preserve"> </w:t>
-      </w:r>
-      <w:proofErr w:type="spellStart"/>
-      <w:r>
-        <w:rPr>
-          <w:lang w:val="de-CH"/>
-        </w:rPr>
-        <w:t>VMnet</w:t>
-      </w:r>
-      <w:proofErr w:type="spellEnd"/>
-      <w:r>
-        <w:rPr>
-          <w:lang w:val="de-CH"/>
-        </w:rPr>
-        <w:t xml:space="preserve"> 16 (Custom)</w:t>
+      <w:r>
+        <w:rPr>
+          <w:lang w:val="de-CH"/>
+        </w:rPr>
+        <w:t>VMnet 16 (Custom)</w:t>
       </w:r>
     </w:p>
     <w:p>
@@ -2077,23 +1897,13 @@
           <w:lang w:val="de-CH"/>
         </w:rPr>
       </w:pPr>
-      <w:proofErr w:type="spellStart"/>
-      <w:r>
-        <w:rPr>
-          <w:b/>
-          <w:lang w:val="de-CH"/>
-        </w:rPr>
-        <w:t>Lecteur</w:t>
-      </w:r>
-      <w:proofErr w:type="spellEnd"/>
-      <w:r>
-        <w:rPr>
-          <w:b/>
-          <w:lang w:val="de-CH"/>
-        </w:rPr>
-        <w:t xml:space="preserve"> </w:t>
-      </w:r>
-      <w:proofErr w:type="spellStart"/>
+      <w:r>
+        <w:rPr>
+          <w:b/>
+          <w:lang w:val="de-CH"/>
+        </w:rPr>
+        <w:t xml:space="preserve">Lecteur </w:t>
+      </w:r>
       <w:r>
         <w:rPr>
           <w:b/>
@@ -2101,7 +1911,6 @@
         </w:rPr>
         <w:t>optique</w:t>
       </w:r>
-      <w:proofErr w:type="spellEnd"/>
     </w:p>
     <w:p>
       <w:pPr>
@@ -2115,37 +1924,12 @@
           <w:lang w:val="de-CH"/>
         </w:rPr>
       </w:pPr>
-      <w:proofErr w:type="spellStart"/>
-      <w:r>
-        <w:rPr>
-          <w:b/>
-          <w:lang w:val="de-CH"/>
-        </w:rPr>
-        <w:t>Lecteur</w:t>
-      </w:r>
-      <w:proofErr w:type="spellEnd"/>
-      <w:r>
-        <w:rPr>
-          <w:b/>
-          <w:lang w:val="de-CH"/>
-        </w:rPr>
-        <w:t xml:space="preserve"> de </w:t>
-      </w:r>
-      <w:proofErr w:type="spellStart"/>
-      <w:r>
-        <w:rPr>
-          <w:b/>
-          <w:lang w:val="de-CH"/>
-        </w:rPr>
-        <w:t>disquette</w:t>
-      </w:r>
-      <w:proofErr w:type="spellEnd"/>
-      <w:r>
-        <w:rPr>
-          <w:b/>
-          <w:lang w:val="de-CH"/>
-        </w:rPr>
-        <w:t xml:space="preserve"> </w:t>
+      <w:r>
+        <w:rPr>
+          <w:b/>
+          <w:lang w:val="de-CH"/>
+        </w:rPr>
+        <w:t xml:space="preserve">Lecteur de disquette </w:t>
       </w:r>
     </w:p>
     <w:p>
@@ -2201,11 +1985,11 @@
       <w:pPr>
         <w:pStyle w:val="Titre3"/>
       </w:pPr>
-      <w:bookmarkStart w:id="6" w:name="_Toc126059428"/>
+      <w:bookmarkStart w:id="5" w:name="_Toc126087783"/>
       <w:r>
         <w:t>Rôles/fonctionnalités</w:t>
       </w:r>
-      <w:bookmarkEnd w:id="6"/>
+      <w:bookmarkEnd w:id="5"/>
     </w:p>
     <w:p>
       <w:pPr>
@@ -2259,8 +2043,11 @@
         <w:jc w:val="center"/>
       </w:pPr>
       <w:r>
+        <w:rPr>
+          <w:noProof/>
+        </w:rPr>
         <w:drawing>
-          <wp:inline distT="0" distB="0" distL="0" distR="0" wp14:anchorId="1DF0E989" wp14:editId="09139DDB">
+          <wp:inline distT="0" distB="0" distL="0" distR="0" wp14:anchorId="379AE94C" wp14:editId="4CF4E5AB">
             <wp:extent cx="5760720" cy="3702685"/>
             <wp:effectExtent l="0" t="0" r="0" b="0"/>
             <wp:docPr id="21" name="Image 21"/>
@@ -2326,8 +2113,12 @@
         <w:jc w:val="center"/>
       </w:pPr>
       <w:r>
+        <w:rPr>
+          <w:noProof/>
+        </w:rPr>
+        <w:lastRenderedPageBreak/>
         <w:drawing>
-          <wp:inline distT="0" distB="0" distL="0" distR="0" wp14:anchorId="7B32708E" wp14:editId="11C0F12C">
+          <wp:inline distT="0" distB="0" distL="0" distR="0" wp14:anchorId="6A1BC1E3" wp14:editId="45EA0977">
             <wp:extent cx="4133503" cy="3343275"/>
             <wp:effectExtent l="0" t="0" r="635" b="0"/>
             <wp:docPr id="22" name="Image 22"/>
@@ -2372,7 +2163,6 @@
         </w:numPr>
       </w:pPr>
       <w:r>
-        <w:lastRenderedPageBreak/>
         <w:t xml:space="preserve">Pilotes : </w:t>
       </w:r>
     </w:p>
@@ -2381,8 +2171,11 @@
         <w:jc w:val="center"/>
       </w:pPr>
       <w:r>
+        <w:rPr>
+          <w:noProof/>
+        </w:rPr>
         <w:drawing>
-          <wp:inline distT="0" distB="0" distL="0" distR="0" wp14:anchorId="675E44F9" wp14:editId="719B9807">
+          <wp:inline distT="0" distB="0" distL="0" distR="0" wp14:anchorId="3E79F891" wp14:editId="6841A073">
             <wp:extent cx="3810000" cy="2305050"/>
             <wp:effectExtent l="0" t="0" r="0" b="0"/>
             <wp:docPr id="23" name="Image 23"/>
@@ -2442,8 +2235,12 @@
         <w:jc w:val="center"/>
       </w:pPr>
       <w:r>
+        <w:rPr>
+          <w:noProof/>
+        </w:rPr>
+        <w:lastRenderedPageBreak/>
         <w:drawing>
-          <wp:inline distT="0" distB="0" distL="0" distR="0" wp14:anchorId="581A3AC5" wp14:editId="20B13B67">
+          <wp:inline distT="0" distB="0" distL="0" distR="0" wp14:anchorId="38B54A72" wp14:editId="1DF5DC1F">
             <wp:extent cx="4544059" cy="4229690"/>
             <wp:effectExtent l="0" t="0" r="9525" b="0"/>
             <wp:docPr id="24" name="Image 24"/>
@@ -2528,8 +2325,11 @@
         </w:rPr>
       </w:pPr>
       <w:r>
+        <w:rPr>
+          <w:noProof/>
+        </w:rPr>
         <w:drawing>
-          <wp:inline distT="0" distB="0" distL="0" distR="0" wp14:anchorId="6F5F5816" wp14:editId="63C25408">
+          <wp:inline distT="0" distB="0" distL="0" distR="0" wp14:anchorId="7C0A4988" wp14:editId="31B3D00E">
             <wp:extent cx="5760720" cy="787400"/>
             <wp:effectExtent l="0" t="0" r="0" b="0"/>
             <wp:docPr id="10" name="Image 10"/>
@@ -2574,14 +2374,8 @@
         </w:numPr>
       </w:pPr>
       <w:r>
-        <w:lastRenderedPageBreak/>
-        <w:t xml:space="preserve">Domain </w:t>
-      </w:r>
-      <w:proofErr w:type="spellStart"/>
-      <w:r>
-        <w:t>Controllers</w:t>
-      </w:r>
-      <w:proofErr w:type="spellEnd"/>
+        <w:t>Domain Controllers</w:t>
+      </w:r>
       <w:r>
         <w:t> :</w:t>
       </w:r>
@@ -2594,8 +2388,11 @@
         <w:jc w:val="center"/>
       </w:pPr>
       <w:r>
+        <w:rPr>
+          <w:noProof/>
+        </w:rPr>
         <w:drawing>
-          <wp:inline distT="0" distB="0" distL="0" distR="0" wp14:anchorId="4024DCA7" wp14:editId="6F359B42">
+          <wp:inline distT="0" distB="0" distL="0" distR="0" wp14:anchorId="5A41876B" wp14:editId="1EF50803">
             <wp:extent cx="5760720" cy="895985"/>
             <wp:effectExtent l="0" t="0" r="0" b="0"/>
             <wp:docPr id="11" name="Image 11"/>
@@ -2639,13 +2436,8 @@
           <w:numId w:val="9"/>
         </w:numPr>
       </w:pPr>
-      <w:proofErr w:type="spellStart"/>
-      <w:r>
-        <w:t>Users</w:t>
-      </w:r>
-      <w:proofErr w:type="spellEnd"/>
-      <w:r>
-        <w:t xml:space="preserve"> : </w:t>
+      <w:r>
+        <w:t xml:space="preserve">Users : </w:t>
       </w:r>
     </w:p>
     <w:p>
@@ -2653,8 +2445,12 @@
         <w:jc w:val="center"/>
       </w:pPr>
       <w:r>
+        <w:rPr>
+          <w:noProof/>
+        </w:rPr>
+        <w:lastRenderedPageBreak/>
         <w:drawing>
-          <wp:inline distT="0" distB="0" distL="0" distR="0" wp14:anchorId="224A9A83" wp14:editId="23166078">
+          <wp:inline distT="0" distB="0" distL="0" distR="0" wp14:anchorId="39412365" wp14:editId="12F7BE66">
             <wp:extent cx="5860564" cy="2562225"/>
             <wp:effectExtent l="0" t="0" r="6985" b="0"/>
             <wp:docPr id="20" name="Image 20"/>
@@ -2724,8 +2520,11 @@
         </w:rPr>
       </w:pPr>
       <w:r>
+        <w:rPr>
+          <w:noProof/>
+        </w:rPr>
         <w:drawing>
-          <wp:inline distT="0" distB="0" distL="0" distR="0" wp14:anchorId="25A8A9B0" wp14:editId="342C9B2D">
+          <wp:inline distT="0" distB="0" distL="0" distR="0" wp14:anchorId="45500753" wp14:editId="2A35E4CE">
             <wp:extent cx="1448435" cy="1354651"/>
             <wp:effectExtent l="0" t="0" r="0" b="0"/>
             <wp:docPr id="9" name="Image 9"/>
@@ -2766,16 +2565,8 @@
         <w:rPr>
           <w:b/>
         </w:rPr>
-        <w:t xml:space="preserve">Utilisateurs et groupes dans </w:t>
-      </w:r>
-      <w:proofErr w:type="spellStart"/>
-      <w:r>
-        <w:rPr>
-          <w:b/>
-        </w:rPr>
-        <w:t>UOs</w:t>
-      </w:r>
-      <w:proofErr w:type="spellEnd"/>
+        <w:t>Utilisateurs et groupes dans UOs</w:t>
+      </w:r>
       <w:r>
         <w:t xml:space="preserve"> : </w:t>
       </w:r>
@@ -2797,8 +2588,11 @@
         <w:jc w:val="center"/>
       </w:pPr>
       <w:r>
+        <w:rPr>
+          <w:noProof/>
+        </w:rPr>
         <w:drawing>
-          <wp:inline distT="0" distB="0" distL="0" distR="0" wp14:anchorId="1F6F096B" wp14:editId="1DB5863C">
+          <wp:inline distT="0" distB="0" distL="0" distR="0" wp14:anchorId="70976AA8" wp14:editId="7BE3953B">
             <wp:extent cx="3600953" cy="771633"/>
             <wp:effectExtent l="0" t="0" r="0" b="9525"/>
             <wp:docPr id="12" name="Image 12"/>
@@ -2852,8 +2646,11 @@
         <w:jc w:val="center"/>
       </w:pPr>
       <w:r>
+        <w:rPr>
+          <w:noProof/>
+        </w:rPr>
         <w:drawing>
-          <wp:inline distT="0" distB="0" distL="0" distR="0" wp14:anchorId="386591AC" wp14:editId="45424692">
+          <wp:inline distT="0" distB="0" distL="0" distR="0" wp14:anchorId="64E0EF58" wp14:editId="244AE700">
             <wp:extent cx="3571875" cy="752475"/>
             <wp:effectExtent l="0" t="0" r="9525" b="9525"/>
             <wp:docPr id="14" name="Image 14"/>
@@ -2914,9 +2711,11 @@
         <w:jc w:val="center"/>
       </w:pPr>
       <w:r>
-        <w:lastRenderedPageBreak/>
+        <w:rPr>
+          <w:noProof/>
+        </w:rPr>
         <w:drawing>
-          <wp:inline distT="0" distB="0" distL="0" distR="0" wp14:anchorId="07F787F9" wp14:editId="1F78F387">
+          <wp:inline distT="0" distB="0" distL="0" distR="0" wp14:anchorId="688CB148" wp14:editId="7879FF87">
             <wp:extent cx="3600953" cy="724001"/>
             <wp:effectExtent l="0" t="0" r="0" b="0"/>
             <wp:docPr id="15" name="Image 15"/>
@@ -2970,8 +2769,12 @@
         <w:jc w:val="center"/>
       </w:pPr>
       <w:r>
+        <w:rPr>
+          <w:noProof/>
+        </w:rPr>
+        <w:lastRenderedPageBreak/>
         <w:drawing>
-          <wp:inline distT="0" distB="0" distL="0" distR="0" wp14:anchorId="124F5DBD" wp14:editId="6B579D91">
+          <wp:inline distT="0" distB="0" distL="0" distR="0" wp14:anchorId="7B4CDF37" wp14:editId="4F1C46E0">
             <wp:extent cx="3572374" cy="743054"/>
             <wp:effectExtent l="0" t="0" r="0" b="0"/>
             <wp:docPr id="16" name="Image 16"/>
@@ -3025,8 +2828,11 @@
         <w:jc w:val="center"/>
       </w:pPr>
       <w:r>
+        <w:rPr>
+          <w:noProof/>
+        </w:rPr>
         <w:drawing>
-          <wp:inline distT="0" distB="0" distL="0" distR="0" wp14:anchorId="5A16C791" wp14:editId="22DF49CD">
+          <wp:inline distT="0" distB="0" distL="0" distR="0" wp14:anchorId="0AD7EFFF" wp14:editId="191EBD57">
             <wp:extent cx="3572374" cy="743054"/>
             <wp:effectExtent l="0" t="0" r="0" b="0"/>
             <wp:docPr id="17" name="Image 17"/>
@@ -3080,8 +2886,11 @@
         <w:jc w:val="center"/>
       </w:pPr>
       <w:r>
+        <w:rPr>
+          <w:noProof/>
+        </w:rPr>
         <w:drawing>
-          <wp:inline distT="0" distB="0" distL="0" distR="0" wp14:anchorId="2BB6876B" wp14:editId="083652EF">
+          <wp:inline distT="0" distB="0" distL="0" distR="0" wp14:anchorId="4B5272D2" wp14:editId="350BAF51">
             <wp:extent cx="3581900" cy="743054"/>
             <wp:effectExtent l="0" t="0" r="0" b="0"/>
             <wp:docPr id="18" name="Image 18"/>
@@ -3135,8 +2944,11 @@
         <w:jc w:val="center"/>
       </w:pPr>
       <w:r>
+        <w:rPr>
+          <w:noProof/>
+        </w:rPr>
         <w:drawing>
-          <wp:inline distT="0" distB="0" distL="0" distR="0" wp14:anchorId="4B2805C5" wp14:editId="38DEFBC1">
+          <wp:inline distT="0" distB="0" distL="0" distR="0" wp14:anchorId="1C5185C7" wp14:editId="7E85E47A">
             <wp:extent cx="3600953" cy="752580"/>
             <wp:effectExtent l="0" t="0" r="0" b="9525"/>
             <wp:docPr id="19" name="Image 19"/>
@@ -3254,13 +3066,8 @@
         <w:t>Domaine</w:t>
       </w:r>
       <w:r>
-        <w:t xml:space="preserve"> : </w:t>
-      </w:r>
-      <w:proofErr w:type="spellStart"/>
-      <w:r>
-        <w:t>Scuolapro.local</w:t>
-      </w:r>
-      <w:proofErr w:type="spellEnd"/>
+        <w:t> : Scuolapro.local</w:t>
+      </w:r>
     </w:p>
     <w:p>
       <w:pPr>
@@ -3288,9 +3095,11 @@
         <w:jc w:val="center"/>
       </w:pPr>
       <w:r>
-        <w:lastRenderedPageBreak/>
+        <w:rPr>
+          <w:noProof/>
+        </w:rPr>
         <w:drawing>
-          <wp:inline distT="0" distB="0" distL="0" distR="0" wp14:anchorId="551B44BC" wp14:editId="4F46F23A">
+          <wp:inline distT="0" distB="0" distL="0" distR="0" wp14:anchorId="719B1D92" wp14:editId="66CA509D">
             <wp:extent cx="5760720" cy="2581275"/>
             <wp:effectExtent l="0" t="0" r="0" b="9525"/>
             <wp:docPr id="4" name="Image 4"/>
@@ -3355,13 +3164,9 @@
         </w:numPr>
       </w:pPr>
       <w:r>
-        <w:t xml:space="preserve">Nom de l’étendue : </w:t>
-      </w:r>
-      <w:proofErr w:type="spellStart"/>
-      <w:r>
-        <w:t>ScuolaPro_DHCP</w:t>
-      </w:r>
-      <w:proofErr w:type="spellEnd"/>
+        <w:lastRenderedPageBreak/>
+        <w:t>Nom de l’étendue : ScuolaPro_DHCP</w:t>
+      </w:r>
     </w:p>
     <w:p>
       <w:pPr>
@@ -3404,8 +3209,11 @@
         <w:jc w:val="center"/>
       </w:pPr>
       <w:r>
+        <w:rPr>
+          <w:noProof/>
+        </w:rPr>
         <w:drawing>
-          <wp:inline distT="0" distB="0" distL="0" distR="0" wp14:anchorId="14093533" wp14:editId="5CD58D65">
+          <wp:inline distT="0" distB="0" distL="0" distR="0" wp14:anchorId="7A838A7F" wp14:editId="236526D2">
             <wp:extent cx="3687071" cy="3914775"/>
             <wp:effectExtent l="0" t="0" r="8890" b="0"/>
             <wp:docPr id="6" name="Image 6"/>
@@ -3460,8 +3268,11 @@
         <w:jc w:val="center"/>
       </w:pPr>
       <w:r>
+        <w:rPr>
+          <w:noProof/>
+        </w:rPr>
         <w:drawing>
-          <wp:inline distT="0" distB="0" distL="0" distR="0" wp14:anchorId="42FF8DA7" wp14:editId="0F2F29EB">
+          <wp:inline distT="0" distB="0" distL="0" distR="0" wp14:anchorId="7A8F035A" wp14:editId="5B809552">
             <wp:extent cx="4686954" cy="647790"/>
             <wp:effectExtent l="0" t="0" r="0" b="0"/>
             <wp:docPr id="7" name="Image 7"/>
@@ -3512,7 +3323,6 @@
         </w:numPr>
       </w:pPr>
       <w:r>
-        <w:lastRenderedPageBreak/>
         <w:t xml:space="preserve">Options d’étendue : </w:t>
       </w:r>
     </w:p>
@@ -3521,8 +3331,11 @@
         <w:jc w:val="center"/>
       </w:pPr>
       <w:r>
+        <w:rPr>
+          <w:noProof/>
+        </w:rPr>
         <w:drawing>
-          <wp:inline distT="0" distB="0" distL="0" distR="0" wp14:anchorId="22FD006C" wp14:editId="38412014">
+          <wp:inline distT="0" distB="0" distL="0" distR="0" wp14:anchorId="6EED4DEB" wp14:editId="20D31620">
             <wp:extent cx="4486901" cy="952633"/>
             <wp:effectExtent l="0" t="0" r="9525" b="0"/>
             <wp:docPr id="8" name="Image 8"/>
@@ -3562,19 +3375,23 @@
       <w:pPr>
         <w:pStyle w:val="Titre3"/>
       </w:pPr>
-      <w:bookmarkStart w:id="7" w:name="_Toc126059429"/>
-      <w:r>
+      <w:bookmarkStart w:id="6" w:name="_Toc126087784"/>
+      <w:r>
+        <w:lastRenderedPageBreak/>
         <w:t>RAID</w:t>
       </w:r>
-      <w:bookmarkEnd w:id="7"/>
+      <w:bookmarkEnd w:id="6"/>
     </w:p>
     <w:p>
       <w:pPr>
         <w:jc w:val="center"/>
       </w:pPr>
       <w:r>
+        <w:rPr>
+          <w:noProof/>
+        </w:rPr>
         <w:drawing>
-          <wp:inline distT="0" distB="0" distL="0" distR="0" wp14:anchorId="7184D70D" wp14:editId="335B5A59">
+          <wp:inline distT="0" distB="0" distL="0" distR="0" wp14:anchorId="5D0496E0" wp14:editId="141CF3A2">
             <wp:extent cx="5760720" cy="3594100"/>
             <wp:effectExtent l="0" t="0" r="0" b="6350"/>
             <wp:docPr id="1" name="Image 1"/>
@@ -3615,40 +3432,1052 @@
       <w:pPr>
         <w:pStyle w:val="Titre2"/>
       </w:pPr>
-      <w:bookmarkStart w:id="8" w:name="_Toc126059430"/>
+      <w:bookmarkStart w:id="7" w:name="_Toc126087785"/>
       <w:r>
         <w:t xml:space="preserve">Installation initiale : </w:t>
       </w:r>
       <w:r>
         <w:t>Client</w:t>
       </w:r>
+      <w:bookmarkEnd w:id="7"/>
+    </w:p>
+    <w:p>
+      <w:pPr>
+        <w:pStyle w:val="Titre3"/>
+      </w:pPr>
+      <w:bookmarkStart w:id="8" w:name="_Toc126087786"/>
+      <w:r>
+        <w:t>Login</w:t>
+      </w:r>
       <w:bookmarkEnd w:id="8"/>
     </w:p>
     <w:p>
       <w:pPr>
+        <w:pStyle w:val="Paragraphedeliste"/>
+        <w:numPr>
+          <w:ilvl w:val="0"/>
+          <w:numId w:val="4"/>
+        </w:numPr>
+      </w:pPr>
+      <w:r>
+        <w:rPr>
+          <w:b/>
+        </w:rPr>
+        <w:t>Utilisateur</w:t>
+      </w:r>
+      <w:r>
+        <w:t xml:space="preserve"> : </w:t>
+      </w:r>
+      <w:proofErr w:type="gramStart"/>
+      <w:r>
+        <w:t>tim.brown</w:t>
+      </w:r>
+      <w:proofErr w:type="gramEnd"/>
+    </w:p>
+    <w:p>
+      <w:pPr>
+        <w:pStyle w:val="Paragraphedeliste"/>
+        <w:numPr>
+          <w:ilvl w:val="0"/>
+          <w:numId w:val="4"/>
+        </w:numPr>
+      </w:pPr>
+      <w:r>
+        <w:rPr>
+          <w:b/>
+        </w:rPr>
+        <w:t>Mot de passe</w:t>
+      </w:r>
+      <w:r>
+        <w:t> : Pa$$w0rd</w:t>
+      </w:r>
+    </w:p>
+    <w:p>
+      <w:pPr>
+        <w:pStyle w:val="Paragraphedeliste"/>
+        <w:numPr>
+          <w:ilvl w:val="0"/>
+          <w:numId w:val="4"/>
+        </w:numPr>
+      </w:pPr>
+      <w:r>
+        <w:rPr>
+          <w:b/>
+        </w:rPr>
+        <w:t>Script logon </w:t>
+      </w:r>
+      <w:r>
+        <w:t>:</w:t>
+      </w:r>
+    </w:p>
+    <w:p>
+      <w:r>
+        <w:rPr>
+          <w:noProof/>
+        </w:rPr>
+        <w:drawing>
+          <wp:inline distT="0" distB="0" distL="0" distR="0" wp14:anchorId="0A2A6844" wp14:editId="18660538">
+            <wp:extent cx="1962150" cy="1485900"/>
+            <wp:effectExtent l="0" t="0" r="0" b="0"/>
+            <wp:docPr id="3" name="Image 3"/>
+            <wp:cNvGraphicFramePr>
+              <a:graphicFrameLocks xmlns:a="http://schemas.openxmlformats.org/drawingml/2006/main" noChangeAspect="1"/>
+            </wp:cNvGraphicFramePr>
+            <a:graphic xmlns:a="http://schemas.openxmlformats.org/drawingml/2006/main">
+              <a:graphicData uri="http://schemas.openxmlformats.org/drawingml/2006/picture">
+                <pic:pic xmlns:pic="http://schemas.openxmlformats.org/drawingml/2006/picture">
+                  <pic:nvPicPr>
+                    <pic:cNvPr id="0" name="Picture 1"/>
+                    <pic:cNvPicPr>
+                      <a:picLocks noChangeAspect="1" noChangeArrowheads="1"/>
+                    </pic:cNvPicPr>
+                  </pic:nvPicPr>
+                  <pic:blipFill>
+                    <a:blip r:embed="rId31">
+                      <a:extLst>
+                        <a:ext uri="{28A0092B-C50C-407E-A947-70E740481C1C}">
+                          <a14:useLocalDpi xmlns:a14="http://schemas.microsoft.com/office/drawing/2010/main" val="0"/>
+                        </a:ext>
+                      </a:extLst>
+                    </a:blip>
+                    <a:srcRect/>
+                    <a:stretch>
+                      <a:fillRect/>
+                    </a:stretch>
+                  </pic:blipFill>
+                  <pic:spPr bwMode="auto">
+                    <a:xfrm>
+                      <a:off x="0" y="0"/>
+                      <a:ext cx="1962150" cy="1485900"/>
+                    </a:xfrm>
+                    <a:prstGeom prst="rect">
+                      <a:avLst/>
+                    </a:prstGeom>
+                    <a:noFill/>
+                    <a:ln>
+                      <a:noFill/>
+                    </a:ln>
+                  </pic:spPr>
+                </pic:pic>
+              </a:graphicData>
+            </a:graphic>
+          </wp:inline>
+        </w:drawing>
+      </w:r>
+    </w:p>
+    <w:p/>
+    <w:p>
+      <w:pPr>
         <w:pStyle w:val="Titre3"/>
       </w:pPr>
-      <w:bookmarkStart w:id="9" w:name="_Toc126059431"/>
-      <w:r>
-        <w:t>Login</w:t>
+      <w:bookmarkStart w:id="9" w:name="_Toc126087787"/>
+      <w:r>
+        <w:t>Configuration</w:t>
+      </w:r>
+      <w:r>
+        <w:t xml:space="preserve"> réseau</w:t>
       </w:r>
       <w:bookmarkEnd w:id="9"/>
     </w:p>
     <w:p>
       <w:pPr>
+        <w:pStyle w:val="Paragraphedeliste"/>
+        <w:numPr>
+          <w:ilvl w:val="0"/>
+          <w:numId w:val="3"/>
+        </w:numPr>
+      </w:pPr>
+      <w:r>
+        <w:rPr>
+          <w:b/>
+        </w:rPr>
+        <w:t xml:space="preserve">Nom </w:t>
+      </w:r>
+      <w:r>
+        <w:rPr>
+          <w:b/>
+        </w:rPr>
+        <w:t>hôte</w:t>
+      </w:r>
+      <w:r>
+        <w:t> : ICT158-</w:t>
+      </w:r>
+      <w:r>
+        <w:t>CLI7</w:t>
+      </w:r>
+      <w:r>
+        <w:t>-1</w:t>
+      </w:r>
+    </w:p>
+    <w:p>
+      <w:pPr>
+        <w:pStyle w:val="Paragraphedeliste"/>
+        <w:numPr>
+          <w:ilvl w:val="0"/>
+          <w:numId w:val="3"/>
+        </w:numPr>
+      </w:pPr>
+      <w:r>
+        <w:rPr>
+          <w:b/>
+        </w:rPr>
+        <w:t>Domaine</w:t>
+      </w:r>
+      <w:r>
+        <w:t> : Scuolapro.local</w:t>
+      </w:r>
+    </w:p>
+    <w:p>
+      <w:pPr>
+        <w:pStyle w:val="Paragraphedeliste"/>
+        <w:numPr>
+          <w:ilvl w:val="0"/>
+          <w:numId w:val="3"/>
+        </w:numPr>
+      </w:pPr>
+      <w:r>
+        <w:rPr>
+          <w:b/>
+        </w:rPr>
+        <w:t>Adresse IPv4</w:t>
+      </w:r>
+      <w:r>
+        <w:t> </w:t>
+      </w:r>
+      <w:r>
+        <w:rPr>
+          <w:b/>
+        </w:rPr>
+        <w:t>(statique)</w:t>
+      </w:r>
+      <w:r>
+        <w:rPr>
+          <w:b/>
+        </w:rPr>
+        <w:t xml:space="preserve"> </w:t>
+      </w:r>
+      <w:r>
+        <w:t>:</w:t>
+      </w:r>
+      <w:r>
+        <w:t xml:space="preserve"> 10.1.1.</w:t>
+      </w:r>
+      <w:r>
+        <w:t>4</w:t>
+      </w:r>
+      <w:r>
+        <w:t>0/24</w:t>
+      </w:r>
+    </w:p>
+    <w:p>
+      <w:pPr>
+        <w:pStyle w:val="Paragraphedeliste"/>
+        <w:numPr>
+          <w:ilvl w:val="0"/>
+          <w:numId w:val="3"/>
+        </w:numPr>
+      </w:pPr>
+      <w:r>
+        <w:rPr>
+          <w:b/>
+        </w:rPr>
+        <w:t>Passerelle par défaut </w:t>
+      </w:r>
+      <w:r>
+        <w:t>: 10.1.1.1</w:t>
+      </w:r>
+    </w:p>
+    <w:p>
+      <w:pPr>
+        <w:pStyle w:val="Paragraphedeliste"/>
+        <w:numPr>
+          <w:ilvl w:val="0"/>
+          <w:numId w:val="3"/>
+        </w:numPr>
+        <w:jc w:val="left"/>
+      </w:pPr>
+      <w:r>
+        <w:rPr>
+          <w:b/>
+        </w:rPr>
+        <w:lastRenderedPageBreak/>
+        <w:t>DNS </w:t>
+      </w:r>
+      <w:r>
+        <w:t>:</w:t>
+      </w:r>
+      <w:r>
+        <w:t xml:space="preserve"> </w:t>
+      </w:r>
+      <w:r>
+        <w:t>10.1.1.20</w:t>
+      </w:r>
+      <w:r>
+        <w:rPr>
+          <w:noProof/>
+        </w:rPr>
+        <w:drawing>
+          <wp:inline distT="0" distB="0" distL="0" distR="0" wp14:anchorId="2B8DFDBF" wp14:editId="4A54ABDF">
+            <wp:extent cx="5753100" cy="3876675"/>
+            <wp:effectExtent l="0" t="0" r="0" b="9525"/>
+            <wp:docPr id="13" name="Image 13"/>
+            <wp:cNvGraphicFramePr>
+              <a:graphicFrameLocks xmlns:a="http://schemas.openxmlformats.org/drawingml/2006/main" noChangeAspect="1"/>
+            </wp:cNvGraphicFramePr>
+            <a:graphic xmlns:a="http://schemas.openxmlformats.org/drawingml/2006/main">
+              <a:graphicData uri="http://schemas.openxmlformats.org/drawingml/2006/picture">
+                <pic:pic xmlns:pic="http://schemas.openxmlformats.org/drawingml/2006/picture">
+                  <pic:nvPicPr>
+                    <pic:cNvPr id="0" name="Picture 2"/>
+                    <pic:cNvPicPr>
+                      <a:picLocks noChangeAspect="1" noChangeArrowheads="1"/>
+                    </pic:cNvPicPr>
+                  </pic:nvPicPr>
+                  <pic:blipFill>
+                    <a:blip r:embed="rId32">
+                      <a:extLst>
+                        <a:ext uri="{28A0092B-C50C-407E-A947-70E740481C1C}">
+                          <a14:useLocalDpi xmlns:a14="http://schemas.microsoft.com/office/drawing/2010/main" val="0"/>
+                        </a:ext>
+                      </a:extLst>
+                    </a:blip>
+                    <a:srcRect/>
+                    <a:stretch>
+                      <a:fillRect/>
+                    </a:stretch>
+                  </pic:blipFill>
+                  <pic:spPr bwMode="auto">
+                    <a:xfrm>
+                      <a:off x="0" y="0"/>
+                      <a:ext cx="5753100" cy="3876675"/>
+                    </a:xfrm>
+                    <a:prstGeom prst="rect">
+                      <a:avLst/>
+                    </a:prstGeom>
+                    <a:noFill/>
+                    <a:ln>
+                      <a:noFill/>
+                    </a:ln>
+                  </pic:spPr>
+                </pic:pic>
+              </a:graphicData>
+            </a:graphic>
+          </wp:inline>
+        </w:drawing>
+      </w:r>
+    </w:p>
+    <w:p/>
+    <w:p>
+      <w:pPr>
         <w:pStyle w:val="Titre3"/>
       </w:pPr>
-      <w:bookmarkStart w:id="10" w:name="_Toc126059432"/>
-      <w:r>
-        <w:t>Configuration</w:t>
+      <w:bookmarkStart w:id="10" w:name="_Toc126087788"/>
+      <w:r>
+        <w:t>Propriété du système</w:t>
       </w:r>
       <w:bookmarkEnd w:id="10"/>
     </w:p>
     <w:p>
       <w:pPr>
+        <w:pStyle w:val="Titre4"/>
+      </w:pPr>
+      <w:r>
+        <w:t>Hardware</w:t>
+      </w:r>
+    </w:p>
+    <w:p>
+      <w:pPr>
+        <w:rPr>
+          <w:lang w:val="de-CH"/>
+        </w:rPr>
+      </w:pPr>
+      <w:proofErr w:type="gramStart"/>
+      <w:r>
+        <w:rPr>
+          <w:b/>
+          <w:lang w:val="de-CH"/>
+        </w:rPr>
+        <w:t>OS</w:t>
+      </w:r>
+      <w:r>
+        <w:rPr>
+          <w:b/>
+          <w:lang w:val="de-CH"/>
+        </w:rPr>
+        <w:t xml:space="preserve"> </w:t>
+      </w:r>
+      <w:r>
+        <w:rPr>
+          <w:b/>
+          <w:lang w:val="de-CH"/>
+        </w:rPr>
+        <w:t>:</w:t>
+      </w:r>
+      <w:proofErr w:type="gramEnd"/>
+      <w:r>
+        <w:rPr>
+          <w:lang w:val="de-CH"/>
+        </w:rPr>
+        <w:t xml:space="preserve"> Microsoft </w:t>
+      </w:r>
+      <w:r>
+        <w:rPr>
+          <w:lang w:val="de-CH"/>
+        </w:rPr>
+        <w:t>Windows 7</w:t>
+      </w:r>
+      <w:r>
+        <w:rPr>
+          <w:lang w:val="de-CH"/>
+        </w:rPr>
+        <w:t xml:space="preserve"> Standard E</w:t>
+      </w:r>
+      <w:r>
+        <w:rPr>
+          <w:lang w:val="de-CH"/>
+        </w:rPr>
+        <w:t>dition</w:t>
+      </w:r>
+    </w:p>
+    <w:p>
+      <w:pPr>
+        <w:rPr>
+          <w:lang w:val="de-CH"/>
+        </w:rPr>
+      </w:pPr>
+      <w:r>
+        <w:rPr>
+          <w:b/>
+          <w:lang w:val="de-CH"/>
+        </w:rPr>
+        <w:t>Matériel</w:t>
+      </w:r>
+      <w:r>
+        <w:rPr>
+          <w:lang w:val="de-CH"/>
+        </w:rPr>
+        <w:t xml:space="preserve">: </w:t>
+      </w:r>
+      <w:r>
+        <w:rPr>
+          <w:lang w:val="de-CH"/>
+        </w:rPr>
+        <w:t>Dell Latitude E6510</w:t>
+      </w:r>
+    </w:p>
+    <w:p>
+      <w:pPr>
+        <w:pStyle w:val="Paragraphedeliste"/>
+        <w:numPr>
+          <w:ilvl w:val="0"/>
+          <w:numId w:val="12"/>
+        </w:numPr>
+        <w:rPr>
+          <w:b/>
+          <w:bCs/>
+        </w:rPr>
+      </w:pPr>
+      <w:r>
+        <w:rPr>
+          <w:b/>
+          <w:bCs/>
+        </w:rPr>
+        <w:t>Facteur de forme :</w:t>
+      </w:r>
+      <w:r>
+        <w:rPr>
+          <w:b/>
+          <w:bCs/>
+        </w:rPr>
+        <w:t xml:space="preserve"> </w:t>
+      </w:r>
+    </w:p>
+    <w:p>
+      <w:pPr>
+        <w:pStyle w:val="Paragraphedeliste"/>
+      </w:pPr>
+      <w:r>
+        <w:t>Ordinateur portable 15.6</w:t>
+      </w:r>
+      <w:r>
+        <w:t xml:space="preserve"> </w:t>
+      </w:r>
+      <w:r>
+        <w:t>"</w:t>
+      </w:r>
+    </w:p>
+    <w:p>
+      <w:pPr>
+        <w:pStyle w:val="Paragraphedeliste"/>
+        <w:numPr>
+          <w:ilvl w:val="0"/>
+          <w:numId w:val="12"/>
+        </w:numPr>
+      </w:pPr>
+      <w:r>
+        <w:rPr>
+          <w:b/>
+        </w:rPr>
+        <w:t>Processeur</w:t>
+      </w:r>
+      <w:r>
+        <w:t xml:space="preserve"> : </w:t>
+      </w:r>
+    </w:p>
+    <w:p>
+      <w:pPr>
+        <w:pStyle w:val="Paragraphedeliste"/>
+      </w:pPr>
+      <w:r>
+        <w:t xml:space="preserve">Quad-Core </w:t>
+      </w:r>
+      <w:r>
+        <w:t>et</w:t>
+      </w:r>
+      <w:r>
+        <w:t xml:space="preserve"> Dual-Core Intel</w:t>
+      </w:r>
+      <w:r>
+        <w:t xml:space="preserve"> Core i5 &amp; i7</w:t>
+      </w:r>
+      <w:r>
+        <w:t xml:space="preserve"> </w:t>
+      </w:r>
+    </w:p>
+    <w:p>
+      <w:pPr>
+        <w:pStyle w:val="Paragraphedeliste"/>
+        <w:numPr>
+          <w:ilvl w:val="0"/>
+          <w:numId w:val="12"/>
+        </w:numPr>
+        <w:rPr>
+          <w:lang w:val="de-CH"/>
+        </w:rPr>
+      </w:pPr>
+      <w:r>
+        <w:rPr>
+          <w:b/>
+          <w:lang w:val="de-CH"/>
+        </w:rPr>
+        <w:t>Mémoire</w:t>
+      </w:r>
+      <w:r>
+        <w:rPr>
+          <w:lang w:val="de-CH"/>
+        </w:rPr>
+        <w:t xml:space="preserve">: </w:t>
+      </w:r>
+    </w:p>
+    <w:p>
+      <w:pPr>
+        <w:pStyle w:val="Paragraphedeliste"/>
+        <w:rPr>
+          <w:lang w:val="de-CH"/>
+        </w:rPr>
+      </w:pPr>
+      <w:r>
+        <w:rPr>
+          <w:lang w:val="de-CH"/>
+        </w:rPr>
+        <w:t>Jusqu’à</w:t>
+      </w:r>
+      <w:r>
+        <w:rPr>
+          <w:lang w:val="de-CH"/>
+        </w:rPr>
+        <w:t xml:space="preserve"> 4 GB </w:t>
+      </w:r>
+      <w:r>
+        <w:rPr>
+          <w:lang w:val="de-CH"/>
+        </w:rPr>
+        <w:t>DDR3 SDRAM 1066 MHz/1333 MHz</w:t>
+      </w:r>
+    </w:p>
+    <w:p>
+      <w:pPr>
+        <w:pStyle w:val="Paragraphedeliste"/>
+        <w:numPr>
+          <w:ilvl w:val="0"/>
+          <w:numId w:val="12"/>
+        </w:numPr>
+        <w:rPr>
+          <w:lang w:val="de-CH"/>
+        </w:rPr>
+      </w:pPr>
+      <w:r>
+        <w:rPr>
+          <w:b/>
+        </w:rPr>
+        <w:t>Carte graphique</w:t>
+      </w:r>
+      <w:r>
+        <w:t xml:space="preserve"> : </w:t>
+      </w:r>
+    </w:p>
+    <w:p>
+      <w:pPr>
+        <w:pStyle w:val="Paragraphedeliste"/>
+      </w:pPr>
+      <w:r>
+        <w:rPr>
+          <w:lang w:val="de-CH"/>
+        </w:rPr>
+        <w:t>Intel HD Graphics / NVIDIA NVS 3100M</w:t>
+      </w:r>
+    </w:p>
+    <w:p>
+      <w:pPr>
+        <w:pStyle w:val="Paragraphedeliste"/>
+        <w:numPr>
+          <w:ilvl w:val="0"/>
+          <w:numId w:val="12"/>
+        </w:numPr>
+      </w:pPr>
+      <w:r>
+        <w:rPr>
+          <w:b/>
+        </w:rPr>
+        <w:t>Ports USB</w:t>
+      </w:r>
+      <w:r>
+        <w:t> :</w:t>
+      </w:r>
+    </w:p>
+    <w:p>
+      <w:pPr>
+        <w:pStyle w:val="Paragraphedeliste"/>
+      </w:pPr>
+      <w:r>
+        <w:t xml:space="preserve">USB 2.0 </w:t>
+      </w:r>
+    </w:p>
+    <w:p>
+      <w:pPr>
+        <w:pStyle w:val="Paragraphedeliste"/>
+      </w:pPr>
+      <w:r>
+        <w:t xml:space="preserve">5 </w:t>
+      </w:r>
+      <w:r>
+        <w:t>ports</w:t>
+      </w:r>
+    </w:p>
+    <w:p>
+      <w:pPr>
+        <w:pStyle w:val="Paragraphedeliste"/>
+        <w:numPr>
+          <w:ilvl w:val="0"/>
+          <w:numId w:val="12"/>
+        </w:numPr>
+        <w:rPr>
+          <w:lang w:val="de-CH"/>
+        </w:rPr>
+      </w:pPr>
+      <w:r>
+        <w:rPr>
+          <w:b/>
+          <w:lang w:val="de-CH"/>
+        </w:rPr>
+        <w:t>Stockage</w:t>
+      </w:r>
+      <w:r>
+        <w:rPr>
+          <w:lang w:val="de-CH"/>
+        </w:rPr>
+        <w:t>:</w:t>
+      </w:r>
+    </w:p>
+    <w:p>
+      <w:pPr>
+        <w:pStyle w:val="Paragraphedeliste"/>
+        <w:rPr>
+          <w:lang w:val="de-CH"/>
+        </w:rPr>
+      </w:pPr>
+      <w:r>
+        <w:rPr>
+          <w:lang w:val="de-CH"/>
+        </w:rPr>
+        <w:t>1x 5400 RPM SATA HDD / 7200 RPM SATA HDD / SSD</w:t>
+      </w:r>
+      <w:r>
+        <w:rPr>
+          <w:lang w:val="de-CH"/>
+        </w:rPr>
+        <w:t xml:space="preserve"> </w:t>
+      </w:r>
+    </w:p>
+    <w:p>
+      <w:pPr>
+        <w:pStyle w:val="Paragraphedeliste"/>
+        <w:numPr>
+          <w:ilvl w:val="1"/>
+          <w:numId w:val="12"/>
+        </w:numPr>
+        <w:rPr>
+          <w:lang w:val="de-CH"/>
+        </w:rPr>
+      </w:pPr>
+      <w:r>
+        <w:rPr>
+          <w:lang w:val="de-CH"/>
+        </w:rPr>
+        <w:t>1</w:t>
+      </w:r>
+      <w:r>
+        <w:rPr>
+          <w:lang w:val="de-CH"/>
+        </w:rPr>
+        <w:t xml:space="preserve"> x </w:t>
+      </w:r>
+      <w:r>
+        <w:rPr>
+          <w:lang w:val="de-CH"/>
+        </w:rPr>
+        <w:t>6</w:t>
+      </w:r>
+      <w:r>
+        <w:rPr>
+          <w:lang w:val="de-CH"/>
+        </w:rPr>
+        <w:t>0 GB</w:t>
+      </w:r>
+    </w:p>
+    <w:p>
+      <w:pPr>
+        <w:pStyle w:val="Paragraphedeliste"/>
+        <w:numPr>
+          <w:ilvl w:val="0"/>
+          <w:numId w:val="12"/>
+        </w:numPr>
+      </w:pPr>
+      <w:r>
+        <w:t xml:space="preserve">Carte réseau : VMware Accelerated AMD </w:t>
+      </w:r>
+    </w:p>
+    <w:p>
+      <w:pPr>
+        <w:pStyle w:val="Paragraphedeliste"/>
+      </w:pPr>
+      <w:r>
+        <w:t>PC</w:t>
+      </w:r>
+      <w:r>
+        <w:t>Net Adapter</w:t>
+      </w:r>
+    </w:p>
+    <w:p>
+      <w:pPr>
+        <w:pStyle w:val="Paragraphedeliste"/>
+        <w:numPr>
+          <w:ilvl w:val="0"/>
+          <w:numId w:val="12"/>
+        </w:numPr>
+        <w:rPr>
+          <w:lang w:val="de-CH"/>
+        </w:rPr>
+      </w:pPr>
+      <w:r>
+        <w:rPr>
+          <w:lang w:val="de-CH"/>
+        </w:rPr>
+        <w:t xml:space="preserve">Adaptateur </w:t>
+      </w:r>
+      <w:proofErr w:type="gramStart"/>
+      <w:r>
+        <w:rPr>
+          <w:lang w:val="de-CH"/>
+        </w:rPr>
+        <w:t>réseau :</w:t>
+      </w:r>
+      <w:proofErr w:type="gramEnd"/>
+      <w:r>
+        <w:rPr>
+          <w:lang w:val="de-CH"/>
+        </w:rPr>
+        <w:t xml:space="preserve"> VMnet 16 (Custom)</w:t>
+      </w:r>
+    </w:p>
+    <w:p>
+      <w:pPr>
+        <w:pStyle w:val="Paragraphedeliste"/>
+        <w:numPr>
+          <w:ilvl w:val="0"/>
+          <w:numId w:val="12"/>
+        </w:numPr>
+        <w:rPr>
+          <w:b/>
+          <w:lang w:val="de-CH"/>
+        </w:rPr>
+      </w:pPr>
+      <w:r>
+        <w:rPr>
+          <w:b/>
+          <w:lang w:val="de-CH"/>
+        </w:rPr>
+        <w:t>Lecteur optique</w:t>
+      </w:r>
+    </w:p>
+    <w:p>
+      <w:pPr>
+        <w:rPr>
+          <w:lang w:val="de-CH"/>
+        </w:rPr>
+      </w:pPr>
+      <w:hyperlink r:id="rId33" w:history="1">
+        <w:r>
+          <w:rPr>
+            <w:rStyle w:val="Lienhypertexte"/>
+            <w:lang w:val="de-CH"/>
+          </w:rPr>
+          <w:t>https://www.itechguides.com/product-specs/dell-latitude-e6510-specs/</w:t>
+        </w:r>
+      </w:hyperlink>
+    </w:p>
+    <w:p>
+      <w:pPr>
+        <w:pStyle w:val="Titre4"/>
+      </w:pPr>
+      <w:r>
+        <w:t>Software</w:t>
+      </w:r>
+      <w:r>
+        <w:t xml:space="preserve"> &amp; upgrades</w:t>
+      </w:r>
+    </w:p>
+    <w:p>
+      <w:pPr>
+        <w:rPr>
+          <w:lang w:val="en-US"/>
+        </w:rPr>
+      </w:pPr>
+      <w:r>
+        <w:rPr>
+          <w:b/>
+          <w:bCs/>
+          <w:lang w:val="en-US"/>
+        </w:rPr>
+        <w:t>Office:</w:t>
+      </w:r>
+      <w:r>
+        <w:rPr>
+          <w:b/>
+          <w:bCs/>
+          <w:lang w:val="en-US"/>
+        </w:rPr>
+        <w:t xml:space="preserve"> </w:t>
+      </w:r>
+      <w:r>
+        <w:rPr>
+          <w:lang w:val="en-US"/>
+        </w:rPr>
+        <w:t>Microsoft Office 2003</w:t>
+      </w:r>
+    </w:p>
+    <w:p>
+      <w:pPr>
+        <w:pStyle w:val="Paragraphedeliste"/>
+        <w:numPr>
+          <w:ilvl w:val="0"/>
+          <w:numId w:val="12"/>
+        </w:numPr>
+        <w:rPr>
+          <w:lang w:val="en-US"/>
+        </w:rPr>
+      </w:pPr>
+      <w:proofErr w:type="gramStart"/>
+      <w:r>
+        <w:rPr>
+          <w:b/>
+          <w:bCs/>
+        </w:rPr>
+        <w:t>Upgrade:</w:t>
+      </w:r>
+      <w:proofErr w:type="gramEnd"/>
+      <w:r>
+        <w:rPr>
+          <w:b/>
+          <w:bCs/>
+        </w:rPr>
+        <w:t xml:space="preserve"> </w:t>
+      </w:r>
+      <w:r>
+        <w:t>Microsoft Office 2021</w:t>
+      </w:r>
+    </w:p>
+    <w:p>
+      <w:proofErr w:type="gramStart"/>
+      <w:r>
+        <w:rPr>
+          <w:b/>
+          <w:bCs/>
+        </w:rPr>
+        <w:t>Antivirus</w:t>
+      </w:r>
+      <w:r>
+        <w:t>:</w:t>
+      </w:r>
+      <w:proofErr w:type="gramEnd"/>
+      <w:r>
+        <w:t xml:space="preserve"> Avira Antivirus 2016</w:t>
+      </w:r>
+    </w:p>
+    <w:p>
+      <w:pPr>
+        <w:pStyle w:val="Paragraphedeliste"/>
+        <w:numPr>
+          <w:ilvl w:val="0"/>
+          <w:numId w:val="12"/>
+        </w:numPr>
+      </w:pPr>
+      <w:r>
+        <w:rPr>
+          <w:b/>
+          <w:bCs/>
+        </w:rPr>
+        <w:t xml:space="preserve">Upgrade : </w:t>
+      </w:r>
+      <w:r>
+        <w:t>Avira Antivirus 2023</w:t>
+      </w:r>
+    </w:p>
+    <w:p>
+      <w:r>
+        <w:rPr>
+          <w:b/>
+          <w:bCs/>
+        </w:rPr>
+        <w:t>Prise</w:t>
+      </w:r>
+      <w:r>
+        <w:t xml:space="preserve"> </w:t>
+      </w:r>
+      <w:r>
+        <w:rPr>
+          <w:b/>
+          <w:bCs/>
+        </w:rPr>
+        <w:t>de</w:t>
+      </w:r>
+      <w:r>
+        <w:t xml:space="preserve"> </w:t>
+      </w:r>
+      <w:r>
+        <w:rPr>
+          <w:b/>
+          <w:bCs/>
+        </w:rPr>
+        <w:t xml:space="preserve">main à </w:t>
+      </w:r>
+      <w:proofErr w:type="gramStart"/>
+      <w:r>
+        <w:rPr>
+          <w:b/>
+          <w:bCs/>
+        </w:rPr>
+        <w:t>distance</w:t>
+      </w:r>
+      <w:r>
+        <w:t>:</w:t>
+      </w:r>
+      <w:proofErr w:type="gramEnd"/>
+      <w:r>
+        <w:t xml:space="preserve"> Ultra VNC 1.2.1.1</w:t>
+      </w:r>
+    </w:p>
+    <w:p>
+      <w:pPr>
+        <w:pStyle w:val="Paragraphedeliste"/>
+        <w:numPr>
+          <w:ilvl w:val="0"/>
+          <w:numId w:val="12"/>
+        </w:numPr>
+      </w:pPr>
+      <w:r>
+        <w:rPr>
+          <w:b/>
+          <w:bCs/>
+        </w:rPr>
+        <w:t xml:space="preserve">Upgrade : </w:t>
+      </w:r>
+      <w:r>
+        <w:t>Ultra</w:t>
+      </w:r>
+      <w:r>
+        <w:t xml:space="preserve"> </w:t>
+      </w:r>
+      <w:r>
+        <w:t>VNC 1.1.83.5</w:t>
+      </w:r>
+    </w:p>
+    <w:p>
+      <w:pPr>
+        <w:rPr>
+          <w:lang w:val="en-US"/>
+        </w:rPr>
+      </w:pPr>
+      <w:r>
+        <w:rPr>
+          <w:b/>
+          <w:bCs/>
+          <w:lang w:val="en-US"/>
+        </w:rPr>
+        <w:t xml:space="preserve">Adobe </w:t>
+      </w:r>
+      <w:r>
+        <w:rPr>
+          <w:b/>
+          <w:bCs/>
+          <w:lang w:val="en-US"/>
+        </w:rPr>
+        <w:t>Reader:</w:t>
+      </w:r>
+      <w:r>
+        <w:rPr>
+          <w:lang w:val="en-US"/>
+        </w:rPr>
+        <w:t xml:space="preserve"> Adobe Acrobat Reader DC version 2015</w:t>
+      </w:r>
+    </w:p>
+    <w:p>
+      <w:pPr>
+        <w:pStyle w:val="Paragraphedeliste"/>
+        <w:numPr>
+          <w:ilvl w:val="0"/>
+          <w:numId w:val="12"/>
+        </w:numPr>
+        <w:rPr>
+          <w:lang w:val="en-US"/>
+        </w:rPr>
+      </w:pPr>
+      <w:r>
+        <w:rPr>
+          <w:b/>
+          <w:bCs/>
+          <w:lang w:val="en-US"/>
+        </w:rPr>
+        <w:t>Upgrade:</w:t>
+      </w:r>
+      <w:r>
+        <w:rPr>
+          <w:lang w:val="en-US"/>
+        </w:rPr>
+        <w:t xml:space="preserve"> Adobe </w:t>
+      </w:r>
+      <w:r>
+        <w:rPr>
+          <w:lang w:val="en-US"/>
+        </w:rPr>
+        <w:t>Acrobat Reader version 2023</w:t>
+      </w:r>
+    </w:p>
+    <w:p>
+      <w:pPr>
         <w:pStyle w:val="Titre2"/>
       </w:pPr>
-      <w:bookmarkStart w:id="11" w:name="_Toc126059433"/>
+      <w:bookmarkStart w:id="11" w:name="_Toc126087789"/>
       <w:r>
         <w:t>Installation finale</w:t>
       </w:r>
@@ -3657,8 +4486,8 @@
     <w:p/>
     <w:p/>
     <w:sectPr>
-      <w:headerReference w:type="default" r:id="rId31"/>
-      <w:footerReference w:type="default" r:id="rId32"/>
+      <w:headerReference w:type="default" r:id="rId34"/>
+      <w:footerReference w:type="default" r:id="rId35"/>
       <w:pgSz w:w="11906" w:h="16838"/>
       <w:pgMar w:top="1417" w:right="1417" w:bottom="1417" w:left="1417" w:header="708" w:footer="708" w:gutter="0"/>
       <w:cols w:space="708"/>
@@ -3669,7 +4498,7 @@
 </file>
 
 <file path=word/endnotes.xml><?xml version="1.0" encoding="utf-8"?>
-<w:endnotes xmlns:wpc="http://schemas.microsoft.com/office/word/2010/wordprocessingCanvas" xmlns:cx="http://schemas.microsoft.com/office/drawing/2014/chartex" xmlns:cx1="http://schemas.microsoft.com/office/drawing/2015/9/8/chartex" xmlns:mc="http://schemas.openxmlformats.org/markup-compatibility/2006" xmlns:o="urn:schemas-microsoft-com:office:office" xmlns:r="http://schemas.openxmlformats.org/officeDocument/2006/relationships" xmlns:m="http://schemas.openxmlformats.org/officeDocument/2006/math" xmlns:v="urn:schemas-microsoft-com:vml" xmlns:wp14="http://schemas.microsoft.com/office/word/2010/wordprocessingDrawing" xmlns:wp="http://schemas.openxmlformats.org/drawingml/2006/wordprocessingDrawing" xmlns:w10="urn:schemas-microsoft-com:office:word" xmlns:w="http://schemas.openxmlformats.org/wordprocessingml/2006/main" xmlns:w14="http://schemas.microsoft.com/office/word/2010/wordml" xmlns:w15="http://schemas.microsoft.com/office/word/2012/wordml" xmlns:w16se="http://schemas.microsoft.com/office/word/2015/wordml/symex" xmlns:wpg="http://schemas.microsoft.com/office/word/2010/wordprocessingGroup" xmlns:wpi="http://schemas.microsoft.com/office/word/2010/wordprocessingInk" xmlns:wne="http://schemas.microsoft.com/office/word/2006/wordml" xmlns:wps="http://schemas.microsoft.com/office/word/2010/wordprocessingShape" mc:Ignorable="w14 w15 w16se wp14">
+<w:endnotes xmlns:wpc="http://schemas.microsoft.com/office/word/2010/wordprocessingCanvas" xmlns:cx="http://schemas.microsoft.com/office/drawing/2014/chartex" xmlns:cx1="http://schemas.microsoft.com/office/drawing/2015/9/8/chartex" xmlns:cx2="http://schemas.microsoft.com/office/drawing/2015/10/21/chartex" xmlns:cx3="http://schemas.microsoft.com/office/drawing/2016/5/9/chartex" xmlns:cx4="http://schemas.microsoft.com/office/drawing/2016/5/10/chartex" xmlns:cx5="http://schemas.microsoft.com/office/drawing/2016/5/11/chartex" xmlns:cx6="http://schemas.microsoft.com/office/drawing/2016/5/12/chartex" xmlns:cx7="http://schemas.microsoft.com/office/drawing/2016/5/13/chartex" xmlns:cx8="http://schemas.microsoft.com/office/drawing/2016/5/14/chartex" xmlns:mc="http://schemas.openxmlformats.org/markup-compatibility/2006" xmlns:aink="http://schemas.microsoft.com/office/drawing/2016/ink" xmlns:am3d="http://schemas.microsoft.com/office/drawing/2017/model3d" xmlns:o="urn:schemas-microsoft-com:office:office" xmlns:oel="http://schemas.microsoft.com/office/2019/extlst" xmlns:r="http://schemas.openxmlformats.org/officeDocument/2006/relationships" xmlns:m="http://schemas.openxmlformats.org/officeDocument/2006/math" xmlns:v="urn:schemas-microsoft-com:vml" xmlns:wp14="http://schemas.microsoft.com/office/word/2010/wordprocessingDrawing" xmlns:wp="http://schemas.openxmlformats.org/drawingml/2006/wordprocessingDrawing" xmlns:w10="urn:schemas-microsoft-com:office:word" xmlns:w="http://schemas.openxmlformats.org/wordprocessingml/2006/main" xmlns:w14="http://schemas.microsoft.com/office/word/2010/wordml" xmlns:w15="http://schemas.microsoft.com/office/word/2012/wordml" xmlns:w16cex="http://schemas.microsoft.com/office/word/2018/wordml/cex" xmlns:w16cid="http://schemas.microsoft.com/office/word/2016/wordml/cid" xmlns:w16="http://schemas.microsoft.com/office/word/2018/wordml" xmlns:w16sdtdh="http://schemas.microsoft.com/office/word/2020/wordml/sdtdatahash" xmlns:w16se="http://schemas.microsoft.com/office/word/2015/wordml/symex" xmlns:wpg="http://schemas.microsoft.com/office/word/2010/wordprocessingGroup" xmlns:wpi="http://schemas.microsoft.com/office/word/2010/wordprocessingInk" xmlns:wne="http://schemas.microsoft.com/office/word/2006/wordml" xmlns:wps="http://schemas.microsoft.com/office/word/2010/wordprocessingShape" mc:Ignorable="w14 w15 w16se w16cid w16 w16cex w16sdtdh wp14">
   <w:endnote w:type="separator" w:id="-1">
     <w:p>
       <w:pPr>
@@ -3694,7 +4523,7 @@
 </file>
 
 <file path=word/footer1.xml><?xml version="1.0" encoding="utf-8"?>
-<w:ftr xmlns:wpc="http://schemas.microsoft.com/office/word/2010/wordprocessingCanvas" xmlns:cx="http://schemas.microsoft.com/office/drawing/2014/chartex" xmlns:cx1="http://schemas.microsoft.com/office/drawing/2015/9/8/chartex" xmlns:mc="http://schemas.openxmlformats.org/markup-compatibility/2006" xmlns:o="urn:schemas-microsoft-com:office:office" xmlns:r="http://schemas.openxmlformats.org/officeDocument/2006/relationships" xmlns:m="http://schemas.openxmlformats.org/officeDocument/2006/math" xmlns:v="urn:schemas-microsoft-com:vml" xmlns:wp14="http://schemas.microsoft.com/office/word/2010/wordprocessingDrawing" xmlns:wp="http://schemas.openxmlformats.org/drawingml/2006/wordprocessingDrawing" xmlns:w10="urn:schemas-microsoft-com:office:word" xmlns:w="http://schemas.openxmlformats.org/wordprocessingml/2006/main" xmlns:w14="http://schemas.microsoft.com/office/word/2010/wordml" xmlns:w15="http://schemas.microsoft.com/office/word/2012/wordml" xmlns:w16se="http://schemas.microsoft.com/office/word/2015/wordml/symex" xmlns:wpg="http://schemas.microsoft.com/office/word/2010/wordprocessingGroup" xmlns:wpi="http://schemas.microsoft.com/office/word/2010/wordprocessingInk" xmlns:wne="http://schemas.microsoft.com/office/word/2006/wordml" xmlns:wps="http://schemas.microsoft.com/office/word/2010/wordprocessingShape" mc:Ignorable="w14 w15 w16se wp14">
+<w:ftr xmlns:wpc="http://schemas.microsoft.com/office/word/2010/wordprocessingCanvas" xmlns:cx="http://schemas.microsoft.com/office/drawing/2014/chartex" xmlns:cx1="http://schemas.microsoft.com/office/drawing/2015/9/8/chartex" xmlns:cx2="http://schemas.microsoft.com/office/drawing/2015/10/21/chartex" xmlns:cx3="http://schemas.microsoft.com/office/drawing/2016/5/9/chartex" xmlns:cx4="http://schemas.microsoft.com/office/drawing/2016/5/10/chartex" xmlns:cx5="http://schemas.microsoft.com/office/drawing/2016/5/11/chartex" xmlns:cx6="http://schemas.microsoft.com/office/drawing/2016/5/12/chartex" xmlns:cx7="http://schemas.microsoft.com/office/drawing/2016/5/13/chartex" xmlns:cx8="http://schemas.microsoft.com/office/drawing/2016/5/14/chartex" xmlns:mc="http://schemas.openxmlformats.org/markup-compatibility/2006" xmlns:aink="http://schemas.microsoft.com/office/drawing/2016/ink" xmlns:am3d="http://schemas.microsoft.com/office/drawing/2017/model3d" xmlns:o="urn:schemas-microsoft-com:office:office" xmlns:oel="http://schemas.microsoft.com/office/2019/extlst" xmlns:r="http://schemas.openxmlformats.org/officeDocument/2006/relationships" xmlns:m="http://schemas.openxmlformats.org/officeDocument/2006/math" xmlns:v="urn:schemas-microsoft-com:vml" xmlns:wp14="http://schemas.microsoft.com/office/word/2010/wordprocessingDrawing" xmlns:wp="http://schemas.openxmlformats.org/drawingml/2006/wordprocessingDrawing" xmlns:w10="urn:schemas-microsoft-com:office:word" xmlns:w="http://schemas.openxmlformats.org/wordprocessingml/2006/main" xmlns:w14="http://schemas.microsoft.com/office/word/2010/wordml" xmlns:w15="http://schemas.microsoft.com/office/word/2012/wordml" xmlns:w16cex="http://schemas.microsoft.com/office/word/2018/wordml/cex" xmlns:w16cid="http://schemas.microsoft.com/office/word/2016/wordml/cid" xmlns:w16="http://schemas.microsoft.com/office/word/2018/wordml" xmlns:w16sdtdh="http://schemas.microsoft.com/office/word/2020/wordml/sdtdatahash" xmlns:w16se="http://schemas.microsoft.com/office/word/2015/wordml/symex" xmlns:wpg="http://schemas.microsoft.com/office/word/2010/wordprocessingGroup" xmlns:wpi="http://schemas.microsoft.com/office/word/2010/wordprocessingInk" xmlns:wne="http://schemas.microsoft.com/office/word/2006/wordml" xmlns:wps="http://schemas.microsoft.com/office/word/2010/wordprocessingShape" mc:Ignorable="w14 w15 w16se w16cid w16 w16cex w16sdtdh wp14">
   <w:p>
     <w:pPr>
       <w:pStyle w:val="Pieddepage"/>
@@ -3708,7 +4537,7 @@
         <w:lang w:eastAsia="fr-CH"/>
       </w:rPr>
       <w:drawing>
-        <wp:anchor distT="0" distB="0" distL="114300" distR="114300" simplePos="0" relativeHeight="251661312" behindDoc="1" locked="0" layoutInCell="1" allowOverlap="1">
+        <wp:anchor distT="0" distB="0" distL="114300" distR="114300" simplePos="0" relativeHeight="251661312" behindDoc="1" locked="0" layoutInCell="1" allowOverlap="1" wp14:anchorId="3395962C" wp14:editId="0CAEF3A6">
           <wp:simplePos x="0" y="0"/>
           <wp:positionH relativeFrom="margin">
             <wp:align>center</wp:align>
@@ -3831,7 +4660,7 @@
 </file>
 
 <file path=word/footnotes.xml><?xml version="1.0" encoding="utf-8"?>
-<w:footnotes xmlns:wpc="http://schemas.microsoft.com/office/word/2010/wordprocessingCanvas" xmlns:cx="http://schemas.microsoft.com/office/drawing/2014/chartex" xmlns:cx1="http://schemas.microsoft.com/office/drawing/2015/9/8/chartex" xmlns:mc="http://schemas.openxmlformats.org/markup-compatibility/2006" xmlns:o="urn:schemas-microsoft-com:office:office" xmlns:r="http://schemas.openxmlformats.org/officeDocument/2006/relationships" xmlns:m="http://schemas.openxmlformats.org/officeDocument/2006/math" xmlns:v="urn:schemas-microsoft-com:vml" xmlns:wp14="http://schemas.microsoft.com/office/word/2010/wordprocessingDrawing" xmlns:wp="http://schemas.openxmlformats.org/drawingml/2006/wordprocessingDrawing" xmlns:w10="urn:schemas-microsoft-com:office:word" xmlns:w="http://schemas.openxmlformats.org/wordprocessingml/2006/main" xmlns:w14="http://schemas.microsoft.com/office/word/2010/wordml" xmlns:w15="http://schemas.microsoft.com/office/word/2012/wordml" xmlns:w16se="http://schemas.microsoft.com/office/word/2015/wordml/symex" xmlns:wpg="http://schemas.microsoft.com/office/word/2010/wordprocessingGroup" xmlns:wpi="http://schemas.microsoft.com/office/word/2010/wordprocessingInk" xmlns:wne="http://schemas.microsoft.com/office/word/2006/wordml" xmlns:wps="http://schemas.microsoft.com/office/word/2010/wordprocessingShape" mc:Ignorable="w14 w15 w16se wp14">
+<w:footnotes xmlns:wpc="http://schemas.microsoft.com/office/word/2010/wordprocessingCanvas" xmlns:cx="http://schemas.microsoft.com/office/drawing/2014/chartex" xmlns:cx1="http://schemas.microsoft.com/office/drawing/2015/9/8/chartex" xmlns:cx2="http://schemas.microsoft.com/office/drawing/2015/10/21/chartex" xmlns:cx3="http://schemas.microsoft.com/office/drawing/2016/5/9/chartex" xmlns:cx4="http://schemas.microsoft.com/office/drawing/2016/5/10/chartex" xmlns:cx5="http://schemas.microsoft.com/office/drawing/2016/5/11/chartex" xmlns:cx6="http://schemas.microsoft.com/office/drawing/2016/5/12/chartex" xmlns:cx7="http://schemas.microsoft.com/office/drawing/2016/5/13/chartex" xmlns:cx8="http://schemas.microsoft.com/office/drawing/2016/5/14/chartex" xmlns:mc="http://schemas.openxmlformats.org/markup-compatibility/2006" xmlns:aink="http://schemas.microsoft.com/office/drawing/2016/ink" xmlns:am3d="http://schemas.microsoft.com/office/drawing/2017/model3d" xmlns:o="urn:schemas-microsoft-com:office:office" xmlns:oel="http://schemas.microsoft.com/office/2019/extlst" xmlns:r="http://schemas.openxmlformats.org/officeDocument/2006/relationships" xmlns:m="http://schemas.openxmlformats.org/officeDocument/2006/math" xmlns:v="urn:schemas-microsoft-com:vml" xmlns:wp14="http://schemas.microsoft.com/office/word/2010/wordprocessingDrawing" xmlns:wp="http://schemas.openxmlformats.org/drawingml/2006/wordprocessingDrawing" xmlns:w10="urn:schemas-microsoft-com:office:word" xmlns:w="http://schemas.openxmlformats.org/wordprocessingml/2006/main" xmlns:w14="http://schemas.microsoft.com/office/word/2010/wordml" xmlns:w15="http://schemas.microsoft.com/office/word/2012/wordml" xmlns:w16cex="http://schemas.microsoft.com/office/word/2018/wordml/cex" xmlns:w16cid="http://schemas.microsoft.com/office/word/2016/wordml/cid" xmlns:w16="http://schemas.microsoft.com/office/word/2018/wordml" xmlns:w16sdtdh="http://schemas.microsoft.com/office/word/2020/wordml/sdtdatahash" xmlns:w16se="http://schemas.microsoft.com/office/word/2015/wordml/symex" xmlns:wpg="http://schemas.microsoft.com/office/word/2010/wordprocessingGroup" xmlns:wpi="http://schemas.microsoft.com/office/word/2010/wordprocessingInk" xmlns:wne="http://schemas.microsoft.com/office/word/2006/wordml" xmlns:wps="http://schemas.microsoft.com/office/word/2010/wordprocessingShape" mc:Ignorable="w14 w15 w16se w16cid w16 w16cex w16sdtdh wp14">
   <w:footnote w:type="separator" w:id="-1">
     <w:p>
       <w:pPr>
@@ -3856,7 +4685,7 @@
 </file>
 
 <file path=word/header1.xml><?xml version="1.0" encoding="utf-8"?>
-<w:hdr xmlns:wpc="http://schemas.microsoft.com/office/word/2010/wordprocessingCanvas" xmlns:cx="http://schemas.microsoft.com/office/drawing/2014/chartex" xmlns:cx1="http://schemas.microsoft.com/office/drawing/2015/9/8/chartex" xmlns:mc="http://schemas.openxmlformats.org/markup-compatibility/2006" xmlns:o="urn:schemas-microsoft-com:office:office" xmlns:r="http://schemas.openxmlformats.org/officeDocument/2006/relationships" xmlns:m="http://schemas.openxmlformats.org/officeDocument/2006/math" xmlns:v="urn:schemas-microsoft-com:vml" xmlns:wp14="http://schemas.microsoft.com/office/word/2010/wordprocessingDrawing" xmlns:wp="http://schemas.openxmlformats.org/drawingml/2006/wordprocessingDrawing" xmlns:w10="urn:schemas-microsoft-com:office:word" xmlns:w="http://schemas.openxmlformats.org/wordprocessingml/2006/main" xmlns:w14="http://schemas.microsoft.com/office/word/2010/wordml" xmlns:w15="http://schemas.microsoft.com/office/word/2012/wordml" xmlns:w16se="http://schemas.microsoft.com/office/word/2015/wordml/symex" xmlns:wpg="http://schemas.microsoft.com/office/word/2010/wordprocessingGroup" xmlns:wpi="http://schemas.microsoft.com/office/word/2010/wordprocessingInk" xmlns:wne="http://schemas.microsoft.com/office/word/2006/wordml" xmlns:wps="http://schemas.microsoft.com/office/word/2010/wordprocessingShape" mc:Ignorable="w14 w15 w16se wp14">
+<w:hdr xmlns:wpc="http://schemas.microsoft.com/office/word/2010/wordprocessingCanvas" xmlns:cx="http://schemas.microsoft.com/office/drawing/2014/chartex" xmlns:cx1="http://schemas.microsoft.com/office/drawing/2015/9/8/chartex" xmlns:cx2="http://schemas.microsoft.com/office/drawing/2015/10/21/chartex" xmlns:cx3="http://schemas.microsoft.com/office/drawing/2016/5/9/chartex" xmlns:cx4="http://schemas.microsoft.com/office/drawing/2016/5/10/chartex" xmlns:cx5="http://schemas.microsoft.com/office/drawing/2016/5/11/chartex" xmlns:cx6="http://schemas.microsoft.com/office/drawing/2016/5/12/chartex" xmlns:cx7="http://schemas.microsoft.com/office/drawing/2016/5/13/chartex" xmlns:cx8="http://schemas.microsoft.com/office/drawing/2016/5/14/chartex" xmlns:mc="http://schemas.openxmlformats.org/markup-compatibility/2006" xmlns:aink="http://schemas.microsoft.com/office/drawing/2016/ink" xmlns:am3d="http://schemas.microsoft.com/office/drawing/2017/model3d" xmlns:o="urn:schemas-microsoft-com:office:office" xmlns:oel="http://schemas.microsoft.com/office/2019/extlst" xmlns:r="http://schemas.openxmlformats.org/officeDocument/2006/relationships" xmlns:m="http://schemas.openxmlformats.org/officeDocument/2006/math" xmlns:v="urn:schemas-microsoft-com:vml" xmlns:wp14="http://schemas.microsoft.com/office/word/2010/wordprocessingDrawing" xmlns:wp="http://schemas.openxmlformats.org/drawingml/2006/wordprocessingDrawing" xmlns:w10="urn:schemas-microsoft-com:office:word" xmlns:w="http://schemas.openxmlformats.org/wordprocessingml/2006/main" xmlns:w14="http://schemas.microsoft.com/office/word/2010/wordml" xmlns:w15="http://schemas.microsoft.com/office/word/2012/wordml" xmlns:w16cex="http://schemas.microsoft.com/office/word/2018/wordml/cex" xmlns:w16cid="http://schemas.microsoft.com/office/word/2016/wordml/cid" xmlns:w16="http://schemas.microsoft.com/office/word/2018/wordml" xmlns:w16sdtdh="http://schemas.microsoft.com/office/word/2020/wordml/sdtdatahash" xmlns:w16se="http://schemas.microsoft.com/office/word/2015/wordml/symex" xmlns:wpg="http://schemas.microsoft.com/office/word/2010/wordprocessingGroup" xmlns:wpi="http://schemas.microsoft.com/office/word/2010/wordprocessingInk" xmlns:wne="http://schemas.microsoft.com/office/word/2006/wordml" xmlns:wps="http://schemas.microsoft.com/office/word/2010/wordprocessingShape" mc:Ignorable="w14 w15 w16se w16cid w16 w16cex w16sdtdh wp14">
   <w:p>
     <w:pPr>
       <w:pStyle w:val="En-tte"/>
@@ -3868,7 +4697,7 @@
       <mc:AlternateContent>
         <mc:Choice Requires="wps">
           <w:drawing>
-            <wp:anchor distT="0" distB="0" distL="114300" distR="114300" simplePos="0" relativeHeight="251660288" behindDoc="0" locked="0" layoutInCell="0" allowOverlap="1">
+            <wp:anchor distT="0" distB="0" distL="114300" distR="114300" simplePos="0" relativeHeight="251660288" behindDoc="0" locked="0" layoutInCell="0" allowOverlap="1" wp14:anchorId="2CFE7E96" wp14:editId="3A4B0248">
               <wp:simplePos x="0" y="0"/>
               <wp:positionH relativeFrom="margin">
                 <wp:align>left</wp:align>
@@ -3951,11 +4780,11 @@
         </mc:Choice>
         <mc:Fallback>
           <w:pict>
-            <v:shapetype id="_x0000_t202" coordsize="21600,21600" o:spt="202" path="m,l,21600r21600,l21600,xe">
+            <v:shapetype w14:anchorId="2CFE7E96" id="_x0000_t202" coordsize="21600,21600" o:spt="202" path="m,l,21600r21600,l21600,xe">
               <v:stroke joinstyle="miter"/>
               <v:path gradientshapeok="t" o:connecttype="rect"/>
             </v:shapetype>
-            <v:shape id="Zone de texte 220" o:spid="_x0000_s1026" type="#_x0000_t202" style="position:absolute;left:0;text-align:left;margin-left:0;margin-top:0;width:468pt;height:13.7pt;z-index:251660288;visibility:visible;mso-wrap-style:square;mso-width-percent:1000;mso-height-percent:0;mso-wrap-distance-left:9pt;mso-wrap-distance-top:0;mso-wrap-distance-right:9pt;mso-wrap-distance-bottom:0;mso-position-horizontal:left;mso-position-horizontal-relative:margin;mso-position-vertical:center;mso-position-vertical-relative:top-margin-area;mso-width-percent:1000;mso-height-percent:0;mso-width-relative:margin;mso-height-relative:page;v-text-anchor:middle" o:gfxdata="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" o:allowincell="f" filled="f" stroked="f">
+            <v:shape id="Zone de texte 220" o:spid="_x0000_s1026" type="#_x0000_t202" style="position:absolute;left:0;text-align:left;margin-left:0;margin-top:0;width:468pt;height:13.7pt;z-index:251660288;visibility:visible;mso-wrap-style:square;mso-width-percent:1000;mso-height-percent:0;mso-wrap-distance-left:9pt;mso-wrap-distance-top:0;mso-wrap-distance-right:9pt;mso-wrap-distance-bottom:0;mso-position-horizontal:left;mso-position-horizontal-relative:margin;mso-position-vertical:center;mso-position-vertical-relative:top-margin-area;mso-width-percent:1000;mso-height-percent:0;mso-width-relative:margin;mso-height-relative:page;v-text-anchor:middle" o:gfxdata="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" o:allowincell="f" filled="f" stroked="f">
               <v:textbox style="mso-fit-shape-to-text:t" inset=",0,,0">
                 <w:txbxContent>
                   <w:p>
@@ -3982,7 +4811,7 @@
       <mc:AlternateContent>
         <mc:Choice Requires="wps">
           <w:drawing>
-            <wp:anchor distT="0" distB="0" distL="114300" distR="114300" simplePos="0" relativeHeight="251659264" behindDoc="0" locked="0" layoutInCell="0" allowOverlap="1">
+            <wp:anchor distT="0" distB="0" distL="114300" distR="114300" simplePos="0" relativeHeight="251659264" behindDoc="0" locked="0" layoutInCell="0" allowOverlap="1" wp14:anchorId="6AA34A10" wp14:editId="155D33B6">
               <wp:simplePos x="0" y="0"/>
               <wp:positionH relativeFrom="page">
                 <wp:align>right</wp:align>
@@ -4073,7 +4902,7 @@
         </mc:Choice>
         <mc:Fallback>
           <w:pict>
-            <v:shape id="Zone de texte 221" o:spid="_x0000_s1027" type="#_x0000_t202" style="position:absolute;left:0;text-align:left;margin-left:20.6pt;margin-top:0;width:71.8pt;height:13.45pt;z-index:251659264;visibility:visible;mso-wrap-style:square;mso-width-percent:1000;mso-height-percent:0;mso-wrap-distance-left:9pt;mso-wrap-distance-top:0;mso-wrap-distance-right:9pt;mso-wrap-distance-bottom:0;mso-position-horizontal:right;mso-position-horizontal-relative:page;mso-position-vertical:center;mso-position-vertical-relative:top-margin-area;mso-width-percent:1000;mso-height-percent:0;mso-width-relative:right-margin-area;mso-height-relative:page;v-text-anchor:middle" o:gfxdata="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" o:allowincell="f" fillcolor="#a8d08d [1945]" stroked="f">
+            <v:shape w14:anchorId="6AA34A10" id="Zone de texte 221" o:spid="_x0000_s1027" type="#_x0000_t202" style="position:absolute;left:0;text-align:left;margin-left:20.6pt;margin-top:0;width:71.8pt;height:13.45pt;z-index:251659264;visibility:visible;mso-wrap-style:square;mso-width-percent:1000;mso-height-percent:0;mso-wrap-distance-left:9pt;mso-wrap-distance-top:0;mso-wrap-distance-right:9pt;mso-wrap-distance-bottom:0;mso-position-horizontal:right;mso-position-horizontal-relative:page;mso-position-vertical:center;mso-position-vertical-relative:top-margin-area;mso-width-percent:1000;mso-height-percent:0;mso-width-relative:right-margin-area;mso-height-relative:page;v-text-anchor:middle" o:gfxdata="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" o:allowincell="f" fillcolor="#a8d08d [1945]" stroked="f">
               <v:textbox style="mso-fit-shape-to-text:t" inset=",0,,0">
                 <w:txbxContent>
                   <w:p>
@@ -4120,7 +4949,7 @@
 </file>
 
 <file path=word/numbering.xml><?xml version="1.0" encoding="utf-8"?>
-<w:numbering xmlns:wpc="http://schemas.microsoft.com/office/word/2010/wordprocessingCanvas" xmlns:cx="http://schemas.microsoft.com/office/drawing/2014/chartex" xmlns:cx1="http://schemas.microsoft.com/office/drawing/2015/9/8/chartex" xmlns:mc="http://schemas.openxmlformats.org/markup-compatibility/2006" xmlns:o="urn:schemas-microsoft-com:office:office" xmlns:r="http://schemas.openxmlformats.org/officeDocument/2006/relationships" xmlns:m="http://schemas.openxmlformats.org/officeDocument/2006/math" xmlns:v="urn:schemas-microsoft-com:vml" xmlns:wp14="http://schemas.microsoft.com/office/word/2010/wordprocessingDrawing" xmlns:wp="http://schemas.openxmlformats.org/drawingml/2006/wordprocessingDrawing" xmlns:w10="urn:schemas-microsoft-com:office:word" xmlns:w="http://schemas.openxmlformats.org/wordprocessingml/2006/main" xmlns:w14="http://schemas.microsoft.com/office/word/2010/wordml" xmlns:w15="http://schemas.microsoft.com/office/word/2012/wordml" xmlns:w16se="http://schemas.microsoft.com/office/word/2015/wordml/symex" xmlns:wpg="http://schemas.microsoft.com/office/word/2010/wordprocessingGroup" xmlns:wpi="http://schemas.microsoft.com/office/word/2010/wordprocessingInk" xmlns:wne="http://schemas.microsoft.com/office/word/2006/wordml" xmlns:wps="http://schemas.microsoft.com/office/word/2010/wordprocessingShape" mc:Ignorable="w14 w15 w16se wp14">
+<w:numbering xmlns:wpc="http://schemas.microsoft.com/office/word/2010/wordprocessingCanvas" xmlns:cx="http://schemas.microsoft.com/office/drawing/2014/chartex" xmlns:cx1="http://schemas.microsoft.com/office/drawing/2015/9/8/chartex" xmlns:cx2="http://schemas.microsoft.com/office/drawing/2015/10/21/chartex" xmlns:cx3="http://schemas.microsoft.com/office/drawing/2016/5/9/chartex" xmlns:cx4="http://schemas.microsoft.com/office/drawing/2016/5/10/chartex" xmlns:cx5="http://schemas.microsoft.com/office/drawing/2016/5/11/chartex" xmlns:cx6="http://schemas.microsoft.com/office/drawing/2016/5/12/chartex" xmlns:cx7="http://schemas.microsoft.com/office/drawing/2016/5/13/chartex" xmlns:cx8="http://schemas.microsoft.com/office/drawing/2016/5/14/chartex" xmlns:mc="http://schemas.openxmlformats.org/markup-compatibility/2006" xmlns:aink="http://schemas.microsoft.com/office/drawing/2016/ink" xmlns:am3d="http://schemas.microsoft.com/office/drawing/2017/model3d" xmlns:o="urn:schemas-microsoft-com:office:office" xmlns:oel="http://schemas.microsoft.com/office/2019/extlst" xmlns:r="http://schemas.openxmlformats.org/officeDocument/2006/relationships" xmlns:m="http://schemas.openxmlformats.org/officeDocument/2006/math" xmlns:v="urn:schemas-microsoft-com:vml" xmlns:wp14="http://schemas.microsoft.com/office/word/2010/wordprocessingDrawing" xmlns:wp="http://schemas.openxmlformats.org/drawingml/2006/wordprocessingDrawing" xmlns:w10="urn:schemas-microsoft-com:office:word" xmlns:w="http://schemas.openxmlformats.org/wordprocessingml/2006/main" xmlns:w14="http://schemas.microsoft.com/office/word/2010/wordml" xmlns:w15="http://schemas.microsoft.com/office/word/2012/wordml" xmlns:w16cex="http://schemas.microsoft.com/office/word/2018/wordml/cex" xmlns:w16cid="http://schemas.microsoft.com/office/word/2016/wordml/cid" xmlns:w16="http://schemas.microsoft.com/office/word/2018/wordml" xmlns:w16sdtdh="http://schemas.microsoft.com/office/word/2020/wordml/sdtdatahash" xmlns:w16se="http://schemas.microsoft.com/office/word/2015/wordml/symex" xmlns:wpg="http://schemas.microsoft.com/office/word/2010/wordprocessingGroup" xmlns:wpi="http://schemas.microsoft.com/office/word/2010/wordprocessingInk" xmlns:wne="http://schemas.microsoft.com/office/word/2006/wordml" xmlns:wps="http://schemas.microsoft.com/office/word/2010/wordprocessingShape" mc:Ignorable="w14 w15 w16se w16cid w16 w16cex w16sdtdh wp14">
   <w:abstractNum w:abstractNumId="0" w15:restartNumberingAfterBreak="0">
     <w:nsid w:val="032834BC"/>
     <w:multiLevelType w:val="hybridMultilevel"/>
@@ -5457,47 +6286,47 @@
       </w:rPr>
     </w:lvl>
   </w:abstractNum>
-  <w:num w:numId="1">
+  <w:num w:numId="1" w16cid:durableId="274363332">
     <w:abstractNumId w:val="1"/>
   </w:num>
-  <w:num w:numId="2">
+  <w:num w:numId="2" w16cid:durableId="1518928392">
     <w:abstractNumId w:val="8"/>
   </w:num>
-  <w:num w:numId="3">
+  <w:num w:numId="3" w16cid:durableId="1163426010">
     <w:abstractNumId w:val="3"/>
   </w:num>
-  <w:num w:numId="4">
+  <w:num w:numId="4" w16cid:durableId="294407375">
     <w:abstractNumId w:val="10"/>
   </w:num>
-  <w:num w:numId="5">
+  <w:num w:numId="5" w16cid:durableId="363019199">
     <w:abstractNumId w:val="0"/>
   </w:num>
-  <w:num w:numId="6">
+  <w:num w:numId="6" w16cid:durableId="1595550405">
     <w:abstractNumId w:val="9"/>
   </w:num>
-  <w:num w:numId="7">
+  <w:num w:numId="7" w16cid:durableId="144782280">
     <w:abstractNumId w:val="2"/>
   </w:num>
-  <w:num w:numId="8">
+  <w:num w:numId="8" w16cid:durableId="258561553">
     <w:abstractNumId w:val="5"/>
   </w:num>
-  <w:num w:numId="9">
+  <w:num w:numId="9" w16cid:durableId="2113891214">
     <w:abstractNumId w:val="7"/>
   </w:num>
-  <w:num w:numId="10">
+  <w:num w:numId="10" w16cid:durableId="935480539">
     <w:abstractNumId w:val="6"/>
   </w:num>
-  <w:num w:numId="11">
+  <w:num w:numId="11" w16cid:durableId="126052565">
     <w:abstractNumId w:val="4"/>
   </w:num>
-  <w:num w:numId="12">
+  <w:num w:numId="12" w16cid:durableId="288435774">
     <w:abstractNumId w:val="11"/>
   </w:num>
 </w:numbering>
 </file>
 
 <file path=word/styles.xml><?xml version="1.0" encoding="utf-8"?>
-<w:styles xmlns:mc="http://schemas.openxmlformats.org/markup-compatibility/2006" xmlns:r="http://schemas.openxmlformats.org/officeDocument/2006/relationships" xmlns:w="http://schemas.openxmlformats.org/wordprocessingml/2006/main" xmlns:w14="http://schemas.microsoft.com/office/word/2010/wordml" xmlns:w15="http://schemas.microsoft.com/office/word/2012/wordml" xmlns:w16se="http://schemas.microsoft.com/office/word/2015/wordml/symex" mc:Ignorable="w14 w15 w16se">
+<w:styles xmlns:mc="http://schemas.openxmlformats.org/markup-compatibility/2006" xmlns:r="http://schemas.openxmlformats.org/officeDocument/2006/relationships" xmlns:w="http://schemas.openxmlformats.org/wordprocessingml/2006/main" xmlns:w14="http://schemas.microsoft.com/office/word/2010/wordml" xmlns:w15="http://schemas.microsoft.com/office/word/2012/wordml" xmlns:w16cex="http://schemas.microsoft.com/office/word/2018/wordml/cex" xmlns:w16cid="http://schemas.microsoft.com/office/word/2016/wordml/cid" xmlns:w16="http://schemas.microsoft.com/office/word/2018/wordml" xmlns:w16sdtdh="http://schemas.microsoft.com/office/word/2020/wordml/sdtdatahash" xmlns:w16se="http://schemas.microsoft.com/office/word/2015/wordml/symex" mc:Ignorable="w14 w15 w16se w16cid w16 w16cex w16sdtdh">
   <w:docDefaults>
     <w:rPrDefault>
       <w:rPr>
@@ -5513,7 +6342,7 @@
       </w:pPr>
     </w:pPrDefault>
   </w:docDefaults>
-  <w:latentStyles w:defLockedState="0" w:defUIPriority="99" w:defSemiHidden="0" w:defUnhideWhenUsed="0" w:defQFormat="0" w:count="371">
+  <w:latentStyles w:defLockedState="0" w:defUIPriority="99" w:defSemiHidden="0" w:defUnhideWhenUsed="0" w:defQFormat="0" w:count="376">
     <w:lsdException w:name="Normal" w:uiPriority="0" w:qFormat="1"/>
     <w:lsdException w:name="heading 1" w:uiPriority="9" w:qFormat="1"/>
     <w:lsdException w:name="heading 2" w:semiHidden="1" w:uiPriority="9" w:unhideWhenUsed="1" w:qFormat="1"/>
@@ -5619,7 +6448,6 @@
     <w:lsdException w:name="HTML Sample" w:semiHidden="1" w:unhideWhenUsed="1"/>
     <w:lsdException w:name="HTML Typewriter" w:semiHidden="1" w:unhideWhenUsed="1"/>
     <w:lsdException w:name="HTML Variable" w:semiHidden="1" w:unhideWhenUsed="1"/>
-    <w:lsdException w:name="Normal Table" w:semiHidden="1" w:unhideWhenUsed="1"/>
     <w:lsdException w:name="annotation subject" w:semiHidden="1" w:unhideWhenUsed="1"/>
     <w:lsdException w:name="No List" w:semiHidden="1" w:unhideWhenUsed="1"/>
     <w:lsdException w:name="Outline List 1" w:semiHidden="1" w:unhideWhenUsed="1"/>
@@ -5662,11 +6490,8 @@
     <w:lsdException w:name="Table Contemporary" w:semiHidden="1" w:unhideWhenUsed="1"/>
     <w:lsdException w:name="Table Elegant" w:semiHidden="1" w:unhideWhenUsed="1"/>
     <w:lsdException w:name="Table Professional" w:semiHidden="1" w:unhideWhenUsed="1"/>
-    <w:lsdException w:name="Table Subtle 1" w:semiHidden="1" w:unhideWhenUsed="1"/>
     <w:lsdException w:name="Table Subtle 2" w:semiHidden="1" w:unhideWhenUsed="1"/>
     <w:lsdException w:name="Table Web 1" w:semiHidden="1" w:unhideWhenUsed="1"/>
-    <w:lsdException w:name="Table Web 2" w:semiHidden="1" w:unhideWhenUsed="1"/>
-    <w:lsdException w:name="Table Web 3" w:semiHidden="1" w:unhideWhenUsed="1"/>
     <w:lsdException w:name="Balloon Text" w:semiHidden="1" w:unhideWhenUsed="1"/>
     <w:lsdException w:name="Table Grid" w:uiPriority="39"/>
     <w:lsdException w:name="Table Theme" w:semiHidden="1" w:unhideWhenUsed="1"/>
@@ -5885,6 +6710,11 @@
     <w:lsdException w:name="List Table 5 Dark Accent 6" w:uiPriority="50"/>
     <w:lsdException w:name="List Table 6 Colorful Accent 6" w:uiPriority="51"/>
     <w:lsdException w:name="List Table 7 Colorful Accent 6" w:uiPriority="52"/>
+    <w:lsdException w:name="Mention" w:semiHidden="1" w:unhideWhenUsed="1"/>
+    <w:lsdException w:name="Smart Hyperlink" w:semiHidden="1" w:unhideWhenUsed="1"/>
+    <w:lsdException w:name="Hashtag" w:semiHidden="1" w:unhideWhenUsed="1"/>
+    <w:lsdException w:name="Unresolved Mention" w:semiHidden="1" w:unhideWhenUsed="1"/>
+    <w:lsdException w:name="Smart Link" w:semiHidden="1" w:unhideWhenUsed="1"/>
   </w:latentStyles>
   <w:style w:type="paragraph" w:default="1" w:styleId="Normal">
     <w:name w:val="Normal"/>
@@ -6412,536 +7242,19 @@
       <w:u w:val="single"/>
     </w:rPr>
   </w:style>
-</w:styles>
-</file>
-
-<file path=word/glossary/document.xml><?xml version="1.0" encoding="utf-8"?>
-<w:glossaryDocument xmlns:wpc="http://schemas.microsoft.com/office/word/2010/wordprocessingCanvas" xmlns:cx="http://schemas.microsoft.com/office/drawing/2014/chartex" xmlns:cx1="http://schemas.microsoft.com/office/drawing/2015/9/8/chartex" xmlns:mc="http://schemas.openxmlformats.org/markup-compatibility/2006" xmlns:o="urn:schemas-microsoft-com:office:office" xmlns:r="http://schemas.openxmlformats.org/officeDocument/2006/relationships" xmlns:m="http://schemas.openxmlformats.org/officeDocument/2006/math" xmlns:v="urn:schemas-microsoft-com:vml" xmlns:wp14="http://schemas.microsoft.com/office/word/2010/wordprocessingDrawing" xmlns:wp="http://schemas.openxmlformats.org/drawingml/2006/wordprocessingDrawing" xmlns:w10="urn:schemas-microsoft-com:office:word" xmlns:w="http://schemas.openxmlformats.org/wordprocessingml/2006/main" xmlns:w14="http://schemas.microsoft.com/office/word/2010/wordml" xmlns:w15="http://schemas.microsoft.com/office/word/2012/wordml" xmlns:w16se="http://schemas.microsoft.com/office/word/2015/wordml/symex" xmlns:wpg="http://schemas.microsoft.com/office/word/2010/wordprocessingGroup" xmlns:wpi="http://schemas.microsoft.com/office/word/2010/wordprocessingInk" xmlns:wne="http://schemas.microsoft.com/office/word/2006/wordml" xmlns:wps="http://schemas.microsoft.com/office/word/2010/wordprocessingShape" mc:Ignorable="w14 w15 w16se wp14"/>
-</file>
-
-<file path=word/glossary/fontTable.xml><?xml version="1.0" encoding="utf-8"?>
-<w:fonts xmlns:mc="http://schemas.openxmlformats.org/markup-compatibility/2006" xmlns:r="http://schemas.openxmlformats.org/officeDocument/2006/relationships" xmlns:w="http://schemas.openxmlformats.org/wordprocessingml/2006/main" xmlns:w14="http://schemas.microsoft.com/office/word/2010/wordml" xmlns:w15="http://schemas.microsoft.com/office/word/2012/wordml" xmlns:w16se="http://schemas.microsoft.com/office/word/2015/wordml/symex" mc:Ignorable="w14 w15 w16se">
-  <w:font w:name="Symbol">
-    <w:panose1 w:val="05050102010706020507"/>
-    <w:charset w:val="02"/>
-    <w:family w:val="roman"/>
-    <w:pitch w:val="variable"/>
-    <w:sig w:usb0="00000000" w:usb1="10000000" w:usb2="00000000" w:usb3="00000000" w:csb0="80000000" w:csb1="00000000"/>
-  </w:font>
-  <w:font w:name="Times New Roman">
-    <w:panose1 w:val="02020603050405020304"/>
-    <w:charset w:val="00"/>
-    <w:family w:val="roman"/>
-    <w:pitch w:val="variable"/>
-    <w:sig w:usb0="E0002EFF" w:usb1="C000785B" w:usb2="00000009" w:usb3="00000000" w:csb0="000001FF" w:csb1="00000000"/>
-  </w:font>
-  <w:font w:name="Courier New">
-    <w:panose1 w:val="02070309020205020404"/>
-    <w:charset w:val="00"/>
-    <w:family w:val="modern"/>
-    <w:pitch w:val="fixed"/>
-    <w:sig w:usb0="E0002EFF" w:usb1="C0007843" w:usb2="00000009" w:usb3="00000000" w:csb0="000001FF" w:csb1="00000000"/>
-  </w:font>
-  <w:font w:name="Wingdings">
-    <w:panose1 w:val="05000000000000000000"/>
-    <w:charset w:val="02"/>
-    <w:family w:val="auto"/>
-    <w:pitch w:val="variable"/>
-    <w:sig w:usb0="00000000" w:usb1="10000000" w:usb2="00000000" w:usb3="00000000" w:csb0="80000000" w:csb1="00000000"/>
-  </w:font>
-  <w:font w:name="Calibri">
-    <w:panose1 w:val="020F0502020204030204"/>
-    <w:charset w:val="00"/>
-    <w:family w:val="swiss"/>
-    <w:pitch w:val="variable"/>
-    <w:sig w:usb0="E4002EFF" w:usb1="C000247B" w:usb2="00000009" w:usb3="00000000" w:csb0="000001FF" w:csb1="00000000"/>
-  </w:font>
-  <w:font w:name="Calibri Light">
-    <w:panose1 w:val="020F0302020204030204"/>
-    <w:charset w:val="00"/>
-    <w:family w:val="swiss"/>
-    <w:pitch w:val="variable"/>
-    <w:sig w:usb0="E4002EFF" w:usb1="C000247B" w:usb2="00000009" w:usb3="00000000" w:csb0="000001FF" w:csb1="00000000"/>
-  </w:font>
-</w:fonts>
-</file>
-
-<file path=word/glossary/settings.xml><?xml version="1.0" encoding="utf-8"?>
-<w:settings xmlns:mc="http://schemas.openxmlformats.org/markup-compatibility/2006" xmlns:o="urn:schemas-microsoft-com:office:office" xmlns:r="http://schemas.openxmlformats.org/officeDocument/2006/relationships" xmlns:m="http://schemas.openxmlformats.org/officeDocument/2006/math" xmlns:v="urn:schemas-microsoft-com:vml" xmlns:w10="urn:schemas-microsoft-com:office:word" xmlns:w="http://schemas.openxmlformats.org/wordprocessingml/2006/main" xmlns:w14="http://schemas.microsoft.com/office/word/2010/wordml" xmlns:w15="http://schemas.microsoft.com/office/word/2012/wordml" xmlns:w16se="http://schemas.microsoft.com/office/word/2015/wordml/symex" xmlns:sl="http://schemas.openxmlformats.org/schemaLibrary/2006/main" mc:Ignorable="w14 w15 w16se">
-  <w:view w:val="normal"/>
-  <w:defaultTabStop w:val="708"/>
-  <w:hyphenationZone w:val="425"/>
-  <w:characterSpacingControl w:val="doNotCompress"/>
-  <w:compat>
-    <w:useFELayout/>
-    <w:compatSetting w:name="compatibilityMode" w:uri="http://schemas.microsoft.com/office/word" w:val="15"/>
-    <w:compatSetting w:name="overrideTableStyleFontSizeAndJustification" w:uri="http://schemas.microsoft.com/office/word" w:val="1"/>
-    <w:compatSetting w:name="enableOpenTypeFeatures" w:uri="http://schemas.microsoft.com/office/word" w:val="1"/>
-    <w:compatSetting w:name="doNotFlipMirrorIndents" w:uri="http://schemas.microsoft.com/office/word" w:val="1"/>
-    <w:compatSetting w:name="differentiateMultirowTableHeaders" w:uri="http://schemas.microsoft.com/office/word" w:val="1"/>
-  </w:compat>
-  <w:rsids>
-    <w:rsidRoot w:val="00CA1B57"/>
-    <w:rsid w:val="00CA1B57"/>
-  </w:rsids>
-  <m:mathPr>
-    <m:mathFont m:val="Cambria Math"/>
-    <m:brkBin m:val="before"/>
-    <m:brkBinSub m:val="--"/>
-    <m:smallFrac m:val="0"/>
-    <m:dispDef/>
-    <m:lMargin m:val="0"/>
-    <m:rMargin m:val="0"/>
-    <m:defJc m:val="centerGroup"/>
-    <m:wrapIndent m:val="1440"/>
-    <m:intLim m:val="subSup"/>
-    <m:naryLim m:val="undOvr"/>
-  </m:mathPr>
-  <w:themeFontLang w:val="fr-CH"/>
-  <w:clrSchemeMapping w:bg1="light1" w:t1="dark1" w:bg2="light2" w:t2="dark2" w:accent1="accent1" w:accent2="accent2" w:accent3="accent3" w:accent4="accent4" w:accent5="accent5" w:accent6="accent6" w:hyperlink="hyperlink" w:followedHyperlink="followedHyperlink"/>
-  <w:decimalSymbol w:val="."/>
-  <w:listSeparator w:val=";"/>
-  <w15:chartTrackingRefBased/>
-</w:settings>
-</file>
-
-<file path=word/glossary/styles.xml><?xml version="1.0" encoding="utf-8"?>
-<w:styles xmlns:mc="http://schemas.openxmlformats.org/markup-compatibility/2006" xmlns:r="http://schemas.openxmlformats.org/officeDocument/2006/relationships" xmlns:w="http://schemas.openxmlformats.org/wordprocessingml/2006/main" xmlns:w14="http://schemas.microsoft.com/office/word/2010/wordml" xmlns:w15="http://schemas.microsoft.com/office/word/2012/wordml" xmlns:w16se="http://schemas.microsoft.com/office/word/2015/wordml/symex" mc:Ignorable="w14 w15 w16se">
-  <w:docDefaults>
-    <w:rPrDefault>
-      <w:rPr>
-        <w:rFonts w:asciiTheme="minorHAnsi" w:eastAsiaTheme="minorEastAsia" w:hAnsiTheme="minorHAnsi" w:cstheme="minorBidi"/>
-        <w:sz w:val="22"/>
-        <w:szCs w:val="22"/>
-        <w:lang w:val="fr-CH" w:eastAsia="fr-CH" w:bidi="ar-SA"/>
-      </w:rPr>
-    </w:rPrDefault>
-    <w:pPrDefault>
-      <w:pPr>
-        <w:spacing w:after="160" w:line="259" w:lineRule="auto"/>
-      </w:pPr>
-    </w:pPrDefault>
-  </w:docDefaults>
-  <w:latentStyles w:defLockedState="0" w:defUIPriority="99" w:defSemiHidden="0" w:defUnhideWhenUsed="0" w:defQFormat="0" w:count="371">
-    <w:lsdException w:name="Normal" w:uiPriority="0" w:qFormat="1"/>
-    <w:lsdException w:name="heading 1" w:uiPriority="9" w:qFormat="1"/>
-    <w:lsdException w:name="heading 2" w:semiHidden="1" w:uiPriority="9" w:unhideWhenUsed="1" w:qFormat="1"/>
-    <w:lsdException w:name="heading 3" w:semiHidden="1" w:uiPriority="9" w:unhideWhenUsed="1" w:qFormat="1"/>
-    <w:lsdException w:name="heading 4" w:semiHidden="1" w:uiPriority="9" w:unhideWhenUsed="1" w:qFormat="1"/>
-    <w:lsdException w:name="heading 5" w:semiHidden="1" w:uiPriority="9" w:unhideWhenUsed="1" w:qFormat="1"/>
-    <w:lsdException w:name="heading 6" w:semiHidden="1" w:uiPriority="9" w:unhideWhenUsed="1" w:qFormat="1"/>
-    <w:lsdException w:name="heading 7" w:semiHidden="1" w:uiPriority="9" w:unhideWhenUsed="1" w:qFormat="1"/>
-    <w:lsdException w:name="heading 8" w:semiHidden="1" w:uiPriority="9" w:unhideWhenUsed="1" w:qFormat="1"/>
-    <w:lsdException w:name="heading 9" w:semiHidden="1" w:uiPriority="9" w:unhideWhenUsed="1" w:qFormat="1"/>
-    <w:lsdException w:name="index 1" w:semiHidden="1" w:unhideWhenUsed="1"/>
-    <w:lsdException w:name="index 2" w:semiHidden="1" w:unhideWhenUsed="1"/>
-    <w:lsdException w:name="index 3" w:semiHidden="1" w:unhideWhenUsed="1"/>
-    <w:lsdException w:name="index 4" w:semiHidden="1" w:unhideWhenUsed="1"/>
-    <w:lsdException w:name="index 5" w:semiHidden="1" w:unhideWhenUsed="1"/>
-    <w:lsdException w:name="index 6" w:semiHidden="1" w:unhideWhenUsed="1"/>
-    <w:lsdException w:name="index 7" w:semiHidden="1" w:unhideWhenUsed="1"/>
-    <w:lsdException w:name="index 8" w:semiHidden="1" w:unhideWhenUsed="1"/>
-    <w:lsdException w:name="index 9" w:semiHidden="1" w:unhideWhenUsed="1"/>
-    <w:lsdException w:name="toc 1" w:semiHidden="1" w:uiPriority="39" w:unhideWhenUsed="1"/>
-    <w:lsdException w:name="toc 2" w:semiHidden="1" w:uiPriority="39" w:unhideWhenUsed="1"/>
-    <w:lsdException w:name="toc 3" w:semiHidden="1" w:uiPriority="39" w:unhideWhenUsed="1"/>
-    <w:lsdException w:name="toc 4" w:semiHidden="1" w:uiPriority="39" w:unhideWhenUsed="1"/>
-    <w:lsdException w:name="toc 5" w:semiHidden="1" w:uiPriority="39" w:unhideWhenUsed="1"/>
-    <w:lsdException w:name="toc 6" w:semiHidden="1" w:uiPriority="39" w:unhideWhenUsed="1"/>
-    <w:lsdException w:name="toc 7" w:semiHidden="1" w:uiPriority="39" w:unhideWhenUsed="1"/>
-    <w:lsdException w:name="toc 8" w:semiHidden="1" w:uiPriority="39" w:unhideWhenUsed="1"/>
-    <w:lsdException w:name="toc 9" w:semiHidden="1" w:uiPriority="39" w:unhideWhenUsed="1"/>
-    <w:lsdException w:name="Normal Indent" w:semiHidden="1" w:unhideWhenUsed="1"/>
-    <w:lsdException w:name="footnote text" w:semiHidden="1" w:unhideWhenUsed="1"/>
-    <w:lsdException w:name="annotation text" w:semiHidden="1" w:unhideWhenUsed="1"/>
-    <w:lsdException w:name="header" w:semiHidden="1" w:unhideWhenUsed="1"/>
-    <w:lsdException w:name="footer" w:semiHidden="1" w:unhideWhenUsed="1"/>
-    <w:lsdException w:name="index heading" w:semiHidden="1" w:unhideWhenUsed="1"/>
-    <w:lsdException w:name="caption" w:semiHidden="1" w:uiPriority="35" w:unhideWhenUsed="1" w:qFormat="1"/>
-    <w:lsdException w:name="table of figures" w:semiHidden="1" w:unhideWhenUsed="1"/>
-    <w:lsdException w:name="envelope address" w:semiHidden="1" w:unhideWhenUsed="1"/>
-    <w:lsdException w:name="envelope return" w:semiHidden="1" w:unhideWhenUsed="1"/>
-    <w:lsdException w:name="footnote reference" w:semiHidden="1" w:unhideWhenUsed="1"/>
-    <w:lsdException w:name="annotation reference" w:semiHidden="1" w:unhideWhenUsed="1"/>
-    <w:lsdException w:name="line number" w:semiHidden="1" w:unhideWhenUsed="1"/>
-    <w:lsdException w:name="page number" w:semiHidden="1" w:unhideWhenUsed="1"/>
-    <w:lsdException w:name="endnote reference" w:semiHidden="1" w:unhideWhenUsed="1"/>
-    <w:lsdException w:name="endnote text" w:semiHidden="1" w:unhideWhenUsed="1"/>
-    <w:lsdException w:name="table of authorities" w:semiHidden="1" w:unhideWhenUsed="1"/>
-    <w:lsdException w:name="macro" w:semiHidden="1" w:unhideWhenUsed="1"/>
-    <w:lsdException w:name="toa heading" w:semiHidden="1" w:unhideWhenUsed="1"/>
-    <w:lsdException w:name="List" w:semiHidden="1" w:unhideWhenUsed="1"/>
-    <w:lsdException w:name="List Bullet" w:semiHidden="1" w:unhideWhenUsed="1"/>
-    <w:lsdException w:name="List Number" w:semiHidden="1" w:unhideWhenUsed="1"/>
-    <w:lsdException w:name="List 2" w:semiHidden="1" w:unhideWhenUsed="1"/>
-    <w:lsdException w:name="List 3" w:semiHidden="1" w:unhideWhenUsed="1"/>
-    <w:lsdException w:name="List 4" w:semiHidden="1" w:unhideWhenUsed="1"/>
-    <w:lsdException w:name="List 5" w:semiHidden="1" w:unhideWhenUsed="1"/>
-    <w:lsdException w:name="List Bullet 2" w:semiHidden="1" w:unhideWhenUsed="1"/>
-    <w:lsdException w:name="List Bullet 3" w:semiHidden="1" w:unhideWhenUsed="1"/>
-    <w:lsdException w:name="List Bullet 4" w:semiHidden="1" w:unhideWhenUsed="1"/>
-    <w:lsdException w:name="List Bullet 5" w:semiHidden="1" w:unhideWhenUsed="1"/>
-    <w:lsdException w:name="List Number 2" w:semiHidden="1" w:unhideWhenUsed="1"/>
-    <w:lsdException w:name="List Number 3" w:semiHidden="1" w:unhideWhenUsed="1"/>
-    <w:lsdException w:name="List Number 4" w:semiHidden="1" w:unhideWhenUsed="1"/>
-    <w:lsdException w:name="List Number 5" w:semiHidden="1" w:unhideWhenUsed="1"/>
-    <w:lsdException w:name="Title" w:uiPriority="10" w:qFormat="1"/>
-    <w:lsdException w:name="Closing" w:semiHidden="1" w:unhideWhenUsed="1"/>
-    <w:lsdException w:name="Signature" w:semiHidden="1" w:unhideWhenUsed="1"/>
-    <w:lsdException w:name="Default Paragraph Font" w:semiHidden="1" w:uiPriority="1" w:unhideWhenUsed="1"/>
-    <w:lsdException w:name="Body Text" w:semiHidden="1" w:unhideWhenUsed="1"/>
-    <w:lsdException w:name="Body Text Indent" w:semiHidden="1" w:unhideWhenUsed="1"/>
-    <w:lsdException w:name="List Continue" w:semiHidden="1" w:unhideWhenUsed="1"/>
-    <w:lsdException w:name="List Continue 2" w:semiHidden="1" w:unhideWhenUsed="1"/>
-    <w:lsdException w:name="List Continue 3" w:semiHidden="1" w:unhideWhenUsed="1"/>
-    <w:lsdException w:name="List Continue 4" w:semiHidden="1" w:unhideWhenUsed="1"/>
-    <w:lsdException w:name="List Continue 5" w:semiHidden="1" w:unhideWhenUsed="1"/>
-    <w:lsdException w:name="Message Header" w:semiHidden="1" w:unhideWhenUsed="1"/>
-    <w:lsdException w:name="Subtitle" w:uiPriority="11" w:qFormat="1"/>
-    <w:lsdException w:name="Salutation" w:semiHidden="1" w:unhideWhenUsed="1"/>
-    <w:lsdException w:name="Date" w:semiHidden="1" w:unhideWhenUsed="1"/>
-    <w:lsdException w:name="Body Text First Indent" w:semiHidden="1" w:unhideWhenUsed="1"/>
-    <w:lsdException w:name="Body Text First Indent 2" w:semiHidden="1" w:unhideWhenUsed="1"/>
-    <w:lsdException w:name="Note Heading" w:semiHidden="1" w:unhideWhenUsed="1"/>
-    <w:lsdException w:name="Body Text 2" w:semiHidden="1" w:unhideWhenUsed="1"/>
-    <w:lsdException w:name="Body Text 3" w:semiHidden="1" w:unhideWhenUsed="1"/>
-    <w:lsdException w:name="Body Text Indent 2" w:semiHidden="1" w:unhideWhenUsed="1"/>
-    <w:lsdException w:name="Body Text Indent 3" w:semiHidden="1" w:unhideWhenUsed="1"/>
-    <w:lsdException w:name="Block Text" w:semiHidden="1" w:unhideWhenUsed="1"/>
-    <w:lsdException w:name="Hyperlink" w:semiHidden="1" w:unhideWhenUsed="1"/>
-    <w:lsdException w:name="FollowedHyperlink" w:semiHidden="1" w:unhideWhenUsed="1"/>
-    <w:lsdException w:name="Strong" w:uiPriority="22" w:qFormat="1"/>
-    <w:lsdException w:name="Emphasis" w:uiPriority="20" w:qFormat="1"/>
-    <w:lsdException w:name="Document Map" w:semiHidden="1" w:unhideWhenUsed="1"/>
-    <w:lsdException w:name="Plain Text" w:semiHidden="1" w:unhideWhenUsed="1"/>
-    <w:lsdException w:name="E-mail Signature" w:semiHidden="1" w:unhideWhenUsed="1"/>
-    <w:lsdException w:name="HTML Top of Form" w:semiHidden="1" w:unhideWhenUsed="1"/>
-    <w:lsdException w:name="HTML Bottom of Form" w:semiHidden="1" w:unhideWhenUsed="1"/>
-    <w:lsdException w:name="Normal (Web)" w:semiHidden="1" w:unhideWhenUsed="1"/>
-    <w:lsdException w:name="HTML Acronym" w:semiHidden="1" w:unhideWhenUsed="1"/>
-    <w:lsdException w:name="HTML Address" w:semiHidden="1" w:unhideWhenUsed="1"/>
-    <w:lsdException w:name="HTML Cite" w:semiHidden="1" w:unhideWhenUsed="1"/>
-    <w:lsdException w:name="HTML Code" w:semiHidden="1" w:unhideWhenUsed="1"/>
-    <w:lsdException w:name="HTML Definition" w:semiHidden="1" w:unhideWhenUsed="1"/>
-    <w:lsdException w:name="HTML Keyboard" w:semiHidden="1" w:unhideWhenUsed="1"/>
-    <w:lsdException w:name="HTML Preformatted" w:semiHidden="1" w:unhideWhenUsed="1"/>
-    <w:lsdException w:name="HTML Sample" w:semiHidden="1" w:unhideWhenUsed="1"/>
-    <w:lsdException w:name="HTML Typewriter" w:semiHidden="1" w:unhideWhenUsed="1"/>
-    <w:lsdException w:name="HTML Variable" w:semiHidden="1" w:unhideWhenUsed="1"/>
-    <w:lsdException w:name="Normal Table" w:semiHidden="1" w:unhideWhenUsed="1"/>
-    <w:lsdException w:name="annotation subject" w:semiHidden="1" w:unhideWhenUsed="1"/>
-    <w:lsdException w:name="No List" w:semiHidden="1" w:unhideWhenUsed="1"/>
-    <w:lsdException w:name="Outline List 1" w:semiHidden="1" w:unhideWhenUsed="1"/>
-    <w:lsdException w:name="Outline List 2" w:semiHidden="1" w:unhideWhenUsed="1"/>
-    <w:lsdException w:name="Outline List 3" w:semiHidden="1" w:unhideWhenUsed="1"/>
-    <w:lsdException w:name="Table Simple 1" w:semiHidden="1" w:unhideWhenUsed="1"/>
-    <w:lsdException w:name="Table Simple 2" w:semiHidden="1" w:unhideWhenUsed="1"/>
-    <w:lsdException w:name="Table Simple 3" w:semiHidden="1" w:unhideWhenUsed="1"/>
-    <w:lsdException w:name="Table Classic 1" w:semiHidden="1" w:unhideWhenUsed="1"/>
-    <w:lsdException w:name="Table Classic 2" w:semiHidden="1" w:unhideWhenUsed="1"/>
-    <w:lsdException w:name="Table Classic 3" w:semiHidden="1" w:unhideWhenUsed="1"/>
-    <w:lsdException w:name="Table Classic 4" w:semiHidden="1" w:unhideWhenUsed="1"/>
-    <w:lsdException w:name="Table Colorful 1" w:semiHidden="1" w:unhideWhenUsed="1"/>
-    <w:lsdException w:name="Table Colorful 2" w:semiHidden="1" w:unhideWhenUsed="1"/>
-    <w:lsdException w:name="Table Colorful 3" w:semiHidden="1" w:unhideWhenUsed="1"/>
-    <w:lsdException w:name="Table Columns 1" w:semiHidden="1" w:unhideWhenUsed="1"/>
-    <w:lsdException w:name="Table Columns 2" w:semiHidden="1" w:unhideWhenUsed="1"/>
-    <w:lsdException w:name="Table Columns 3" w:semiHidden="1" w:unhideWhenUsed="1"/>
-    <w:lsdException w:name="Table Columns 4" w:semiHidden="1" w:unhideWhenUsed="1"/>
-    <w:lsdException w:name="Table Columns 5" w:semiHidden="1" w:unhideWhenUsed="1"/>
-    <w:lsdException w:name="Table Grid 1" w:semiHidden="1" w:unhideWhenUsed="1"/>
-    <w:lsdException w:name="Table Grid 2" w:semiHidden="1" w:unhideWhenUsed="1"/>
-    <w:lsdException w:name="Table Grid 3" w:semiHidden="1" w:unhideWhenUsed="1"/>
-    <w:lsdException w:name="Table Grid 4" w:semiHidden="1" w:unhideWhenUsed="1"/>
-    <w:lsdException w:name="Table Grid 5" w:semiHidden="1" w:unhideWhenUsed="1"/>
-    <w:lsdException w:name="Table Grid 6" w:semiHidden="1" w:unhideWhenUsed="1"/>
-    <w:lsdException w:name="Table Grid 7" w:semiHidden="1" w:unhideWhenUsed="1"/>
-    <w:lsdException w:name="Table Grid 8" w:semiHidden="1" w:unhideWhenUsed="1"/>
-    <w:lsdException w:name="Table List 1" w:semiHidden="1" w:unhideWhenUsed="1"/>
-    <w:lsdException w:name="Table List 2" w:semiHidden="1" w:unhideWhenUsed="1"/>
-    <w:lsdException w:name="Table List 3" w:semiHidden="1" w:unhideWhenUsed="1"/>
-    <w:lsdException w:name="Table List 4" w:semiHidden="1" w:unhideWhenUsed="1"/>
-    <w:lsdException w:name="Table List 5" w:semiHidden="1" w:unhideWhenUsed="1"/>
-    <w:lsdException w:name="Table List 6" w:semiHidden="1" w:unhideWhenUsed="1"/>
-    <w:lsdException w:name="Table List 7" w:semiHidden="1" w:unhideWhenUsed="1"/>
-    <w:lsdException w:name="Table List 8" w:semiHidden="1" w:unhideWhenUsed="1"/>
-    <w:lsdException w:name="Table 3D effects 1" w:semiHidden="1" w:unhideWhenUsed="1"/>
-    <w:lsdException w:name="Table 3D effects 2" w:semiHidden="1" w:unhideWhenUsed="1"/>
-    <w:lsdException w:name="Table 3D effects 3" w:semiHidden="1" w:unhideWhenUsed="1"/>
-    <w:lsdException w:name="Table Contemporary" w:semiHidden="1" w:unhideWhenUsed="1"/>
-    <w:lsdException w:name="Table Elegant" w:semiHidden="1" w:unhideWhenUsed="1"/>
-    <w:lsdException w:name="Table Professional" w:semiHidden="1" w:unhideWhenUsed="1"/>
-    <w:lsdException w:name="Table Subtle 1" w:semiHidden="1" w:unhideWhenUsed="1"/>
-    <w:lsdException w:name="Table Subtle 2" w:semiHidden="1" w:unhideWhenUsed="1"/>
-    <w:lsdException w:name="Table Web 1" w:semiHidden="1" w:unhideWhenUsed="1"/>
-    <w:lsdException w:name="Table Web 2" w:semiHidden="1" w:unhideWhenUsed="1"/>
-    <w:lsdException w:name="Table Web 3" w:semiHidden="1" w:unhideWhenUsed="1"/>
-    <w:lsdException w:name="Balloon Text" w:semiHidden="1" w:unhideWhenUsed="1"/>
-    <w:lsdException w:name="Table Grid" w:uiPriority="39"/>
-    <w:lsdException w:name="Table Theme" w:semiHidden="1" w:unhideWhenUsed="1"/>
-    <w:lsdException w:name="Placeholder Text" w:semiHidden="1"/>
-    <w:lsdException w:name="No Spacing" w:uiPriority="1" w:qFormat="1"/>
-    <w:lsdException w:name="Light Shading" w:uiPriority="60"/>
-    <w:lsdException w:name="Light List" w:uiPriority="61"/>
-    <w:lsdException w:name="Light Grid" w:uiPriority="62"/>
-    <w:lsdException w:name="Medium Shading 1" w:uiPriority="63"/>
-    <w:lsdException w:name="Medium Shading 2" w:uiPriority="64"/>
-    <w:lsdException w:name="Medium List 1" w:uiPriority="65"/>
-    <w:lsdException w:name="Medium List 2" w:uiPriority="66"/>
-    <w:lsdException w:name="Medium Grid 1" w:uiPriority="67"/>
-    <w:lsdException w:name="Medium Grid 2" w:uiPriority="68"/>
-    <w:lsdException w:name="Medium Grid 3" w:uiPriority="69"/>
-    <w:lsdException w:name="Dark List" w:uiPriority="70"/>
-    <w:lsdException w:name="Colorful Shading" w:uiPriority="71"/>
-    <w:lsdException w:name="Colorful List" w:uiPriority="72"/>
-    <w:lsdException w:name="Colorful Grid" w:uiPriority="73"/>
-    <w:lsdException w:name="Light Shading Accent 1" w:uiPriority="60"/>
-    <w:lsdException w:name="Light List Accent 1" w:uiPriority="61"/>
-    <w:lsdException w:name="Light Grid Accent 1" w:uiPriority="62"/>
-    <w:lsdException w:name="Medium Shading 1 Accent 1" w:uiPriority="63"/>
-    <w:lsdException w:name="Medium Shading 2 Accent 1" w:uiPriority="64"/>
-    <w:lsdException w:name="Medium List 1 Accent 1" w:uiPriority="65"/>
-    <w:lsdException w:name="Revision" w:semiHidden="1"/>
-    <w:lsdException w:name="List Paragraph" w:uiPriority="34" w:qFormat="1"/>
-    <w:lsdException w:name="Quote" w:uiPriority="29" w:qFormat="1"/>
-    <w:lsdException w:name="Intense Quote" w:uiPriority="30" w:qFormat="1"/>
-    <w:lsdException w:name="Medium List 2 Accent 1" w:uiPriority="66"/>
-    <w:lsdException w:name="Medium Grid 1 Accent 1" w:uiPriority="67"/>
-    <w:lsdException w:name="Medium Grid 2 Accent 1" w:uiPriority="68"/>
-    <w:lsdException w:name="Medium Grid 3 Accent 1" w:uiPriority="69"/>
-    <w:lsdException w:name="Dark List Accent 1" w:uiPriority="70"/>
-    <w:lsdException w:name="Colorful Shading Accent 1" w:uiPriority="71"/>
-    <w:lsdException w:name="Colorful List Accent 1" w:uiPriority="72"/>
-    <w:lsdException w:name="Colorful Grid Accent 1" w:uiPriority="73"/>
-    <w:lsdException w:name="Light Shading Accent 2" w:uiPriority="60"/>
-    <w:lsdException w:name="Light List Accent 2" w:uiPriority="61"/>
-    <w:lsdException w:name="Light Grid Accent 2" w:uiPriority="62"/>
-    <w:lsdException w:name="Medium Shading 1 Accent 2" w:uiPriority="63"/>
-    <w:lsdException w:name="Medium Shading 2 Accent 2" w:uiPriority="64"/>
-    <w:lsdException w:name="Medium List 1 Accent 2" w:uiPriority="65"/>
-    <w:lsdException w:name="Medium List 2 Accent 2" w:uiPriority="66"/>
-    <w:lsdException w:name="Medium Grid 1 Accent 2" w:uiPriority="67"/>
-    <w:lsdException w:name="Medium Grid 2 Accent 2" w:uiPriority="68"/>
-    <w:lsdException w:name="Medium Grid 3 Accent 2" w:uiPriority="69"/>
-    <w:lsdException w:name="Dark List Accent 2" w:uiPriority="70"/>
-    <w:lsdException w:name="Colorful Shading Accent 2" w:uiPriority="71"/>
-    <w:lsdException w:name="Colorful List Accent 2" w:uiPriority="72"/>
-    <w:lsdException w:name="Colorful Grid Accent 2" w:uiPriority="73"/>
-    <w:lsdException w:name="Light Shading Accent 3" w:uiPriority="60"/>
-    <w:lsdException w:name="Light List Accent 3" w:uiPriority="61"/>
-    <w:lsdException w:name="Light Grid Accent 3" w:uiPriority="62"/>
-    <w:lsdException w:name="Medium Shading 1 Accent 3" w:uiPriority="63"/>
-    <w:lsdException w:name="Medium Shading 2 Accent 3" w:uiPriority="64"/>
-    <w:lsdException w:name="Medium List 1 Accent 3" w:uiPriority="65"/>
-    <w:lsdException w:name="Medium List 2 Accent 3" w:uiPriority="66"/>
-    <w:lsdException w:name="Medium Grid 1 Accent 3" w:uiPriority="67"/>
-    <w:lsdException w:name="Medium Grid 2 Accent 3" w:uiPriority="68"/>
-    <w:lsdException w:name="Medium Grid 3 Accent 3" w:uiPriority="69"/>
-    <w:lsdException w:name="Dark List Accent 3" w:uiPriority="70"/>
-    <w:lsdException w:name="Colorful Shading Accent 3" w:uiPriority="71"/>
-    <w:lsdException w:name="Colorful List Accent 3" w:uiPriority="72"/>
-    <w:lsdException w:name="Colorful Grid Accent 3" w:uiPriority="73"/>
-    <w:lsdException w:name="Light Shading Accent 4" w:uiPriority="60"/>
-    <w:lsdException w:name="Light List Accent 4" w:uiPriority="61"/>
-    <w:lsdException w:name="Light Grid Accent 4" w:uiPriority="62"/>
-    <w:lsdException w:name="Medium Shading 1 Accent 4" w:uiPriority="63"/>
-    <w:lsdException w:name="Medium Shading 2 Accent 4" w:uiPriority="64"/>
-    <w:lsdException w:name="Medium List 1 Accent 4" w:uiPriority="65"/>
-    <w:lsdException w:name="Medium List 2 Accent 4" w:uiPriority="66"/>
-    <w:lsdException w:name="Medium Grid 1 Accent 4" w:uiPriority="67"/>
-    <w:lsdException w:name="Medium Grid 2 Accent 4" w:uiPriority="68"/>
-    <w:lsdException w:name="Medium Grid 3 Accent 4" w:uiPriority="69"/>
-    <w:lsdException w:name="Dark List Accent 4" w:uiPriority="70"/>
-    <w:lsdException w:name="Colorful Shading Accent 4" w:uiPriority="71"/>
-    <w:lsdException w:name="Colorful List Accent 4" w:uiPriority="72"/>
-    <w:lsdException w:name="Colorful Grid Accent 4" w:uiPriority="73"/>
-    <w:lsdException w:name="Light Shading Accent 5" w:uiPriority="60"/>
-    <w:lsdException w:name="Light List Accent 5" w:uiPriority="61"/>
-    <w:lsdException w:name="Light Grid Accent 5" w:uiPriority="62"/>
-    <w:lsdException w:name="Medium Shading 1 Accent 5" w:uiPriority="63"/>
-    <w:lsdException w:name="Medium Shading 2 Accent 5" w:uiPriority="64"/>
-    <w:lsdException w:name="Medium List 1 Accent 5" w:uiPriority="65"/>
-    <w:lsdException w:name="Medium List 2 Accent 5" w:uiPriority="66"/>
-    <w:lsdException w:name="Medium Grid 1 Accent 5" w:uiPriority="67"/>
-    <w:lsdException w:name="Medium Grid 2 Accent 5" w:uiPriority="68"/>
-    <w:lsdException w:name="Medium Grid 3 Accent 5" w:uiPriority="69"/>
-    <w:lsdException w:name="Dark List Accent 5" w:uiPriority="70"/>
-    <w:lsdException w:name="Colorful Shading Accent 5" w:uiPriority="71"/>
-    <w:lsdException w:name="Colorful List Accent 5" w:uiPriority="72"/>
-    <w:lsdException w:name="Colorful Grid Accent 5" w:uiPriority="73"/>
-    <w:lsdException w:name="Light Shading Accent 6" w:uiPriority="60"/>
-    <w:lsdException w:name="Light List Accent 6" w:uiPriority="61"/>
-    <w:lsdException w:name="Light Grid Accent 6" w:uiPriority="62"/>
-    <w:lsdException w:name="Medium Shading 1 Accent 6" w:uiPriority="63"/>
-    <w:lsdException w:name="Medium Shading 2 Accent 6" w:uiPriority="64"/>
-    <w:lsdException w:name="Medium List 1 Accent 6" w:uiPriority="65"/>
-    <w:lsdException w:name="Medium List 2 Accent 6" w:uiPriority="66"/>
-    <w:lsdException w:name="Medium Grid 1 Accent 6" w:uiPriority="67"/>
-    <w:lsdException w:name="Medium Grid 2 Accent 6" w:uiPriority="68"/>
-    <w:lsdException w:name="Medium Grid 3 Accent 6" w:uiPriority="69"/>
-    <w:lsdException w:name="Dark List Accent 6" w:uiPriority="70"/>
-    <w:lsdException w:name="Colorful Shading Accent 6" w:uiPriority="71"/>
-    <w:lsdException w:name="Colorful List Accent 6" w:uiPriority="72"/>
-    <w:lsdException w:name="Colorful Grid Accent 6" w:uiPriority="73"/>
-    <w:lsdException w:name="Subtle Emphasis" w:uiPriority="19" w:qFormat="1"/>
-    <w:lsdException w:name="Intense Emphasis" w:uiPriority="21" w:qFormat="1"/>
-    <w:lsdException w:name="Subtle Reference" w:uiPriority="31" w:qFormat="1"/>
-    <w:lsdException w:name="Intense Reference" w:uiPriority="32" w:qFormat="1"/>
-    <w:lsdException w:name="Book Title" w:uiPriority="33" w:qFormat="1"/>
-    <w:lsdException w:name="Bibliography" w:semiHidden="1" w:uiPriority="37" w:unhideWhenUsed="1"/>
-    <w:lsdException w:name="TOC Heading" w:semiHidden="1" w:uiPriority="39" w:unhideWhenUsed="1" w:qFormat="1"/>
-    <w:lsdException w:name="Plain Table 1" w:uiPriority="41"/>
-    <w:lsdException w:name="Plain Table 2" w:uiPriority="42"/>
-    <w:lsdException w:name="Plain Table 3" w:uiPriority="43"/>
-    <w:lsdException w:name="Plain Table 4" w:uiPriority="44"/>
-    <w:lsdException w:name="Plain Table 5" w:uiPriority="45"/>
-    <w:lsdException w:name="Grid Table Light" w:uiPriority="40"/>
-    <w:lsdException w:name="Grid Table 1 Light" w:uiPriority="46"/>
-    <w:lsdException w:name="Grid Table 2" w:uiPriority="47"/>
-    <w:lsdException w:name="Grid Table 3" w:uiPriority="48"/>
-    <w:lsdException w:name="Grid Table 4" w:uiPriority="49"/>
-    <w:lsdException w:name="Grid Table 5 Dark" w:uiPriority="50"/>
-    <w:lsdException w:name="Grid Table 6 Colorful" w:uiPriority="51"/>
-    <w:lsdException w:name="Grid Table 7 Colorful" w:uiPriority="52"/>
-    <w:lsdException w:name="Grid Table 1 Light Accent 1" w:uiPriority="46"/>
-    <w:lsdException w:name="Grid Table 2 Accent 1" w:uiPriority="47"/>
-    <w:lsdException w:name="Grid Table 3 Accent 1" w:uiPriority="48"/>
-    <w:lsdException w:name="Grid Table 4 Accent 1" w:uiPriority="49"/>
-    <w:lsdException w:name="Grid Table 5 Dark Accent 1" w:uiPriority="50"/>
-    <w:lsdException w:name="Grid Table 6 Colorful Accent 1" w:uiPriority="51"/>
-    <w:lsdException w:name="Grid Table 7 Colorful Accent 1" w:uiPriority="52"/>
-    <w:lsdException w:name="Grid Table 1 Light Accent 2" w:uiPriority="46"/>
-    <w:lsdException w:name="Grid Table 2 Accent 2" w:uiPriority="47"/>
-    <w:lsdException w:name="Grid Table 3 Accent 2" w:uiPriority="48"/>
-    <w:lsdException w:name="Grid Table 4 Accent 2" w:uiPriority="49"/>
-    <w:lsdException w:name="Grid Table 5 Dark Accent 2" w:uiPriority="50"/>
-    <w:lsdException w:name="Grid Table 6 Colorful Accent 2" w:uiPriority="51"/>
-    <w:lsdException w:name="Grid Table 7 Colorful Accent 2" w:uiPriority="52"/>
-    <w:lsdException w:name="Grid Table 1 Light Accent 3" w:uiPriority="46"/>
-    <w:lsdException w:name="Grid Table 2 Accent 3" w:uiPriority="47"/>
-    <w:lsdException w:name="Grid Table 3 Accent 3" w:uiPriority="48"/>
-    <w:lsdException w:name="Grid Table 4 Accent 3" w:uiPriority="49"/>
-    <w:lsdException w:name="Grid Table 5 Dark Accent 3" w:uiPriority="50"/>
-    <w:lsdException w:name="Grid Table 6 Colorful Accent 3" w:uiPriority="51"/>
-    <w:lsdException w:name="Grid Table 7 Colorful Accent 3" w:uiPriority="52"/>
-    <w:lsdException w:name="Grid Table 1 Light Accent 4" w:uiPriority="46"/>
-    <w:lsdException w:name="Grid Table 2 Accent 4" w:uiPriority="47"/>
-    <w:lsdException w:name="Grid Table 3 Accent 4" w:uiPriority="48"/>
-    <w:lsdException w:name="Grid Table 4 Accent 4" w:uiPriority="49"/>
-    <w:lsdException w:name="Grid Table 5 Dark Accent 4" w:uiPriority="50"/>
-    <w:lsdException w:name="Grid Table 6 Colorful Accent 4" w:uiPriority="51"/>
-    <w:lsdException w:name="Grid Table 7 Colorful Accent 4" w:uiPriority="52"/>
-    <w:lsdException w:name="Grid Table 1 Light Accent 5" w:uiPriority="46"/>
-    <w:lsdException w:name="Grid Table 2 Accent 5" w:uiPriority="47"/>
-    <w:lsdException w:name="Grid Table 3 Accent 5" w:uiPriority="48"/>
-    <w:lsdException w:name="Grid Table 4 Accent 5" w:uiPriority="49"/>
-    <w:lsdException w:name="Grid Table 5 Dark Accent 5" w:uiPriority="50"/>
-    <w:lsdException w:name="Grid Table 6 Colorful Accent 5" w:uiPriority="51"/>
-    <w:lsdException w:name="Grid Table 7 Colorful Accent 5" w:uiPriority="52"/>
-    <w:lsdException w:name="Grid Table 1 Light Accent 6" w:uiPriority="46"/>
-    <w:lsdException w:name="Grid Table 2 Accent 6" w:uiPriority="47"/>
-    <w:lsdException w:name="Grid Table 3 Accent 6" w:uiPriority="48"/>
-    <w:lsdException w:name="Grid Table 4 Accent 6" w:uiPriority="49"/>
-    <w:lsdException w:name="Grid Table 5 Dark Accent 6" w:uiPriority="50"/>
-    <w:lsdException w:name="Grid Table 6 Colorful Accent 6" w:uiPriority="51"/>
-    <w:lsdException w:name="Grid Table 7 Colorful Accent 6" w:uiPriority="52"/>
-    <w:lsdException w:name="List Table 1 Light" w:uiPriority="46"/>
-    <w:lsdException w:name="List Table 2" w:uiPriority="47"/>
-    <w:lsdException w:name="List Table 3" w:uiPriority="48"/>
-    <w:lsdException w:name="List Table 4" w:uiPriority="49"/>
-    <w:lsdException w:name="List Table 5 Dark" w:uiPriority="50"/>
-    <w:lsdException w:name="List Table 6 Colorful" w:uiPriority="51"/>
-    <w:lsdException w:name="List Table 7 Colorful" w:uiPriority="52"/>
-    <w:lsdException w:name="List Table 1 Light Accent 1" w:uiPriority="46"/>
-    <w:lsdException w:name="List Table 2 Accent 1" w:uiPriority="47"/>
-    <w:lsdException w:name="List Table 3 Accent 1" w:uiPriority="48"/>
-    <w:lsdException w:name="List Table 4 Accent 1" w:uiPriority="49"/>
-    <w:lsdException w:name="List Table 5 Dark Accent 1" w:uiPriority="50"/>
-    <w:lsdException w:name="List Table 6 Colorful Accent 1" w:uiPriority="51"/>
-    <w:lsdException w:name="List Table 7 Colorful Accent 1" w:uiPriority="52"/>
-    <w:lsdException w:name="List Table 1 Light Accent 2" w:uiPriority="46"/>
-    <w:lsdException w:name="List Table 2 Accent 2" w:uiPriority="47"/>
-    <w:lsdException w:name="List Table 3 Accent 2" w:uiPriority="48"/>
-    <w:lsdException w:name="List Table 4 Accent 2" w:uiPriority="49"/>
-    <w:lsdException w:name="List Table 5 Dark Accent 2" w:uiPriority="50"/>
-    <w:lsdException w:name="List Table 6 Colorful Accent 2" w:uiPriority="51"/>
-    <w:lsdException w:name="List Table 7 Colorful Accent 2" w:uiPriority="52"/>
-    <w:lsdException w:name="List Table 1 Light Accent 3" w:uiPriority="46"/>
-    <w:lsdException w:name="List Table 2 Accent 3" w:uiPriority="47"/>
-    <w:lsdException w:name="List Table 3 Accent 3" w:uiPriority="48"/>
-    <w:lsdException w:name="List Table 4 Accent 3" w:uiPriority="49"/>
-    <w:lsdException w:name="List Table 5 Dark Accent 3" w:uiPriority="50"/>
-    <w:lsdException w:name="List Table 6 Colorful Accent 3" w:uiPriority="51"/>
-    <w:lsdException w:name="List Table 7 Colorful Accent 3" w:uiPriority="52"/>
-    <w:lsdException w:name="List Table 1 Light Accent 4" w:uiPriority="46"/>
-    <w:lsdException w:name="List Table 2 Accent 4" w:uiPriority="47"/>
-    <w:lsdException w:name="List Table 3 Accent 4" w:uiPriority="48"/>
-    <w:lsdException w:name="List Table 4 Accent 4" w:uiPriority="49"/>
-    <w:lsdException w:name="List Table 5 Dark Accent 4" w:uiPriority="50"/>
-    <w:lsdException w:name="List Table 6 Colorful Accent 4" w:uiPriority="51"/>
-    <w:lsdException w:name="List Table 7 Colorful Accent 4" w:uiPriority="52"/>
-    <w:lsdException w:name="List Table 1 Light Accent 5" w:uiPriority="46"/>
-    <w:lsdException w:name="List Table 2 Accent 5" w:uiPriority="47"/>
-    <w:lsdException w:name="List Table 3 Accent 5" w:uiPriority="48"/>
-    <w:lsdException w:name="List Table 4 Accent 5" w:uiPriority="49"/>
-    <w:lsdException w:name="List Table 5 Dark Accent 5" w:uiPriority="50"/>
-    <w:lsdException w:name="List Table 6 Colorful Accent 5" w:uiPriority="51"/>
-    <w:lsdException w:name="List Table 7 Colorful Accent 5" w:uiPriority="52"/>
-    <w:lsdException w:name="List Table 1 Light Accent 6" w:uiPriority="46"/>
-    <w:lsdException w:name="List Table 2 Accent 6" w:uiPriority="47"/>
-    <w:lsdException w:name="List Table 3 Accent 6" w:uiPriority="48"/>
-    <w:lsdException w:name="List Table 4 Accent 6" w:uiPriority="49"/>
-    <w:lsdException w:name="List Table 5 Dark Accent 6" w:uiPriority="50"/>
-    <w:lsdException w:name="List Table 6 Colorful Accent 6" w:uiPriority="51"/>
-    <w:lsdException w:name="List Table 7 Colorful Accent 6" w:uiPriority="52"/>
-  </w:latentStyles>
-  <w:style w:type="paragraph" w:default="1" w:styleId="Normal">
-    <w:name w:val="Normal"/>
-    <w:qFormat/>
-  </w:style>
-  <w:style w:type="character" w:default="1" w:styleId="Policepardfaut">
-    <w:name w:val="Default Paragraph Font"/>
-    <w:uiPriority w:val="1"/>
-    <w:semiHidden/>
-    <w:unhideWhenUsed/>
-  </w:style>
-  <w:style w:type="table" w:default="1" w:styleId="TableauNormal">
-    <w:name w:val="Normal Table"/>
+  <w:style w:type="character" w:styleId="Mentionnonrsolue">
+    <w:name w:val="Unresolved Mention"/>
+    <w:basedOn w:val="Policepardfaut"/>
     <w:uiPriority w:val="99"/>
     <w:semiHidden/>
     <w:unhideWhenUsed/>
-    <w:tblPr>
-      <w:tblInd w:w="0" w:type="dxa"/>
-      <w:tblCellMar>
-        <w:top w:w="0" w:type="dxa"/>
-        <w:left w:w="108" w:type="dxa"/>
-        <w:bottom w:w="0" w:type="dxa"/>
-        <w:right w:w="108" w:type="dxa"/>
-      </w:tblCellMar>
-    </w:tblPr>
-  </w:style>
-  <w:style w:type="numbering" w:default="1" w:styleId="Aucuneliste">
-    <w:name w:val="No List"/>
-    <w:uiPriority w:val="99"/>
-    <w:semiHidden/>
-    <w:unhideWhenUsed/>
-  </w:style>
-  <w:style w:type="paragraph" w:customStyle="1" w:styleId="9F9CF0F2457941B1A652CA8DBC6BD77D">
-    <w:name w:val="9F9CF0F2457941B1A652CA8DBC6BD77D"/>
-    <w:rsid w:val="00CA1B57"/>
-  </w:style>
-  <w:style w:type="paragraph" w:customStyle="1" w:styleId="95B7DFA52E78406580C454E6DD6DBBC8">
-    <w:name w:val="95B7DFA52E78406580C454E6DD6DBBC8"/>
-    <w:rsid w:val="00CA1B57"/>
+    <w:rsid w:val="00F643C3"/>
+    <w:rPr>
+      <w:color w:val="605E5C"/>
+      <w:shd w:val="clear" w:color="auto" w:fill="E1DFDD"/>
+    </w:rPr>
   </w:style>
 </w:styles>
-</file>
-
-<file path=word/glossary/webSettings.xml><?xml version="1.0" encoding="utf-8"?>
-<w:webSettings xmlns:mc="http://schemas.openxmlformats.org/markup-compatibility/2006" xmlns:r="http://schemas.openxmlformats.org/officeDocument/2006/relationships" xmlns:w="http://schemas.openxmlformats.org/wordprocessingml/2006/main" xmlns:w14="http://schemas.microsoft.com/office/word/2010/wordml" xmlns:w15="http://schemas.microsoft.com/office/word/2012/wordml" xmlns:w16se="http://schemas.microsoft.com/office/word/2015/wordml/symex" mc:Ignorable="w14 w15 w16se">
-  <w:optimizeForBrowser/>
-  <w:allowPNG/>
-</w:webSettings>
 </file>
 
 <file path=word/theme/theme1.xml><?xml version="1.0" encoding="utf-8"?>

</xml_diff>

<commit_message>
Ajout dans documentation recapitulatifs logins users+annexes+correction ip statique/dhcp
</commit_message>
<xml_diff>
--- a/activité 1/Documentation Activité 1.docx
+++ b/activité 1/Documentation Activité 1.docx
@@ -3340,13 +3340,23 @@
                 <w:lang w:val="fr-CH" w:eastAsia="fr-CH"/>
               </w:rPr>
             </w:pPr>
+            <w:proofErr w:type="spellStart"/>
             <w:r>
               <w:rPr>
                 <w:sz w:val="16"/>
                 <w:szCs w:val="16"/>
                 <w:lang w:val="fr-CH" w:eastAsia="fr-CH"/>
               </w:rPr>
-              <w:t xml:space="preserve">Andre </w:t>
+              <w:t>Andre</w:t>
+            </w:r>
+            <w:proofErr w:type="spellEnd"/>
+            <w:r>
+              <w:rPr>
+                <w:sz w:val="16"/>
+                <w:szCs w:val="16"/>
+                <w:lang w:val="fr-CH" w:eastAsia="fr-CH"/>
+              </w:rPr>
+              <w:t xml:space="preserve"> </w:t>
             </w:r>
             <w:proofErr w:type="spellStart"/>
             <w:r>
@@ -11902,8 +11912,6 @@
       <w:r>
         <w:t>Le RAID5 permet la perte d’un disque sans perte de données.</w:t>
       </w:r>
-      <w:bookmarkStart w:id="7" w:name="_GoBack"/>
-      <w:bookmarkEnd w:id="7"/>
     </w:p>
     <w:p/>
     <w:p/>
@@ -11917,7 +11925,7 @@
           <w:szCs w:val="26"/>
         </w:rPr>
       </w:pPr>
-      <w:bookmarkStart w:id="8" w:name="_Toc126141789"/>
+      <w:bookmarkStart w:id="7" w:name="_Toc126141789"/>
       <w:r>
         <w:br w:type="page"/>
       </w:r>
@@ -11933,17 +11941,17 @@
       <w:r>
         <w:t>Client</w:t>
       </w:r>
+      <w:bookmarkEnd w:id="7"/>
+    </w:p>
+    <w:p>
+      <w:pPr>
+        <w:pStyle w:val="Titre3"/>
+      </w:pPr>
+      <w:bookmarkStart w:id="8" w:name="_Toc126141790"/>
+      <w:r>
+        <w:t>Login</w:t>
+      </w:r>
       <w:bookmarkEnd w:id="8"/>
-    </w:p>
-    <w:p>
-      <w:pPr>
-        <w:pStyle w:val="Titre3"/>
-      </w:pPr>
-      <w:bookmarkStart w:id="9" w:name="_Toc126141790"/>
-      <w:r>
-        <w:t>Login</w:t>
-      </w:r>
-      <w:bookmarkEnd w:id="9"/>
     </w:p>
     <w:p>
       <w:pPr>
@@ -12070,14 +12078,14 @@
       <w:pPr>
         <w:pStyle w:val="Titre3"/>
       </w:pPr>
-      <w:bookmarkStart w:id="10" w:name="_Toc126141791"/>
+      <w:bookmarkStart w:id="9" w:name="_Toc126141791"/>
       <w:r>
         <w:t>Configuration</w:t>
       </w:r>
       <w:r>
         <w:t xml:space="preserve"> réseau</w:t>
       </w:r>
-      <w:bookmarkEnd w:id="10"/>
+      <w:bookmarkEnd w:id="9"/>
     </w:p>
     <w:p>
       <w:pPr>
@@ -12141,13 +12149,13 @@
         <w:t>Adresse IPv4</w:t>
       </w:r>
       <w:r>
-        <w:t> </w:t>
+        <w:t xml:space="preserve"> </w:t>
       </w:r>
       <w:r>
         <w:rPr>
           <w:b/>
         </w:rPr>
-        <w:t>(statique)</w:t>
+        <w:t>via DHCP</w:t>
       </w:r>
       <w:r>
         <w:rPr>
@@ -12269,12 +12277,12 @@
       <w:pPr>
         <w:pStyle w:val="Titre3"/>
       </w:pPr>
-      <w:bookmarkStart w:id="11" w:name="_Toc126141792"/>
+      <w:bookmarkStart w:id="10" w:name="_Toc126141792"/>
       <w:r>
         <w:lastRenderedPageBreak/>
         <w:t>Propriété du système</w:t>
       </w:r>
-      <w:bookmarkEnd w:id="11"/>
+      <w:bookmarkEnd w:id="10"/>
     </w:p>
     <w:p>
       <w:pPr>
@@ -13174,19 +13182,135 @@
     </w:p>
     <w:p>
       <w:pPr>
+        <w:pStyle w:val="Titre3"/>
+        <w:rPr>
+          <w:lang w:val="en-US"/>
+        </w:rPr>
+      </w:pPr>
+      <w:proofErr w:type="spellStart"/>
+      <w:r>
+        <w:rPr>
+          <w:lang w:val="en-US"/>
+        </w:rPr>
+        <w:lastRenderedPageBreak/>
+        <w:t>Récapitulatif</w:t>
+      </w:r>
+      <w:proofErr w:type="spellEnd"/>
+      <w:r>
+        <w:rPr>
+          <w:lang w:val="en-US"/>
+        </w:rPr>
+        <w:t xml:space="preserve"> </w:t>
+      </w:r>
+      <w:proofErr w:type="spellStart"/>
+      <w:r>
+        <w:rPr>
+          <w:lang w:val="en-US"/>
+        </w:rPr>
+        <w:t>utilisateurs</w:t>
+      </w:r>
+      <w:proofErr w:type="spellEnd"/>
+    </w:p>
+    <w:p>
+      <w:pPr>
+        <w:jc w:val="center"/>
+        <w:rPr>
+          <w:lang w:val="en-US"/>
+        </w:rPr>
+      </w:pPr>
+      <w:r>
+        <w:rPr>
+          <w:noProof/>
+          <w:lang w:eastAsia="fr-CH"/>
+        </w:rPr>
+        <w:drawing>
+          <wp:inline distT="0" distB="0" distL="0" distR="0" wp14:anchorId="19FDCDF5" wp14:editId="6CF4D3A3">
+            <wp:extent cx="5120640" cy="1737360"/>
+            <wp:effectExtent l="0" t="0" r="3810" b="0"/>
+            <wp:docPr id="25" name="Image 25"/>
+            <wp:cNvGraphicFramePr>
+              <a:graphicFrameLocks xmlns:a="http://schemas.openxmlformats.org/drawingml/2006/main" noChangeAspect="1"/>
+            </wp:cNvGraphicFramePr>
+            <a:graphic xmlns:a="http://schemas.openxmlformats.org/drawingml/2006/main">
+              <a:graphicData uri="http://schemas.openxmlformats.org/drawingml/2006/picture">
+                <pic:pic xmlns:pic="http://schemas.openxmlformats.org/drawingml/2006/picture">
+                  <pic:nvPicPr>
+                    <pic:cNvPr id="0" name="Picture 1"/>
+                    <pic:cNvPicPr>
+                      <a:picLocks noChangeAspect="1" noChangeArrowheads="1"/>
+                    </pic:cNvPicPr>
+                  </pic:nvPicPr>
+                  <pic:blipFill>
+                    <a:blip r:embed="rId33">
+                      <a:extLst>
+                        <a:ext uri="{28A0092B-C50C-407E-A947-70E740481C1C}">
+                          <a14:useLocalDpi xmlns:a14="http://schemas.microsoft.com/office/drawing/2010/main" val="0"/>
+                        </a:ext>
+                      </a:extLst>
+                    </a:blip>
+                    <a:srcRect/>
+                    <a:stretch>
+                      <a:fillRect/>
+                    </a:stretch>
+                  </pic:blipFill>
+                  <pic:spPr bwMode="auto">
+                    <a:xfrm>
+                      <a:off x="0" y="0"/>
+                      <a:ext cx="5120640" cy="1737360"/>
+                    </a:xfrm>
+                    <a:prstGeom prst="rect">
+                      <a:avLst/>
+                    </a:prstGeom>
+                    <a:noFill/>
+                    <a:ln>
+                      <a:noFill/>
+                    </a:ln>
+                  </pic:spPr>
+                </pic:pic>
+              </a:graphicData>
+            </a:graphic>
+          </wp:inline>
+        </w:drawing>
+      </w:r>
+    </w:p>
+    <w:p>
+      <w:pPr>
         <w:pStyle w:val="Titre2"/>
       </w:pPr>
-      <w:bookmarkStart w:id="12" w:name="_Toc126141793"/>
+      <w:bookmarkStart w:id="11" w:name="_Toc126141793"/>
       <w:r>
         <w:t>Installation finale</w:t>
       </w:r>
+      <w:bookmarkEnd w:id="11"/>
+    </w:p>
+    <w:p/>
+    <w:p>
+      <w:pPr>
+        <w:jc w:val="left"/>
+      </w:pPr>
+      <w:r>
+        <w:br w:type="page"/>
+      </w:r>
+    </w:p>
+    <w:p>
+      <w:pPr>
+        <w:pStyle w:val="Titre2"/>
+      </w:pPr>
+      <w:r>
+        <w:lastRenderedPageBreak/>
+        <w:t>Annexes</w:t>
+      </w:r>
+    </w:p>
+    <w:p>
+      <w:r>
+        <w:t>Liens</w:t>
+      </w:r>
+      <w:bookmarkStart w:id="12" w:name="_GoBack"/>
       <w:bookmarkEnd w:id="12"/>
     </w:p>
-    <w:p/>
-    <w:p/>
     <w:sectPr>
-      <w:headerReference w:type="default" r:id="rId33"/>
-      <w:footerReference w:type="default" r:id="rId34"/>
+      <w:headerReference w:type="default" r:id="rId34"/>
+      <w:footerReference w:type="default" r:id="rId35"/>
       <w:pgSz w:w="11906" w:h="16838"/>
       <w:pgMar w:top="1417" w:right="1417" w:bottom="1417" w:left="1417" w:header="708" w:footer="708" w:gutter="0"/>
       <w:cols w:space="708"/>
@@ -13575,7 +13699,7 @@
                               <w:color w:val="FFFFFF" w:themeColor="background1"/>
                               <w:lang w:val="fr-FR"/>
                             </w:rPr>
-                            <w:t>10</w:t>
+                            <w:t>14</w:t>
                           </w:r>
                           <w:r>
                             <w:rPr>
@@ -13632,7 +13756,7 @@
                         <w:color w:val="FFFFFF" w:themeColor="background1"/>
                         <w:lang w:val="fr-FR"/>
                       </w:rPr>
-                      <w:t>10</w:t>
+                      <w:t>14</w:t>
                     </w:r>
                     <w:r>
                       <w:rPr>
@@ -16494,7 +16618,7 @@
 </file>
 
 <file path=customXml/itemProps1.xml><?xml version="1.0" encoding="utf-8"?>
-<ds:datastoreItem xmlns:ds="http://schemas.openxmlformats.org/officeDocument/2006/customXml" ds:itemID="{99822B90-D852-4D11-989D-656587879856}">
+<ds:datastoreItem xmlns:ds="http://schemas.openxmlformats.org/officeDocument/2006/customXml" ds:itemID="{EBEAE84C-3BA8-4637-BA75-DB49448BFF35}">
   <ds:schemaRefs>
     <ds:schemaRef ds:uri="http://schemas.openxmlformats.org/officeDocument/2006/bibliography"/>
   </ds:schemaRefs>

</xml_diff>

<commit_message>
update installation finale serveur
</commit_message>
<xml_diff>
--- a/activité 1/Documentation Activité 1.docx
+++ b/activité 1/Documentation Activité 1.docx
@@ -745,8 +745,6 @@
               <w:fldChar w:fldCharType="end"/>
             </w:r>
           </w:hyperlink>
-          <w:bookmarkStart w:id="1" w:name="_GoBack"/>
-          <w:bookmarkEnd w:id="1"/>
         </w:p>
         <w:p>
           <w:pPr>
@@ -1467,7 +1465,7 @@
       <w:pPr>
         <w:pStyle w:val="Titre2"/>
       </w:pPr>
-      <w:bookmarkStart w:id="2" w:name="_Toc126652588"/>
+      <w:bookmarkStart w:id="1" w:name="_Toc126652588"/>
       <w:r>
         <w:lastRenderedPageBreak/>
         <w:t>Installation initiale</w:t>
@@ -1475,17 +1473,17 @@
       <w:r>
         <w:t> : Serveur</w:t>
       </w:r>
+      <w:bookmarkEnd w:id="1"/>
+    </w:p>
+    <w:p>
+      <w:pPr>
+        <w:pStyle w:val="Titre3"/>
+      </w:pPr>
+      <w:bookmarkStart w:id="2" w:name="_Toc126652589"/>
+      <w:r>
+        <w:t>Login</w:t>
+      </w:r>
       <w:bookmarkEnd w:id="2"/>
-    </w:p>
-    <w:p>
-      <w:pPr>
-        <w:pStyle w:val="Titre3"/>
-      </w:pPr>
-      <w:bookmarkStart w:id="3" w:name="_Toc126652589"/>
-      <w:r>
-        <w:t>Login</w:t>
-      </w:r>
-      <w:bookmarkEnd w:id="3"/>
     </w:p>
     <w:p>
       <w:pPr>
@@ -1527,14 +1525,14 @@
       <w:pPr>
         <w:pStyle w:val="Titre3"/>
       </w:pPr>
-      <w:bookmarkStart w:id="4" w:name="_Toc126652590"/>
+      <w:bookmarkStart w:id="3" w:name="_Toc126652590"/>
       <w:r>
         <w:t>Configuration</w:t>
       </w:r>
       <w:r>
         <w:t xml:space="preserve"> réseau</w:t>
       </w:r>
-      <w:bookmarkEnd w:id="4"/>
+      <w:bookmarkEnd w:id="3"/>
     </w:p>
     <w:p>
       <w:pPr>
@@ -1712,11 +1710,11 @@
       <w:pPr>
         <w:pStyle w:val="Titre3"/>
       </w:pPr>
-      <w:bookmarkStart w:id="5" w:name="_Toc126652591"/>
+      <w:bookmarkStart w:id="4" w:name="_Toc126652591"/>
       <w:r>
         <w:t>Propriétés du système</w:t>
       </w:r>
-      <w:bookmarkEnd w:id="5"/>
+      <w:bookmarkEnd w:id="4"/>
       <w:r>
         <w:t xml:space="preserve"> </w:t>
       </w:r>
@@ -2414,11 +2412,11 @@
       <w:pPr>
         <w:pStyle w:val="Titre3"/>
       </w:pPr>
-      <w:bookmarkStart w:id="6" w:name="_Toc126652592"/>
+      <w:bookmarkStart w:id="5" w:name="_Toc126652592"/>
       <w:r>
         <w:t>Rôles/fonctionnalités</w:t>
       </w:r>
-      <w:bookmarkEnd w:id="6"/>
+      <w:bookmarkEnd w:id="5"/>
     </w:p>
     <w:p>
       <w:pPr>
@@ -12173,12 +12171,12 @@
       <w:pPr>
         <w:pStyle w:val="Titre3"/>
       </w:pPr>
-      <w:bookmarkStart w:id="7" w:name="_Toc126652593"/>
+      <w:bookmarkStart w:id="6" w:name="_Toc126652593"/>
       <w:r>
         <w:lastRenderedPageBreak/>
         <w:t>RAID</w:t>
       </w:r>
-      <w:bookmarkEnd w:id="7"/>
+      <w:bookmarkEnd w:id="6"/>
     </w:p>
     <w:p>
       <w:pPr>
@@ -12255,14 +12253,18 @@
       <w:pPr>
         <w:pStyle w:val="Titre3"/>
       </w:pPr>
-      <w:bookmarkStart w:id="8" w:name="_Toc126652594"/>
+      <w:bookmarkStart w:id="7" w:name="_Toc126652594"/>
       <w:r>
         <w:t>Scripts logon</w:t>
       </w:r>
-      <w:bookmarkEnd w:id="8"/>
-    </w:p>
-    <w:p>
-      <w:r>
+      <w:bookmarkEnd w:id="7"/>
+    </w:p>
+    <w:p>
+      <w:r>
+        <w:rPr>
+          <w:noProof/>
+          <w:lang w:eastAsia="fr-CH"/>
+        </w:rPr>
         <w:drawing>
           <wp:anchor distT="0" distB="0" distL="114300" distR="114300" simplePos="0" relativeHeight="251663360" behindDoc="0" locked="0" layoutInCell="1" allowOverlap="1" wp14:anchorId="52047529" wp14:editId="0A1A3EE8">
             <wp:simplePos x="0" y="0"/>
@@ -12337,6 +12339,10 @@
         <w:jc w:val="center"/>
       </w:pPr>
       <w:r>
+        <w:rPr>
+          <w:noProof/>
+          <w:lang w:eastAsia="fr-CH"/>
+        </w:rPr>
         <w:drawing>
           <wp:inline distT="0" distB="0" distL="0" distR="0" wp14:anchorId="75B1CAFD" wp14:editId="40C5382F">
             <wp:extent cx="5334744" cy="1343212"/>
@@ -12384,6 +12390,10 @@
         <w:jc w:val="center"/>
       </w:pPr>
       <w:r>
+        <w:rPr>
+          <w:noProof/>
+          <w:lang w:eastAsia="fr-CH"/>
+        </w:rPr>
         <w:lastRenderedPageBreak/>
         <w:drawing>
           <wp:inline distT="0" distB="0" distL="0" distR="0" wp14:anchorId="690928AE" wp14:editId="1F6A919A">
@@ -12592,6 +12602,10 @@
         </mc:AlternateContent>
       </w:r>
       <w:r>
+        <w:rPr>
+          <w:noProof/>
+          <w:lang w:eastAsia="fr-CH"/>
+        </w:rPr>
         <w:drawing>
           <wp:inline distT="0" distB="0" distL="0" distR="0" wp14:anchorId="686D1C20" wp14:editId="28AFF343">
             <wp:extent cx="5760720" cy="3961765"/>
@@ -12652,15 +12666,19 @@
       <w:pPr>
         <w:pStyle w:val="Titre3"/>
       </w:pPr>
-      <w:bookmarkStart w:id="9" w:name="_Toc126652595"/>
+      <w:bookmarkStart w:id="8" w:name="_Toc126652595"/>
       <w:r>
         <w:lastRenderedPageBreak/>
         <w:t>Déploiement automatique</w:t>
       </w:r>
-      <w:bookmarkEnd w:id="9"/>
-    </w:p>
-    <w:p>
-      <w:r>
+      <w:bookmarkEnd w:id="8"/>
+    </w:p>
+    <w:p>
+      <w:r>
+        <w:rPr>
+          <w:noProof/>
+          <w:lang w:eastAsia="fr-CH"/>
+        </w:rPr>
         <w:drawing>
           <wp:anchor distT="0" distB="0" distL="114300" distR="114300" simplePos="0" relativeHeight="251662336" behindDoc="0" locked="0" layoutInCell="1" allowOverlap="1" wp14:anchorId="482E49C9" wp14:editId="4BA1CB4F">
             <wp:simplePos x="0" y="0"/>
@@ -12738,6 +12756,10 @@
     <w:p/>
     <w:p>
       <w:r>
+        <w:rPr>
+          <w:noProof/>
+          <w:lang w:eastAsia="fr-CH"/>
+        </w:rPr>
         <w:drawing>
           <wp:inline distT="0" distB="0" distL="0" distR="0" wp14:anchorId="50E784B9" wp14:editId="5CDB986E">
             <wp:extent cx="5430008" cy="1333686"/>
@@ -12812,6 +12834,10 @@
     </w:p>
     <w:p>
       <w:r>
+        <w:rPr>
+          <w:noProof/>
+          <w:lang w:eastAsia="fr-CH"/>
+        </w:rPr>
         <w:drawing>
           <wp:inline distT="0" distB="0" distL="0" distR="0" wp14:anchorId="51D372D7" wp14:editId="37E9834A">
             <wp:extent cx="5420481" cy="314369"/>
@@ -12870,7 +12896,7 @@
       <w:pPr>
         <w:pStyle w:val="Titre2"/>
       </w:pPr>
-      <w:bookmarkStart w:id="10" w:name="_Toc126652596"/>
+      <w:bookmarkStart w:id="9" w:name="_Toc126652596"/>
       <w:r>
         <w:lastRenderedPageBreak/>
         <w:t xml:space="preserve">Installation initiale : </w:t>
@@ -12878,17 +12904,17 @@
       <w:r>
         <w:t>Client</w:t>
       </w:r>
+      <w:bookmarkEnd w:id="9"/>
+    </w:p>
+    <w:p>
+      <w:pPr>
+        <w:pStyle w:val="Titre3"/>
+      </w:pPr>
+      <w:bookmarkStart w:id="10" w:name="_Toc126652597"/>
+      <w:r>
+        <w:t>Login</w:t>
+      </w:r>
       <w:bookmarkEnd w:id="10"/>
-    </w:p>
-    <w:p>
-      <w:pPr>
-        <w:pStyle w:val="Titre3"/>
-      </w:pPr>
-      <w:bookmarkStart w:id="11" w:name="_Toc126652597"/>
-      <w:r>
-        <w:t>Login</w:t>
-      </w:r>
-      <w:bookmarkEnd w:id="11"/>
     </w:p>
     <w:p>
       <w:pPr>
@@ -13015,14 +13041,14 @@
       <w:pPr>
         <w:pStyle w:val="Titre3"/>
       </w:pPr>
-      <w:bookmarkStart w:id="12" w:name="_Toc126652598"/>
+      <w:bookmarkStart w:id="11" w:name="_Toc126652598"/>
       <w:r>
         <w:t>Configuration</w:t>
       </w:r>
       <w:r>
         <w:t xml:space="preserve"> réseau</w:t>
       </w:r>
-      <w:bookmarkEnd w:id="12"/>
+      <w:bookmarkEnd w:id="11"/>
     </w:p>
     <w:p>
       <w:pPr>
@@ -13214,12 +13240,12 @@
       <w:pPr>
         <w:pStyle w:val="Titre3"/>
       </w:pPr>
-      <w:bookmarkStart w:id="13" w:name="_Toc126652599"/>
+      <w:bookmarkStart w:id="12" w:name="_Toc126652599"/>
       <w:r>
         <w:lastRenderedPageBreak/>
         <w:t>Propriété du système</w:t>
       </w:r>
-      <w:bookmarkEnd w:id="13"/>
+      <w:bookmarkEnd w:id="12"/>
     </w:p>
     <w:p>
       <w:pPr>
@@ -14124,7 +14150,7 @@
           <w:lang w:val="en-US"/>
         </w:rPr>
       </w:pPr>
-      <w:bookmarkStart w:id="14" w:name="_Toc126652600"/>
+      <w:bookmarkStart w:id="13" w:name="_Toc126652600"/>
       <w:proofErr w:type="spellStart"/>
       <w:r>
         <w:rPr>
@@ -14147,7 +14173,7 @@
         </w:rPr>
         <w:t>utilisateurs</w:t>
       </w:r>
-      <w:bookmarkEnd w:id="14"/>
+      <w:bookmarkEnd w:id="13"/>
       <w:proofErr w:type="spellEnd"/>
     </w:p>
     <w:p>
@@ -14216,11 +14242,238 @@
       <w:pPr>
         <w:pStyle w:val="Titre2"/>
       </w:pPr>
-      <w:bookmarkStart w:id="15" w:name="_Toc126652601"/>
-      <w:r>
-        <w:t>Installation finale</w:t>
-      </w:r>
+      <w:bookmarkStart w:id="14" w:name="_Toc126652601"/>
+      <w:r>
+        <w:t xml:space="preserve">Installation </w:t>
+      </w:r>
+      <w:r>
+        <w:t xml:space="preserve">physique </w:t>
+      </w:r>
+      <w:r>
+        <w:t>finale</w:t>
+      </w:r>
+      <w:bookmarkEnd w:id="14"/>
+    </w:p>
+    <w:p>
+      <w:pPr>
+        <w:pStyle w:val="Titre3"/>
+      </w:pPr>
+      <w:r>
+        <w:t>Serveur</w:t>
+      </w:r>
+    </w:p>
+    <w:p>
+      <w:r>
+        <w:t xml:space="preserve">Pour le serveur, nous proposons d’upgrader à un </w:t>
+      </w:r>
+      <w:proofErr w:type="spellStart"/>
+      <w:r>
+        <w:rPr>
+          <w:b/>
+        </w:rPr>
+        <w:t>ThinkSystem</w:t>
+      </w:r>
+      <w:proofErr w:type="spellEnd"/>
+      <w:r>
+        <w:rPr>
+          <w:b/>
+        </w:rPr>
+        <w:t xml:space="preserve"> </w:t>
+      </w:r>
+      <w:r>
+        <w:rPr>
+          <w:b/>
+        </w:rPr>
+        <w:t>SR550 Xeon4208</w:t>
+      </w:r>
+      <w:r>
+        <w:t>. Celui-ci possède des ports USB 2.0 et 3.0, des emplacements pour 2 CPU et 12 emplacements</w:t>
+      </w:r>
+      <w:r>
+        <w:t xml:space="preserve"> (6 par CPU)</w:t>
+      </w:r>
+      <w:r>
+        <w:t xml:space="preserve"> pour la mémoire. Optionnellement, nous pouvons rajouter un module M.2.</w:t>
+      </w:r>
+      <w:r>
+        <w:t xml:space="preserve"> Il y a également 6 connecteurs </w:t>
+      </w:r>
+      <w:proofErr w:type="spellStart"/>
+      <w:r>
+        <w:t>PCIe</w:t>
+      </w:r>
+      <w:proofErr w:type="spellEnd"/>
+      <w:r>
+        <w:t>.</w:t>
+      </w:r>
+    </w:p>
+    <w:p>
+      <w:r>
+        <w:t>Il y a la possibilité de mettre jusqu’à 16 disques durs.</w:t>
+      </w:r>
+    </w:p>
+    <w:p>
+      <w:r>
+        <w:t>Le facteur de forme</w:t>
+      </w:r>
+      <w:r>
+        <w:t xml:space="preserve"> est du 2U</w:t>
+      </w:r>
+      <w:r>
+        <w:t xml:space="preserve">. </w:t>
+      </w:r>
+      <w:r>
+        <w:t xml:space="preserve">Le chipset est un </w:t>
+      </w:r>
+      <w:r>
+        <w:t>Intel C622.</w:t>
+      </w:r>
+    </w:p>
+    <w:p>
+      <w:r>
+        <w:drawing>
+          <wp:anchor distT="0" distB="0" distL="114300" distR="114300" simplePos="0" relativeHeight="251664384" behindDoc="0" locked="0" layoutInCell="1" allowOverlap="1" wp14:anchorId="76704A7A" wp14:editId="64CBF6A0">
+            <wp:simplePos x="0" y="0"/>
+            <wp:positionH relativeFrom="margin">
+              <wp:align>left</wp:align>
+            </wp:positionH>
+            <wp:positionV relativeFrom="paragraph">
+              <wp:posOffset>719455</wp:posOffset>
+            </wp:positionV>
+            <wp:extent cx="2314575" cy="880110"/>
+            <wp:effectExtent l="0" t="0" r="9525" b="0"/>
+            <wp:wrapThrough wrapText="bothSides">
+              <wp:wrapPolygon edited="0">
+                <wp:start x="0" y="0"/>
+                <wp:lineTo x="0" y="21039"/>
+                <wp:lineTo x="21511" y="21039"/>
+                <wp:lineTo x="21511" y="0"/>
+                <wp:lineTo x="0" y="0"/>
+              </wp:wrapPolygon>
+            </wp:wrapThrough>
+            <wp:docPr id="28" name="Image 28"/>
+            <wp:cNvGraphicFramePr>
+              <a:graphicFrameLocks xmlns:a="http://schemas.openxmlformats.org/drawingml/2006/main" noChangeAspect="1"/>
+            </wp:cNvGraphicFramePr>
+            <a:graphic xmlns:a="http://schemas.openxmlformats.org/drawingml/2006/main">
+              <a:graphicData uri="http://schemas.openxmlformats.org/drawingml/2006/picture">
+                <pic:pic xmlns:pic="http://schemas.openxmlformats.org/drawingml/2006/picture">
+                  <pic:nvPicPr>
+                    <pic:cNvPr id="1" name=""/>
+                    <pic:cNvPicPr/>
+                  </pic:nvPicPr>
+                  <pic:blipFill>
+                    <a:blip r:embed="rId41" cstate="print">
+                      <a:extLst>
+                        <a:ext uri="{28A0092B-C50C-407E-A947-70E740481C1C}">
+                          <a14:useLocalDpi xmlns:a14="http://schemas.microsoft.com/office/drawing/2010/main" val="0"/>
+                        </a:ext>
+                      </a:extLst>
+                    </a:blip>
+                    <a:stretch>
+                      <a:fillRect/>
+                    </a:stretch>
+                  </pic:blipFill>
+                  <pic:spPr>
+                    <a:xfrm>
+                      <a:off x="0" y="0"/>
+                      <a:ext cx="2314575" cy="880110"/>
+                    </a:xfrm>
+                    <a:prstGeom prst="rect">
+                      <a:avLst/>
+                    </a:prstGeom>
+                  </pic:spPr>
+                </pic:pic>
+              </a:graphicData>
+            </a:graphic>
+            <wp14:sizeRelH relativeFrom="margin">
+              <wp14:pctWidth>0</wp14:pctWidth>
+            </wp14:sizeRelH>
+            <wp14:sizeRelV relativeFrom="margin">
+              <wp14:pctHeight>0</wp14:pctHeight>
+            </wp14:sizeRelV>
+          </wp:anchor>
+        </w:drawing>
+      </w:r>
+      <w:r>
+        <w:drawing>
+          <wp:inline distT="0" distB="0" distL="0" distR="0" wp14:anchorId="2DE77A29" wp14:editId="244635E9">
+            <wp:extent cx="3267075" cy="2295525"/>
+            <wp:effectExtent l="0" t="0" r="9525" b="9525"/>
+            <wp:docPr id="197" name="Image 197"/>
+            <wp:cNvGraphicFramePr>
+              <a:graphicFrameLocks xmlns:a="http://schemas.openxmlformats.org/drawingml/2006/main" noChangeAspect="1"/>
+            </wp:cNvGraphicFramePr>
+            <a:graphic xmlns:a="http://schemas.openxmlformats.org/drawingml/2006/main">
+              <a:graphicData uri="http://schemas.openxmlformats.org/drawingml/2006/picture">
+                <pic:pic xmlns:pic="http://schemas.openxmlformats.org/drawingml/2006/picture">
+                  <pic:nvPicPr>
+                    <pic:cNvPr id="1" name=""/>
+                    <pic:cNvPicPr/>
+                  </pic:nvPicPr>
+                  <pic:blipFill rotWithShape="1">
+                    <a:blip r:embed="rId42">
+                      <a:extLst>
+                        <a:ext uri="{28A0092B-C50C-407E-A947-70E740481C1C}">
+                          <a14:useLocalDpi xmlns:a14="http://schemas.microsoft.com/office/drawing/2010/main" val="0"/>
+                        </a:ext>
+                      </a:extLst>
+                    </a:blip>
+                    <a:srcRect l="519" t="980"/>
+                    <a:stretch/>
+                  </pic:blipFill>
+                  <pic:spPr bwMode="auto">
+                    <a:xfrm>
+                      <a:off x="0" y="0"/>
+                      <a:ext cx="3267075" cy="2295525"/>
+                    </a:xfrm>
+                    <a:prstGeom prst="rect">
+                      <a:avLst/>
+                    </a:prstGeom>
+                    <a:ln>
+                      <a:noFill/>
+                    </a:ln>
+                    <a:extLst>
+                      <a:ext uri="{53640926-AAD7-44D8-BBD7-CCE9431645EC}">
+                        <a14:shadowObscured xmlns:a14="http://schemas.microsoft.com/office/drawing/2010/main"/>
+                      </a:ext>
+                    </a:extLst>
+                  </pic:spPr>
+                </pic:pic>
+              </a:graphicData>
+            </a:graphic>
+          </wp:inline>
+        </w:drawing>
+      </w:r>
+    </w:p>
+    <w:p>
+      <w:r>
+        <w:t>Le prix s’élève à 5'138 CHF.</w:t>
+      </w:r>
+      <w:bookmarkStart w:id="15" w:name="_GoBack"/>
       <w:bookmarkEnd w:id="15"/>
+    </w:p>
+    <w:p/>
+    <w:p>
+      <w:pPr>
+        <w:pStyle w:val="Titre3"/>
+      </w:pPr>
+      <w:r>
+        <w:t>Client</w:t>
+      </w:r>
+    </w:p>
+    <w:p>
+      <w:r>
+        <w:t>Pour les clients, nous proposons</w:t>
+      </w:r>
+    </w:p>
+    <w:p>
+      <w:pPr>
+        <w:pStyle w:val="Titre3"/>
+      </w:pPr>
+      <w:r>
+        <w:t>Imprimante</w:t>
+      </w:r>
     </w:p>
     <w:p/>
     <w:p>
@@ -14243,13 +14496,42 @@
       <w:bookmarkEnd w:id="16"/>
     </w:p>
     <w:p>
+      <w:pPr>
+        <w:pStyle w:val="Titre3"/>
+      </w:pPr>
       <w:r>
         <w:t>Liens</w:t>
       </w:r>
     </w:p>
+    <w:p>
+      <w:hyperlink r:id="rId43" w:history="1">
+        <w:r>
+          <w:rPr>
+            <w:rStyle w:val="Lienhypertexte"/>
+          </w:rPr>
+          <w:t>https://www.hpe.com/psnow/doc/c04282492?jumpid=in_lit-psnow-red</w:t>
+        </w:r>
+      </w:hyperlink>
+      <w:r>
+        <w:t xml:space="preserve"> consulté le 31.01.2023</w:t>
+      </w:r>
+    </w:p>
+    <w:p>
+      <w:hyperlink r:id="rId44" w:history="1">
+        <w:r>
+          <w:rPr>
+            <w:rStyle w:val="Lienhypertexte"/>
+          </w:rPr>
+          <w:t>https://lenovopress.lenovo.com/lp1046-thinksystem-sr550-server</w:t>
+        </w:r>
+      </w:hyperlink>
+      <w:r>
+        <w:t xml:space="preserve"> consulté le 07.02.2023</w:t>
+      </w:r>
+    </w:p>
     <w:sectPr>
-      <w:headerReference w:type="default" r:id="rId41"/>
-      <w:footerReference w:type="default" r:id="rId42"/>
+      <w:headerReference w:type="default" r:id="rId45"/>
+      <w:footerReference w:type="default" r:id="rId46"/>
       <w:pgSz w:w="11906" w:h="16838"/>
       <w:pgMar w:top="1417" w:right="1417" w:bottom="1417" w:left="1417" w:header="708" w:footer="708" w:gutter="0"/>
       <w:cols w:space="708"/>
@@ -17553,7 +17835,7 @@
 </file>
 
 <file path=customXml/itemProps1.xml><?xml version="1.0" encoding="utf-8"?>
-<ds:datastoreItem xmlns:ds="http://schemas.openxmlformats.org/officeDocument/2006/customXml" ds:itemID="{589652A3-E352-4AA0-B1E5-0DB7897715C5}">
+<ds:datastoreItem xmlns:ds="http://schemas.openxmlformats.org/officeDocument/2006/customXml" ds:itemID="{6C4B1EFD-5E66-43C6-841F-C8A51D5CFA17}">
   <ds:schemaRefs>
     <ds:schemaRef ds:uri="http://schemas.openxmlformats.org/officeDocument/2006/bibliography"/>
   </ds:schemaRefs>

</xml_diff>

<commit_message>
update installation finale client
</commit_message>
<xml_diff>
--- a/activité 1/Documentation Activité 1.docx
+++ b/activité 1/Documentation Activité 1.docx
@@ -6,7 +6,7 @@
       <w:pPr>
         <w:pStyle w:val="Titre1"/>
       </w:pPr>
-      <w:bookmarkStart w:id="0" w:name="_Toc126652587"/>
+      <w:bookmarkStart w:id="0" w:name="_Toc126654481"/>
       <w:r>
         <w:t>Documentation</w:t>
       </w:r>
@@ -86,7 +86,7 @@
             </w:rPr>
             <w:fldChar w:fldCharType="separate"/>
           </w:r>
-          <w:hyperlink w:anchor="_Toc126652587" w:history="1">
+          <w:hyperlink w:anchor="_Toc126654481" w:history="1">
             <w:r>
               <w:rPr>
                 <w:rStyle w:val="Lienhypertexte"/>
@@ -113,7 +113,7 @@
                 <w:noProof/>
                 <w:webHidden/>
               </w:rPr>
-              <w:instrText xml:space="preserve"> PAGEREF _Toc126652587 \h </w:instrText>
+              <w:instrText xml:space="preserve"> PAGEREF _Toc126654481 \h </w:instrText>
             </w:r>
             <w:r>
               <w:rPr>
@@ -157,7 +157,7 @@
               <w:lang w:eastAsia="fr-CH"/>
             </w:rPr>
           </w:pPr>
-          <w:hyperlink w:anchor="_Toc126652588" w:history="1">
+          <w:hyperlink w:anchor="_Toc126654482" w:history="1">
             <w:r>
               <w:rPr>
                 <w:rStyle w:val="Lienhypertexte"/>
@@ -199,7 +199,7 @@
                 <w:noProof/>
                 <w:webHidden/>
               </w:rPr>
-              <w:instrText xml:space="preserve"> PAGEREF _Toc126652588 \h </w:instrText>
+              <w:instrText xml:space="preserve"> PAGEREF _Toc126654482 \h </w:instrText>
             </w:r>
             <w:r>
               <w:rPr>
@@ -243,7 +243,7 @@
               <w:lang w:eastAsia="fr-CH"/>
             </w:rPr>
           </w:pPr>
-          <w:hyperlink w:anchor="_Toc126652589" w:history="1">
+          <w:hyperlink w:anchor="_Toc126654483" w:history="1">
             <w:r>
               <w:rPr>
                 <w:rStyle w:val="Lienhypertexte"/>
@@ -285,7 +285,7 @@
                 <w:noProof/>
                 <w:webHidden/>
               </w:rPr>
-              <w:instrText xml:space="preserve"> PAGEREF _Toc126652589 \h </w:instrText>
+              <w:instrText xml:space="preserve"> PAGEREF _Toc126654483 \h </w:instrText>
             </w:r>
             <w:r>
               <w:rPr>
@@ -329,7 +329,7 @@
               <w:lang w:eastAsia="fr-CH"/>
             </w:rPr>
           </w:pPr>
-          <w:hyperlink w:anchor="_Toc126652590" w:history="1">
+          <w:hyperlink w:anchor="_Toc126654484" w:history="1">
             <w:r>
               <w:rPr>
                 <w:rStyle w:val="Lienhypertexte"/>
@@ -371,7 +371,7 @@
                 <w:noProof/>
                 <w:webHidden/>
               </w:rPr>
-              <w:instrText xml:space="preserve"> PAGEREF _Toc126652590 \h </w:instrText>
+              <w:instrText xml:space="preserve"> PAGEREF _Toc126654484 \h </w:instrText>
             </w:r>
             <w:r>
               <w:rPr>
@@ -415,7 +415,7 @@
               <w:lang w:eastAsia="fr-CH"/>
             </w:rPr>
           </w:pPr>
-          <w:hyperlink w:anchor="_Toc126652591" w:history="1">
+          <w:hyperlink w:anchor="_Toc126654485" w:history="1">
             <w:r>
               <w:rPr>
                 <w:rStyle w:val="Lienhypertexte"/>
@@ -457,7 +457,7 @@
                 <w:noProof/>
                 <w:webHidden/>
               </w:rPr>
-              <w:instrText xml:space="preserve"> PAGEREF _Toc126652591 \h </w:instrText>
+              <w:instrText xml:space="preserve"> PAGEREF _Toc126654485 \h </w:instrText>
             </w:r>
             <w:r>
               <w:rPr>
@@ -501,7 +501,7 @@
               <w:lang w:eastAsia="fr-CH"/>
             </w:rPr>
           </w:pPr>
-          <w:hyperlink w:anchor="_Toc126652592" w:history="1">
+          <w:hyperlink w:anchor="_Toc126654486" w:history="1">
             <w:r>
               <w:rPr>
                 <w:rStyle w:val="Lienhypertexte"/>
@@ -543,7 +543,7 @@
                 <w:noProof/>
                 <w:webHidden/>
               </w:rPr>
-              <w:instrText xml:space="preserve"> PAGEREF _Toc126652592 \h </w:instrText>
+              <w:instrText xml:space="preserve"> PAGEREF _Toc126654486 \h </w:instrText>
             </w:r>
             <w:r>
               <w:rPr>
@@ -587,7 +587,7 @@
               <w:lang w:eastAsia="fr-CH"/>
             </w:rPr>
           </w:pPr>
-          <w:hyperlink w:anchor="_Toc126652593" w:history="1">
+          <w:hyperlink w:anchor="_Toc126654487" w:history="1">
             <w:r>
               <w:rPr>
                 <w:rStyle w:val="Lienhypertexte"/>
@@ -629,7 +629,7 @@
                 <w:noProof/>
                 <w:webHidden/>
               </w:rPr>
-              <w:instrText xml:space="preserve"> PAGEREF _Toc126652593 \h </w:instrText>
+              <w:instrText xml:space="preserve"> PAGEREF _Toc126654487 \h </w:instrText>
             </w:r>
             <w:r>
               <w:rPr>
@@ -673,7 +673,7 @@
               <w:lang w:eastAsia="fr-CH"/>
             </w:rPr>
           </w:pPr>
-          <w:hyperlink w:anchor="_Toc126652594" w:history="1">
+          <w:hyperlink w:anchor="_Toc126654488" w:history="1">
             <w:r>
               <w:rPr>
                 <w:rStyle w:val="Lienhypertexte"/>
@@ -715,7 +715,7 @@
                 <w:noProof/>
                 <w:webHidden/>
               </w:rPr>
-              <w:instrText xml:space="preserve"> PAGEREF _Toc126652594 \h </w:instrText>
+              <w:instrText xml:space="preserve"> PAGEREF _Toc126654488 \h </w:instrText>
             </w:r>
             <w:r>
               <w:rPr>
@@ -759,7 +759,7 @@
               <w:lang w:eastAsia="fr-CH"/>
             </w:rPr>
           </w:pPr>
-          <w:hyperlink w:anchor="_Toc126652595" w:history="1">
+          <w:hyperlink w:anchor="_Toc126654489" w:history="1">
             <w:r>
               <w:rPr>
                 <w:rStyle w:val="Lienhypertexte"/>
@@ -801,7 +801,7 @@
                 <w:noProof/>
                 <w:webHidden/>
               </w:rPr>
-              <w:instrText xml:space="preserve"> PAGEREF _Toc126652595 \h </w:instrText>
+              <w:instrText xml:space="preserve"> PAGEREF _Toc126654489 \h </w:instrText>
             </w:r>
             <w:r>
               <w:rPr>
@@ -845,7 +845,7 @@
               <w:lang w:eastAsia="fr-CH"/>
             </w:rPr>
           </w:pPr>
-          <w:hyperlink w:anchor="_Toc126652596" w:history="1">
+          <w:hyperlink w:anchor="_Toc126654490" w:history="1">
             <w:r>
               <w:rPr>
                 <w:rStyle w:val="Lienhypertexte"/>
@@ -887,7 +887,7 @@
                 <w:noProof/>
                 <w:webHidden/>
               </w:rPr>
-              <w:instrText xml:space="preserve"> PAGEREF _Toc126652596 \h </w:instrText>
+              <w:instrText xml:space="preserve"> PAGEREF _Toc126654490 \h </w:instrText>
             </w:r>
             <w:r>
               <w:rPr>
@@ -931,7 +931,7 @@
               <w:lang w:eastAsia="fr-CH"/>
             </w:rPr>
           </w:pPr>
-          <w:hyperlink w:anchor="_Toc126652597" w:history="1">
+          <w:hyperlink w:anchor="_Toc126654491" w:history="1">
             <w:r>
               <w:rPr>
                 <w:rStyle w:val="Lienhypertexte"/>
@@ -973,7 +973,7 @@
                 <w:noProof/>
                 <w:webHidden/>
               </w:rPr>
-              <w:instrText xml:space="preserve"> PAGEREF _Toc126652597 \h </w:instrText>
+              <w:instrText xml:space="preserve"> PAGEREF _Toc126654491 \h </w:instrText>
             </w:r>
             <w:r>
               <w:rPr>
@@ -1017,7 +1017,7 @@
               <w:lang w:eastAsia="fr-CH"/>
             </w:rPr>
           </w:pPr>
-          <w:hyperlink w:anchor="_Toc126652598" w:history="1">
+          <w:hyperlink w:anchor="_Toc126654492" w:history="1">
             <w:r>
               <w:rPr>
                 <w:rStyle w:val="Lienhypertexte"/>
@@ -1059,7 +1059,7 @@
                 <w:noProof/>
                 <w:webHidden/>
               </w:rPr>
-              <w:instrText xml:space="preserve"> PAGEREF _Toc126652598 \h </w:instrText>
+              <w:instrText xml:space="preserve"> PAGEREF _Toc126654492 \h </w:instrText>
             </w:r>
             <w:r>
               <w:rPr>
@@ -1103,7 +1103,7 @@
               <w:lang w:eastAsia="fr-CH"/>
             </w:rPr>
           </w:pPr>
-          <w:hyperlink w:anchor="_Toc126652599" w:history="1">
+          <w:hyperlink w:anchor="_Toc126654493" w:history="1">
             <w:r>
               <w:rPr>
                 <w:rStyle w:val="Lienhypertexte"/>
@@ -1145,7 +1145,7 @@
                 <w:noProof/>
                 <w:webHidden/>
               </w:rPr>
-              <w:instrText xml:space="preserve"> PAGEREF _Toc126652599 \h </w:instrText>
+              <w:instrText xml:space="preserve"> PAGEREF _Toc126654493 \h </w:instrText>
             </w:r>
             <w:r>
               <w:rPr>
@@ -1189,7 +1189,7 @@
               <w:lang w:eastAsia="fr-CH"/>
             </w:rPr>
           </w:pPr>
-          <w:hyperlink w:anchor="_Toc126652600" w:history="1">
+          <w:hyperlink w:anchor="_Toc126654494" w:history="1">
             <w:r>
               <w:rPr>
                 <w:rStyle w:val="Lienhypertexte"/>
@@ -1233,7 +1233,7 @@
                 <w:noProof/>
                 <w:webHidden/>
               </w:rPr>
-              <w:instrText xml:space="preserve"> PAGEREF _Toc126652600 \h </w:instrText>
+              <w:instrText xml:space="preserve"> PAGEREF _Toc126654494 \h </w:instrText>
             </w:r>
             <w:r>
               <w:rPr>
@@ -1277,7 +1277,7 @@
               <w:lang w:eastAsia="fr-CH"/>
             </w:rPr>
           </w:pPr>
-          <w:hyperlink w:anchor="_Toc126652601" w:history="1">
+          <w:hyperlink w:anchor="_Toc126654495" w:history="1">
             <w:r>
               <w:rPr>
                 <w:rStyle w:val="Lienhypertexte"/>
@@ -1298,7 +1298,7 @@
                 <w:rStyle w:val="Lienhypertexte"/>
                 <w:noProof/>
               </w:rPr>
-              <w:t>Installation finale</w:t>
+              <w:t>Installation physique finale</w:t>
             </w:r>
             <w:r>
               <w:rPr>
@@ -1319,7 +1319,7 @@
                 <w:noProof/>
                 <w:webHidden/>
               </w:rPr>
-              <w:instrText xml:space="preserve"> PAGEREF _Toc126652601 \h </w:instrText>
+              <w:instrText xml:space="preserve"> PAGEREF _Toc126654495 \h </w:instrText>
             </w:r>
             <w:r>
               <w:rPr>
@@ -1339,7 +1339,267 @@
                 <w:noProof/>
                 <w:webHidden/>
               </w:rPr>
-              <w:t>15</w:t>
+              <w:t>16</w:t>
+            </w:r>
+            <w:r>
+              <w:rPr>
+                <w:noProof/>
+                <w:webHidden/>
+              </w:rPr>
+              <w:fldChar w:fldCharType="end"/>
+            </w:r>
+          </w:hyperlink>
+          <w:bookmarkStart w:id="1" w:name="_GoBack"/>
+          <w:bookmarkEnd w:id="1"/>
+        </w:p>
+        <w:p>
+          <w:pPr>
+            <w:pStyle w:val="TM3"/>
+            <w:tabs>
+              <w:tab w:val="left" w:pos="1320"/>
+              <w:tab w:val="right" w:leader="dot" w:pos="9062"/>
+            </w:tabs>
+            <w:rPr>
+              <w:rFonts w:eastAsiaTheme="minorEastAsia"/>
+              <w:noProof/>
+              <w:lang w:eastAsia="fr-CH"/>
+            </w:rPr>
+          </w:pPr>
+          <w:hyperlink w:anchor="_Toc126654496" w:history="1">
+            <w:r>
+              <w:rPr>
+                <w:rStyle w:val="Lienhypertexte"/>
+                <w:noProof/>
+              </w:rPr>
+              <w:t>1.3.1</w:t>
+            </w:r>
+            <w:r>
+              <w:rPr>
+                <w:rFonts w:eastAsiaTheme="minorEastAsia"/>
+                <w:noProof/>
+                <w:lang w:eastAsia="fr-CH"/>
+              </w:rPr>
+              <w:tab/>
+            </w:r>
+            <w:r>
+              <w:rPr>
+                <w:rStyle w:val="Lienhypertexte"/>
+                <w:noProof/>
+              </w:rPr>
+              <w:t>Serveur</w:t>
+            </w:r>
+            <w:r>
+              <w:rPr>
+                <w:noProof/>
+                <w:webHidden/>
+              </w:rPr>
+              <w:tab/>
+            </w:r>
+            <w:r>
+              <w:rPr>
+                <w:noProof/>
+                <w:webHidden/>
+              </w:rPr>
+              <w:fldChar w:fldCharType="begin"/>
+            </w:r>
+            <w:r>
+              <w:rPr>
+                <w:noProof/>
+                <w:webHidden/>
+              </w:rPr>
+              <w:instrText xml:space="preserve"> PAGEREF _Toc126654496 \h </w:instrText>
+            </w:r>
+            <w:r>
+              <w:rPr>
+                <w:noProof/>
+                <w:webHidden/>
+              </w:rPr>
+            </w:r>
+            <w:r>
+              <w:rPr>
+                <w:noProof/>
+                <w:webHidden/>
+              </w:rPr>
+              <w:fldChar w:fldCharType="separate"/>
+            </w:r>
+            <w:r>
+              <w:rPr>
+                <w:noProof/>
+                <w:webHidden/>
+              </w:rPr>
+              <w:t>16</w:t>
+            </w:r>
+            <w:r>
+              <w:rPr>
+                <w:noProof/>
+                <w:webHidden/>
+              </w:rPr>
+              <w:fldChar w:fldCharType="end"/>
+            </w:r>
+          </w:hyperlink>
+        </w:p>
+        <w:p>
+          <w:pPr>
+            <w:pStyle w:val="TM3"/>
+            <w:tabs>
+              <w:tab w:val="left" w:pos="1320"/>
+              <w:tab w:val="right" w:leader="dot" w:pos="9062"/>
+            </w:tabs>
+            <w:rPr>
+              <w:rFonts w:eastAsiaTheme="minorEastAsia"/>
+              <w:noProof/>
+              <w:lang w:eastAsia="fr-CH"/>
+            </w:rPr>
+          </w:pPr>
+          <w:hyperlink w:anchor="_Toc126654497" w:history="1">
+            <w:r>
+              <w:rPr>
+                <w:rStyle w:val="Lienhypertexte"/>
+                <w:noProof/>
+              </w:rPr>
+              <w:t>1.3.2</w:t>
+            </w:r>
+            <w:r>
+              <w:rPr>
+                <w:rFonts w:eastAsiaTheme="minorEastAsia"/>
+                <w:noProof/>
+                <w:lang w:eastAsia="fr-CH"/>
+              </w:rPr>
+              <w:tab/>
+            </w:r>
+            <w:r>
+              <w:rPr>
+                <w:rStyle w:val="Lienhypertexte"/>
+                <w:noProof/>
+              </w:rPr>
+              <w:t>Client</w:t>
+            </w:r>
+            <w:r>
+              <w:rPr>
+                <w:noProof/>
+                <w:webHidden/>
+              </w:rPr>
+              <w:tab/>
+            </w:r>
+            <w:r>
+              <w:rPr>
+                <w:noProof/>
+                <w:webHidden/>
+              </w:rPr>
+              <w:fldChar w:fldCharType="begin"/>
+            </w:r>
+            <w:r>
+              <w:rPr>
+                <w:noProof/>
+                <w:webHidden/>
+              </w:rPr>
+              <w:instrText xml:space="preserve"> PAGEREF _Toc126654497 \h </w:instrText>
+            </w:r>
+            <w:r>
+              <w:rPr>
+                <w:noProof/>
+                <w:webHidden/>
+              </w:rPr>
+            </w:r>
+            <w:r>
+              <w:rPr>
+                <w:noProof/>
+                <w:webHidden/>
+              </w:rPr>
+              <w:fldChar w:fldCharType="separate"/>
+            </w:r>
+            <w:r>
+              <w:rPr>
+                <w:noProof/>
+                <w:webHidden/>
+              </w:rPr>
+              <w:t>16</w:t>
+            </w:r>
+            <w:r>
+              <w:rPr>
+                <w:noProof/>
+                <w:webHidden/>
+              </w:rPr>
+              <w:fldChar w:fldCharType="end"/>
+            </w:r>
+          </w:hyperlink>
+        </w:p>
+        <w:p>
+          <w:pPr>
+            <w:pStyle w:val="TM3"/>
+            <w:tabs>
+              <w:tab w:val="left" w:pos="1320"/>
+              <w:tab w:val="right" w:leader="dot" w:pos="9062"/>
+            </w:tabs>
+            <w:rPr>
+              <w:rFonts w:eastAsiaTheme="minorEastAsia"/>
+              <w:noProof/>
+              <w:lang w:eastAsia="fr-CH"/>
+            </w:rPr>
+          </w:pPr>
+          <w:hyperlink w:anchor="_Toc126654498" w:history="1">
+            <w:r>
+              <w:rPr>
+                <w:rStyle w:val="Lienhypertexte"/>
+                <w:noProof/>
+              </w:rPr>
+              <w:t>1.3.3</w:t>
+            </w:r>
+            <w:r>
+              <w:rPr>
+                <w:rFonts w:eastAsiaTheme="minorEastAsia"/>
+                <w:noProof/>
+                <w:lang w:eastAsia="fr-CH"/>
+              </w:rPr>
+              <w:tab/>
+            </w:r>
+            <w:r>
+              <w:rPr>
+                <w:rStyle w:val="Lienhypertexte"/>
+                <w:noProof/>
+              </w:rPr>
+              <w:t>Imprimante</w:t>
+            </w:r>
+            <w:r>
+              <w:rPr>
+                <w:noProof/>
+                <w:webHidden/>
+              </w:rPr>
+              <w:tab/>
+            </w:r>
+            <w:r>
+              <w:rPr>
+                <w:noProof/>
+                <w:webHidden/>
+              </w:rPr>
+              <w:fldChar w:fldCharType="begin"/>
+            </w:r>
+            <w:r>
+              <w:rPr>
+                <w:noProof/>
+                <w:webHidden/>
+              </w:rPr>
+              <w:instrText xml:space="preserve"> PAGEREF _Toc126654498 \h </w:instrText>
+            </w:r>
+            <w:r>
+              <w:rPr>
+                <w:noProof/>
+                <w:webHidden/>
+              </w:rPr>
+            </w:r>
+            <w:r>
+              <w:rPr>
+                <w:noProof/>
+                <w:webHidden/>
+              </w:rPr>
+              <w:fldChar w:fldCharType="separate"/>
+            </w:r>
+            <w:r>
+              <w:rPr>
+                <w:noProof/>
+                <w:webHidden/>
+              </w:rPr>
+              <w:t>16</w:t>
             </w:r>
             <w:r>
               <w:rPr>
@@ -1363,7 +1623,7 @@
               <w:lang w:eastAsia="fr-CH"/>
             </w:rPr>
           </w:pPr>
-          <w:hyperlink w:anchor="_Toc126652602" w:history="1">
+          <w:hyperlink w:anchor="_Toc126654499" w:history="1">
             <w:r>
               <w:rPr>
                 <w:rStyle w:val="Lienhypertexte"/>
@@ -1405,7 +1665,7 @@
                 <w:noProof/>
                 <w:webHidden/>
               </w:rPr>
-              <w:instrText xml:space="preserve"> PAGEREF _Toc126652602 \h </w:instrText>
+              <w:instrText xml:space="preserve"> PAGEREF _Toc126654499 \h </w:instrText>
             </w:r>
             <w:r>
               <w:rPr>
@@ -1425,7 +1685,93 @@
                 <w:noProof/>
                 <w:webHidden/>
               </w:rPr>
-              <w:t>16</w:t>
+              <w:t>17</w:t>
+            </w:r>
+            <w:r>
+              <w:rPr>
+                <w:noProof/>
+                <w:webHidden/>
+              </w:rPr>
+              <w:fldChar w:fldCharType="end"/>
+            </w:r>
+          </w:hyperlink>
+        </w:p>
+        <w:p>
+          <w:pPr>
+            <w:pStyle w:val="TM3"/>
+            <w:tabs>
+              <w:tab w:val="left" w:pos="1320"/>
+              <w:tab w:val="right" w:leader="dot" w:pos="9062"/>
+            </w:tabs>
+            <w:rPr>
+              <w:rFonts w:eastAsiaTheme="minorEastAsia"/>
+              <w:noProof/>
+              <w:lang w:eastAsia="fr-CH"/>
+            </w:rPr>
+          </w:pPr>
+          <w:hyperlink w:anchor="_Toc126654500" w:history="1">
+            <w:r>
+              <w:rPr>
+                <w:rStyle w:val="Lienhypertexte"/>
+                <w:noProof/>
+              </w:rPr>
+              <w:t>1.4.1</w:t>
+            </w:r>
+            <w:r>
+              <w:rPr>
+                <w:rFonts w:eastAsiaTheme="minorEastAsia"/>
+                <w:noProof/>
+                <w:lang w:eastAsia="fr-CH"/>
+              </w:rPr>
+              <w:tab/>
+            </w:r>
+            <w:r>
+              <w:rPr>
+                <w:rStyle w:val="Lienhypertexte"/>
+                <w:noProof/>
+              </w:rPr>
+              <w:t>Liens</w:t>
+            </w:r>
+            <w:r>
+              <w:rPr>
+                <w:noProof/>
+                <w:webHidden/>
+              </w:rPr>
+              <w:tab/>
+            </w:r>
+            <w:r>
+              <w:rPr>
+                <w:noProof/>
+                <w:webHidden/>
+              </w:rPr>
+              <w:fldChar w:fldCharType="begin"/>
+            </w:r>
+            <w:r>
+              <w:rPr>
+                <w:noProof/>
+                <w:webHidden/>
+              </w:rPr>
+              <w:instrText xml:space="preserve"> PAGEREF _Toc126654500 \h </w:instrText>
+            </w:r>
+            <w:r>
+              <w:rPr>
+                <w:noProof/>
+                <w:webHidden/>
+              </w:rPr>
+            </w:r>
+            <w:r>
+              <w:rPr>
+                <w:noProof/>
+                <w:webHidden/>
+              </w:rPr>
+              <w:fldChar w:fldCharType="separate"/>
+            </w:r>
+            <w:r>
+              <w:rPr>
+                <w:noProof/>
+                <w:webHidden/>
+              </w:rPr>
+              <w:t>17</w:t>
             </w:r>
             <w:r>
               <w:rPr>
@@ -1465,7 +1811,7 @@
       <w:pPr>
         <w:pStyle w:val="Titre2"/>
       </w:pPr>
-      <w:bookmarkStart w:id="1" w:name="_Toc126652588"/>
+      <w:bookmarkStart w:id="2" w:name="_Toc126654482"/>
       <w:r>
         <w:lastRenderedPageBreak/>
         <w:t>Installation initiale</w:t>
@@ -1473,17 +1819,17 @@
       <w:r>
         <w:t> : Serveur</w:t>
       </w:r>
-      <w:bookmarkEnd w:id="1"/>
+      <w:bookmarkEnd w:id="2"/>
     </w:p>
     <w:p>
       <w:pPr>
         <w:pStyle w:val="Titre3"/>
       </w:pPr>
-      <w:bookmarkStart w:id="2" w:name="_Toc126652589"/>
+      <w:bookmarkStart w:id="3" w:name="_Toc126654483"/>
       <w:r>
         <w:t>Login</w:t>
       </w:r>
-      <w:bookmarkEnd w:id="2"/>
+      <w:bookmarkEnd w:id="3"/>
     </w:p>
     <w:p>
       <w:pPr>
@@ -1525,14 +1871,14 @@
       <w:pPr>
         <w:pStyle w:val="Titre3"/>
       </w:pPr>
-      <w:bookmarkStart w:id="3" w:name="_Toc126652590"/>
+      <w:bookmarkStart w:id="4" w:name="_Toc126654484"/>
       <w:r>
         <w:t>Configuration</w:t>
       </w:r>
       <w:r>
         <w:t xml:space="preserve"> réseau</w:t>
       </w:r>
-      <w:bookmarkEnd w:id="3"/>
+      <w:bookmarkEnd w:id="4"/>
     </w:p>
     <w:p>
       <w:pPr>
@@ -1710,11 +2056,11 @@
       <w:pPr>
         <w:pStyle w:val="Titre3"/>
       </w:pPr>
-      <w:bookmarkStart w:id="4" w:name="_Toc126652591"/>
+      <w:bookmarkStart w:id="5" w:name="_Toc126654485"/>
       <w:r>
         <w:t>Propriétés du système</w:t>
       </w:r>
-      <w:bookmarkEnd w:id="4"/>
+      <w:bookmarkEnd w:id="5"/>
       <w:r>
         <w:t xml:space="preserve"> </w:t>
       </w:r>
@@ -2412,11 +2758,11 @@
       <w:pPr>
         <w:pStyle w:val="Titre3"/>
       </w:pPr>
-      <w:bookmarkStart w:id="5" w:name="_Toc126652592"/>
+      <w:bookmarkStart w:id="6" w:name="_Toc126654486"/>
       <w:r>
         <w:t>Rôles/fonctionnalités</w:t>
       </w:r>
-      <w:bookmarkEnd w:id="5"/>
+      <w:bookmarkEnd w:id="6"/>
     </w:p>
     <w:p>
       <w:pPr>
@@ -12171,12 +12517,12 @@
       <w:pPr>
         <w:pStyle w:val="Titre3"/>
       </w:pPr>
-      <w:bookmarkStart w:id="6" w:name="_Toc126652593"/>
+      <w:bookmarkStart w:id="7" w:name="_Toc126654487"/>
       <w:r>
         <w:lastRenderedPageBreak/>
         <w:t>RAID</w:t>
       </w:r>
-      <w:bookmarkEnd w:id="6"/>
+      <w:bookmarkEnd w:id="7"/>
     </w:p>
     <w:p>
       <w:pPr>
@@ -12253,11 +12599,11 @@
       <w:pPr>
         <w:pStyle w:val="Titre3"/>
       </w:pPr>
-      <w:bookmarkStart w:id="7" w:name="_Toc126652594"/>
+      <w:bookmarkStart w:id="8" w:name="_Toc126654488"/>
       <w:r>
         <w:t>Scripts logon</w:t>
       </w:r>
-      <w:bookmarkEnd w:id="7"/>
+      <w:bookmarkEnd w:id="8"/>
     </w:p>
     <w:p>
       <w:r>
@@ -12666,12 +13012,12 @@
       <w:pPr>
         <w:pStyle w:val="Titre3"/>
       </w:pPr>
-      <w:bookmarkStart w:id="8" w:name="_Toc126652595"/>
+      <w:bookmarkStart w:id="9" w:name="_Toc126654489"/>
       <w:r>
         <w:lastRenderedPageBreak/>
         <w:t>Déploiement automatique</w:t>
       </w:r>
-      <w:bookmarkEnd w:id="8"/>
+      <w:bookmarkEnd w:id="9"/>
     </w:p>
     <w:p>
       <w:r>
@@ -12896,7 +13242,7 @@
       <w:pPr>
         <w:pStyle w:val="Titre2"/>
       </w:pPr>
-      <w:bookmarkStart w:id="9" w:name="_Toc126652596"/>
+      <w:bookmarkStart w:id="10" w:name="_Toc126654490"/>
       <w:r>
         <w:lastRenderedPageBreak/>
         <w:t xml:space="preserve">Installation initiale : </w:t>
@@ -12904,17 +13250,17 @@
       <w:r>
         <w:t>Client</w:t>
       </w:r>
-      <w:bookmarkEnd w:id="9"/>
+      <w:bookmarkEnd w:id="10"/>
     </w:p>
     <w:p>
       <w:pPr>
         <w:pStyle w:val="Titre3"/>
       </w:pPr>
-      <w:bookmarkStart w:id="10" w:name="_Toc126652597"/>
+      <w:bookmarkStart w:id="11" w:name="_Toc126654491"/>
       <w:r>
         <w:t>Login</w:t>
       </w:r>
-      <w:bookmarkEnd w:id="10"/>
+      <w:bookmarkEnd w:id="11"/>
     </w:p>
     <w:p>
       <w:pPr>
@@ -13041,14 +13387,14 @@
       <w:pPr>
         <w:pStyle w:val="Titre3"/>
       </w:pPr>
-      <w:bookmarkStart w:id="11" w:name="_Toc126652598"/>
+      <w:bookmarkStart w:id="12" w:name="_Toc126654492"/>
       <w:r>
         <w:t>Configuration</w:t>
       </w:r>
       <w:r>
         <w:t xml:space="preserve"> réseau</w:t>
       </w:r>
-      <w:bookmarkEnd w:id="11"/>
+      <w:bookmarkEnd w:id="12"/>
     </w:p>
     <w:p>
       <w:pPr>
@@ -13240,12 +13586,12 @@
       <w:pPr>
         <w:pStyle w:val="Titre3"/>
       </w:pPr>
-      <w:bookmarkStart w:id="12" w:name="_Toc126652599"/>
+      <w:bookmarkStart w:id="13" w:name="_Toc126654493"/>
       <w:r>
         <w:lastRenderedPageBreak/>
         <w:t>Propriété du système</w:t>
       </w:r>
-      <w:bookmarkEnd w:id="12"/>
+      <w:bookmarkEnd w:id="13"/>
     </w:p>
     <w:p>
       <w:pPr>
@@ -14150,7 +14496,7 @@
           <w:lang w:val="en-US"/>
         </w:rPr>
       </w:pPr>
-      <w:bookmarkStart w:id="13" w:name="_Toc126652600"/>
+      <w:bookmarkStart w:id="14" w:name="_Toc126654494"/>
       <w:proofErr w:type="spellStart"/>
       <w:r>
         <w:rPr>
@@ -14173,7 +14519,7 @@
         </w:rPr>
         <w:t>utilisateurs</w:t>
       </w:r>
-      <w:bookmarkEnd w:id="13"/>
+      <w:bookmarkEnd w:id="14"/>
       <w:proofErr w:type="spellEnd"/>
     </w:p>
     <w:p>
@@ -14240,10 +14586,25 @@
     </w:p>
     <w:p>
       <w:pPr>
+        <w:jc w:val="left"/>
+        <w:rPr>
+          <w:rFonts w:asciiTheme="majorHAnsi" w:eastAsiaTheme="majorEastAsia" w:hAnsiTheme="majorHAnsi" w:cstheme="majorBidi"/>
+          <w:color w:val="FFFFFF" w:themeColor="background1"/>
+          <w:sz w:val="28"/>
+          <w:szCs w:val="26"/>
+        </w:rPr>
+      </w:pPr>
+      <w:r>
+        <w:br w:type="page"/>
+      </w:r>
+    </w:p>
+    <w:p>
+      <w:pPr>
         <w:pStyle w:val="Titre2"/>
       </w:pPr>
-      <w:bookmarkStart w:id="14" w:name="_Toc126652601"/>
-      <w:r>
+      <w:bookmarkStart w:id="15" w:name="_Toc126654495"/>
+      <w:r>
+        <w:lastRenderedPageBreak/>
         <w:t xml:space="preserve">Installation </w:t>
       </w:r>
       <w:r>
@@ -14252,15 +14613,17 @@
       <w:r>
         <w:t>finale</w:t>
       </w:r>
-      <w:bookmarkEnd w:id="14"/>
+      <w:bookmarkEnd w:id="15"/>
     </w:p>
     <w:p>
       <w:pPr>
         <w:pStyle w:val="Titre3"/>
       </w:pPr>
+      <w:bookmarkStart w:id="16" w:name="_Toc126654496"/>
       <w:r>
         <w:t>Serveur</w:t>
       </w:r>
+      <w:bookmarkEnd w:id="16"/>
     </w:p>
     <w:p>
       <w:r>
@@ -14278,13 +14641,7 @@
         <w:rPr>
           <w:b/>
         </w:rPr>
-        <w:t xml:space="preserve"> </w:t>
-      </w:r>
-      <w:r>
-        <w:rPr>
-          <w:b/>
-        </w:rPr>
-        <w:t>SR550 Xeon4208</w:t>
+        <w:t xml:space="preserve"> SR550 Xeon4208</w:t>
       </w:r>
       <w:r>
         <w:t>. Celui-ci possède des ports USB 2.0 et 3.0, des emplacements pour 2 CPU et 12 emplacements</w:t>
@@ -14331,6 +14688,10 @@
     </w:p>
     <w:p>
       <w:r>
+        <w:rPr>
+          <w:noProof/>
+          <w:lang w:eastAsia="fr-CH"/>
+        </w:rPr>
         <w:drawing>
           <wp:anchor distT="0" distB="0" distL="114300" distR="114300" simplePos="0" relativeHeight="251664384" behindDoc="0" locked="0" layoutInCell="1" allowOverlap="1" wp14:anchorId="76704A7A" wp14:editId="64CBF6A0">
             <wp:simplePos x="0" y="0"/>
@@ -14396,6 +14757,10 @@
         </w:drawing>
       </w:r>
       <w:r>
+        <w:rPr>
+          <w:noProof/>
+          <w:lang w:eastAsia="fr-CH"/>
+        </w:rPr>
         <w:drawing>
           <wp:inline distT="0" distB="0" distL="0" distR="0" wp14:anchorId="2DE77A29" wp14:editId="244635E9">
             <wp:extent cx="3267075" cy="2295525"/>
@@ -14448,34 +14813,211 @@
     </w:p>
     <w:p>
       <w:r>
-        <w:t>Le prix s’élève à 5'138 CHF.</w:t>
-      </w:r>
-      <w:bookmarkStart w:id="15" w:name="_GoBack"/>
-      <w:bookmarkEnd w:id="15"/>
-    </w:p>
-    <w:p/>
+        <w:t xml:space="preserve">Le prix s’élève à </w:t>
+      </w:r>
+      <w:r>
+        <w:t xml:space="preserve">environ </w:t>
+      </w:r>
+      <w:r>
+        <w:t>5'1</w:t>
+      </w:r>
+      <w:r>
+        <w:t>40</w:t>
+      </w:r>
+      <w:r>
+        <w:t xml:space="preserve"> CHF.</w:t>
+      </w:r>
+    </w:p>
     <w:p>
       <w:pPr>
         <w:pStyle w:val="Titre3"/>
       </w:pPr>
+      <w:bookmarkStart w:id="17" w:name="_Toc126654497"/>
       <w:r>
         <w:t>Client</w:t>
       </w:r>
+      <w:bookmarkEnd w:id="17"/>
     </w:p>
     <w:p>
       <w:r>
         <w:t>Pour les clients, nous proposons</w:t>
       </w:r>
+      <w:r>
+        <w:t xml:space="preserve"> un </w:t>
+      </w:r>
+      <w:proofErr w:type="spellStart"/>
+      <w:r>
+        <w:rPr>
+          <w:b/>
+        </w:rPr>
+        <w:t>ThinkStation</w:t>
+      </w:r>
+      <w:proofErr w:type="spellEnd"/>
+      <w:r>
+        <w:rPr>
+          <w:b/>
+        </w:rPr>
+        <w:t xml:space="preserve"> P360 </w:t>
+      </w:r>
+      <w:proofErr w:type="spellStart"/>
+      <w:r>
+        <w:rPr>
+          <w:b/>
+        </w:rPr>
+        <w:t>Tiny</w:t>
+      </w:r>
+      <w:proofErr w:type="spellEnd"/>
+      <w:r>
+        <w:t xml:space="preserve">. </w:t>
+      </w:r>
+      <w:r>
+        <w:t>Avec un processeur de 12</w:t>
+      </w:r>
+      <w:r>
+        <w:rPr>
+          <w:vertAlign w:val="superscript"/>
+        </w:rPr>
+        <w:t>ème</w:t>
+      </w:r>
+      <w:r>
+        <w:t xml:space="preserve"> génération Intel</w:t>
+      </w:r>
+      <w:r>
+        <w:t>®</w:t>
+      </w:r>
+      <w:r>
+        <w:t xml:space="preserve"> </w:t>
+      </w:r>
+      <w:proofErr w:type="spellStart"/>
+      <w:r>
+        <w:t>Core</w:t>
+      </w:r>
+      <w:proofErr w:type="spellEnd"/>
+      <w:r>
+        <w:t>™</w:t>
+      </w:r>
+      <w:r>
+        <w:t xml:space="preserve"> i9 </w:t>
+      </w:r>
+      <w:r>
+        <w:t xml:space="preserve">12900 </w:t>
+      </w:r>
+      <w:r>
+        <w:t xml:space="preserve">à 16 </w:t>
+      </w:r>
+      <w:proofErr w:type="spellStart"/>
+      <w:r>
+        <w:t>cores</w:t>
+      </w:r>
+      <w:proofErr w:type="spellEnd"/>
+      <w:r>
+        <w:t>, c</w:t>
+      </w:r>
+      <w:r>
+        <w:t>elui-ci possède des emplacements mémoire pouvant aller jusqu’à 64 Go, des emplacements pour des modules M.2 allant jusqu’à 4 To</w:t>
+      </w:r>
+      <w:r>
+        <w:t xml:space="preserve"> (2x 2 To)</w:t>
+      </w:r>
+      <w:r>
+        <w:t xml:space="preserve"> et un total de 7 ports USB</w:t>
+      </w:r>
+      <w:r>
+        <w:t xml:space="preserve"> 3.2</w:t>
+      </w:r>
+      <w:r>
+        <w:t>.</w:t>
+      </w:r>
+      <w:r>
+        <w:t xml:space="preserve"> </w:t>
+      </w:r>
+      <w:r>
+        <w:t xml:space="preserve">Il possède entre autre des connecteurs </w:t>
+      </w:r>
+      <w:proofErr w:type="spellStart"/>
+      <w:r>
+        <w:t>DisplayPort</w:t>
+      </w:r>
+      <w:proofErr w:type="spellEnd"/>
+      <w:r>
+        <w:t>, HDMI, RJ45</w:t>
+      </w:r>
+      <w:r>
+        <w:t xml:space="preserve"> et possibilité d’ajouter 2 cartes d’extension supplémentaires</w:t>
+      </w:r>
+      <w:r>
+        <w:t xml:space="preserve">. </w:t>
+      </w:r>
+      <w:r>
+        <w:t xml:space="preserve">De plus il est relativement compact et n’est donc pas trop encombrant. </w:t>
+      </w:r>
+    </w:p>
+    <w:p>
+      <w:pPr>
+        <w:jc w:val="center"/>
+      </w:pPr>
+      <w:r>
+        <w:rPr>
+          <w:noProof/>
+          <w:lang w:eastAsia="fr-CH"/>
+        </w:rPr>
+        <w:drawing>
+          <wp:inline distT="0" distB="0" distL="0" distR="0" wp14:anchorId="41243CB7" wp14:editId="77ECC775">
+            <wp:extent cx="3313482" cy="1433454"/>
+            <wp:effectExtent l="0" t="0" r="1270" b="0"/>
+            <wp:docPr id="198" name="Image 198"/>
+            <wp:cNvGraphicFramePr>
+              <a:graphicFrameLocks xmlns:a="http://schemas.openxmlformats.org/drawingml/2006/main" noChangeAspect="1"/>
+            </wp:cNvGraphicFramePr>
+            <a:graphic xmlns:a="http://schemas.openxmlformats.org/drawingml/2006/main">
+              <a:graphicData uri="http://schemas.openxmlformats.org/drawingml/2006/picture">
+                <pic:pic xmlns:pic="http://schemas.openxmlformats.org/drawingml/2006/picture">
+                  <pic:nvPicPr>
+                    <pic:cNvPr id="1" name=""/>
+                    <pic:cNvPicPr/>
+                  </pic:nvPicPr>
+                  <pic:blipFill>
+                    <a:blip r:embed="rId43"/>
+                    <a:stretch>
+                      <a:fillRect/>
+                    </a:stretch>
+                  </pic:blipFill>
+                  <pic:spPr>
+                    <a:xfrm>
+                      <a:off x="0" y="0"/>
+                      <a:ext cx="3373651" cy="1459484"/>
+                    </a:xfrm>
+                    <a:prstGeom prst="rect">
+                      <a:avLst/>
+                    </a:prstGeom>
+                  </pic:spPr>
+                </pic:pic>
+              </a:graphicData>
+            </a:graphic>
+          </wp:inline>
+        </w:drawing>
+      </w:r>
+    </w:p>
+    <w:p>
+      <w:r>
+        <w:t xml:space="preserve">Son prix se trouve entre 1’200-1'600 CHF. </w:t>
+      </w:r>
     </w:p>
     <w:p>
       <w:pPr>
         <w:pStyle w:val="Titre3"/>
       </w:pPr>
+      <w:bookmarkStart w:id="18" w:name="_Toc126654498"/>
       <w:r>
         <w:t>Imprimante</w:t>
       </w:r>
-    </w:p>
-    <w:p/>
+      <w:bookmarkEnd w:id="18"/>
+    </w:p>
+    <w:p>
+      <w:r>
+        <w:t xml:space="preserve">Quant aux imprimantes, nous proposons </w:t>
+      </w:r>
+    </w:p>
     <w:p>
       <w:pPr>
         <w:jc w:val="left"/>
@@ -14488,23 +15030,25 @@
       <w:pPr>
         <w:pStyle w:val="Titre2"/>
       </w:pPr>
-      <w:bookmarkStart w:id="16" w:name="_Toc126652602"/>
+      <w:bookmarkStart w:id="19" w:name="_Toc126654499"/>
       <w:r>
         <w:lastRenderedPageBreak/>
         <w:t>Annexes</w:t>
       </w:r>
-      <w:bookmarkEnd w:id="16"/>
+      <w:bookmarkEnd w:id="19"/>
     </w:p>
     <w:p>
       <w:pPr>
         <w:pStyle w:val="Titre3"/>
       </w:pPr>
+      <w:bookmarkStart w:id="20" w:name="_Toc126654500"/>
       <w:r>
         <w:t>Liens</w:t>
       </w:r>
-    </w:p>
-    <w:p>
-      <w:hyperlink r:id="rId43" w:history="1">
+      <w:bookmarkEnd w:id="20"/>
+    </w:p>
+    <w:p>
+      <w:hyperlink r:id="rId44" w:history="1">
         <w:r>
           <w:rPr>
             <w:rStyle w:val="Lienhypertexte"/>
@@ -14517,7 +15061,7 @@
       </w:r>
     </w:p>
     <w:p>
-      <w:hyperlink r:id="rId44" w:history="1">
+      <w:hyperlink r:id="rId45" w:history="1">
         <w:r>
           <w:rPr>
             <w:rStyle w:val="Lienhypertexte"/>
@@ -14530,8 +15074,8 @@
       </w:r>
     </w:p>
     <w:sectPr>
-      <w:headerReference w:type="default" r:id="rId45"/>
-      <w:footerReference w:type="default" r:id="rId46"/>
+      <w:headerReference w:type="default" r:id="rId46"/>
+      <w:footerReference w:type="default" r:id="rId47"/>
       <w:pgSz w:w="11906" w:h="16838"/>
       <w:pgMar w:top="1417" w:right="1417" w:bottom="1417" w:left="1417" w:header="708" w:footer="708" w:gutter="0"/>
       <w:cols w:space="708"/>
@@ -14920,7 +15464,7 @@
                               <w:color w:val="FFFFFF" w:themeColor="background1"/>
                               <w:lang w:val="fr-FR"/>
                             </w:rPr>
-                            <w:t>16</w:t>
+                            <w:t>1</w:t>
                           </w:r>
                           <w:r>
                             <w:rPr>
@@ -14948,7 +15492,11 @@
         </mc:Choice>
         <mc:Fallback>
           <w:pict>
-            <v:shape w14:anchorId="6AA34A10" id="Zone de texte 221" o:spid="_x0000_s1027" type="#_x0000_t202" style="position:absolute;left:0;text-align:left;margin-left:20.6pt;margin-top:0;width:71.8pt;height:13.45pt;z-index:251659264;visibility:visible;mso-wrap-style:square;mso-width-percent:1000;mso-height-percent:0;mso-wrap-distance-left:9pt;mso-wrap-distance-top:0;mso-wrap-distance-right:9pt;mso-wrap-distance-bottom:0;mso-position-horizontal:right;mso-position-horizontal-relative:page;mso-position-vertical:center;mso-position-vertical-relative:top-margin-area;mso-width-percent:1000;mso-height-percent:0;mso-width-relative:right-margin-area;mso-height-relative:page;v-text-anchor:middle" o:gfxdata="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" o:allowincell="f" fillcolor="#a8d08d [1945]" stroked="f">
+            <v:shapetype w14:anchorId="6AA34A10" id="_x0000_t202" coordsize="21600,21600" o:spt="202" path="m,l,21600r21600,l21600,xe">
+              <v:stroke joinstyle="miter"/>
+              <v:path gradientshapeok="t" o:connecttype="rect"/>
+            </v:shapetype>
+            <v:shape id="Zone de texte 221" o:spid="_x0000_s1027" type="#_x0000_t202" style="position:absolute;left:0;text-align:left;margin-left:20.6pt;margin-top:0;width:71.8pt;height:13.45pt;z-index:251659264;visibility:visible;mso-wrap-style:square;mso-width-percent:1000;mso-height-percent:0;mso-wrap-distance-left:9pt;mso-wrap-distance-top:0;mso-wrap-distance-right:9pt;mso-wrap-distance-bottom:0;mso-position-horizontal:right;mso-position-horizontal-relative:page;mso-position-vertical:center;mso-position-vertical-relative:top-margin-area;mso-width-percent:1000;mso-height-percent:0;mso-width-relative:right-margin-area;mso-height-relative:page;v-text-anchor:middle" o:gfxdata="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" o:allowincell="f" fillcolor="#a8d08d [1945]" stroked="f">
               <v:textbox style="mso-fit-shape-to-text:t" inset=",0,,0">
                 <w:txbxContent>
                   <w:p>
@@ -14973,7 +15521,7 @@
                         <w:color w:val="FFFFFF" w:themeColor="background1"/>
                         <w:lang w:val="fr-FR"/>
                       </w:rPr>
-                      <w:t>16</w:t>
+                      <w:t>1</w:t>
                     </w:r>
                     <w:r>
                       <w:rPr>
@@ -17835,7 +18383,7 @@
 </file>
 
 <file path=customXml/itemProps1.xml><?xml version="1.0" encoding="utf-8"?>
-<ds:datastoreItem xmlns:ds="http://schemas.openxmlformats.org/officeDocument/2006/customXml" ds:itemID="{6C4B1EFD-5E66-43C6-841F-C8A51D5CFA17}">
+<ds:datastoreItem xmlns:ds="http://schemas.openxmlformats.org/officeDocument/2006/customXml" ds:itemID="{7D4F06C3-A465-4F27-8806-1B188B1443DB}">
   <ds:schemaRefs>
     <ds:schemaRef ds:uri="http://schemas.openxmlformats.org/officeDocument/2006/bibliography"/>
   </ds:schemaRefs>

</xml_diff>

<commit_message>
update doc activité 1
</commit_message>
<xml_diff>
--- a/activité 1/Documentation Activité 1.docx
+++ b/activité 1/Documentation Activité 1.docx
@@ -6,7 +6,7 @@
       <w:pPr>
         <w:pStyle w:val="Titre1"/>
       </w:pPr>
-      <w:bookmarkStart w:id="0" w:name="_Toc126654481"/>
+      <w:bookmarkStart w:id="0" w:name="_Toc126659678"/>
       <w:r>
         <w:t>Documentation</w:t>
       </w:r>
@@ -50,6 +50,8 @@
             <w:t>Table des matières</w:t>
           </w:r>
         </w:p>
+        <w:bookmarkStart w:id="1" w:name="_GoBack"/>
+        <w:bookmarkEnd w:id="1"/>
         <w:p>
           <w:pPr>
             <w:pStyle w:val="TM1"/>
@@ -86,7 +88,7 @@
             </w:rPr>
             <w:fldChar w:fldCharType="separate"/>
           </w:r>
-          <w:hyperlink w:anchor="_Toc126654481" w:history="1">
+          <w:hyperlink w:anchor="_Toc126659678" w:history="1">
             <w:r>
               <w:rPr>
                 <w:rStyle w:val="Lienhypertexte"/>
@@ -113,7 +115,7 @@
                 <w:noProof/>
                 <w:webHidden/>
               </w:rPr>
-              <w:instrText xml:space="preserve"> PAGEREF _Toc126654481 \h </w:instrText>
+              <w:instrText xml:space="preserve"> PAGEREF _Toc126659678 \h </w:instrText>
             </w:r>
             <w:r>
               <w:rPr>
@@ -157,7 +159,7 @@
               <w:lang w:eastAsia="fr-CH"/>
             </w:rPr>
           </w:pPr>
-          <w:hyperlink w:anchor="_Toc126654482" w:history="1">
+          <w:hyperlink w:anchor="_Toc126659679" w:history="1">
             <w:r>
               <w:rPr>
                 <w:rStyle w:val="Lienhypertexte"/>
@@ -199,7 +201,7 @@
                 <w:noProof/>
                 <w:webHidden/>
               </w:rPr>
-              <w:instrText xml:space="preserve"> PAGEREF _Toc126654482 \h </w:instrText>
+              <w:instrText xml:space="preserve"> PAGEREF _Toc126659679 \h </w:instrText>
             </w:r>
             <w:r>
               <w:rPr>
@@ -243,7 +245,7 @@
               <w:lang w:eastAsia="fr-CH"/>
             </w:rPr>
           </w:pPr>
-          <w:hyperlink w:anchor="_Toc126654483" w:history="1">
+          <w:hyperlink w:anchor="_Toc126659680" w:history="1">
             <w:r>
               <w:rPr>
                 <w:rStyle w:val="Lienhypertexte"/>
@@ -285,7 +287,7 @@
                 <w:noProof/>
                 <w:webHidden/>
               </w:rPr>
-              <w:instrText xml:space="preserve"> PAGEREF _Toc126654483 \h </w:instrText>
+              <w:instrText xml:space="preserve"> PAGEREF _Toc126659680 \h </w:instrText>
             </w:r>
             <w:r>
               <w:rPr>
@@ -329,7 +331,7 @@
               <w:lang w:eastAsia="fr-CH"/>
             </w:rPr>
           </w:pPr>
-          <w:hyperlink w:anchor="_Toc126654484" w:history="1">
+          <w:hyperlink w:anchor="_Toc126659681" w:history="1">
             <w:r>
               <w:rPr>
                 <w:rStyle w:val="Lienhypertexte"/>
@@ -371,7 +373,7 @@
                 <w:noProof/>
                 <w:webHidden/>
               </w:rPr>
-              <w:instrText xml:space="preserve"> PAGEREF _Toc126654484 \h </w:instrText>
+              <w:instrText xml:space="preserve"> PAGEREF _Toc126659681 \h </w:instrText>
             </w:r>
             <w:r>
               <w:rPr>
@@ -415,7 +417,7 @@
               <w:lang w:eastAsia="fr-CH"/>
             </w:rPr>
           </w:pPr>
-          <w:hyperlink w:anchor="_Toc126654485" w:history="1">
+          <w:hyperlink w:anchor="_Toc126659682" w:history="1">
             <w:r>
               <w:rPr>
                 <w:rStyle w:val="Lienhypertexte"/>
@@ -457,7 +459,7 @@
                 <w:noProof/>
                 <w:webHidden/>
               </w:rPr>
-              <w:instrText xml:space="preserve"> PAGEREF _Toc126654485 \h </w:instrText>
+              <w:instrText xml:space="preserve"> PAGEREF _Toc126659682 \h </w:instrText>
             </w:r>
             <w:r>
               <w:rPr>
@@ -501,7 +503,7 @@
               <w:lang w:eastAsia="fr-CH"/>
             </w:rPr>
           </w:pPr>
-          <w:hyperlink w:anchor="_Toc126654486" w:history="1">
+          <w:hyperlink w:anchor="_Toc126659683" w:history="1">
             <w:r>
               <w:rPr>
                 <w:rStyle w:val="Lienhypertexte"/>
@@ -543,7 +545,7 @@
                 <w:noProof/>
                 <w:webHidden/>
               </w:rPr>
-              <w:instrText xml:space="preserve"> PAGEREF _Toc126654486 \h </w:instrText>
+              <w:instrText xml:space="preserve"> PAGEREF _Toc126659683 \h </w:instrText>
             </w:r>
             <w:r>
               <w:rPr>
@@ -587,7 +589,7 @@
               <w:lang w:eastAsia="fr-CH"/>
             </w:rPr>
           </w:pPr>
-          <w:hyperlink w:anchor="_Toc126654487" w:history="1">
+          <w:hyperlink w:anchor="_Toc126659684" w:history="1">
             <w:r>
               <w:rPr>
                 <w:rStyle w:val="Lienhypertexte"/>
@@ -629,7 +631,7 @@
                 <w:noProof/>
                 <w:webHidden/>
               </w:rPr>
-              <w:instrText xml:space="preserve"> PAGEREF _Toc126654487 \h </w:instrText>
+              <w:instrText xml:space="preserve"> PAGEREF _Toc126659684 \h </w:instrText>
             </w:r>
             <w:r>
               <w:rPr>
@@ -673,7 +675,7 @@
               <w:lang w:eastAsia="fr-CH"/>
             </w:rPr>
           </w:pPr>
-          <w:hyperlink w:anchor="_Toc126654488" w:history="1">
+          <w:hyperlink w:anchor="_Toc126659685" w:history="1">
             <w:r>
               <w:rPr>
                 <w:rStyle w:val="Lienhypertexte"/>
@@ -715,7 +717,7 @@
                 <w:noProof/>
                 <w:webHidden/>
               </w:rPr>
-              <w:instrText xml:space="preserve"> PAGEREF _Toc126654488 \h </w:instrText>
+              <w:instrText xml:space="preserve"> PAGEREF _Toc126659685 \h </w:instrText>
             </w:r>
             <w:r>
               <w:rPr>
@@ -759,7 +761,7 @@
               <w:lang w:eastAsia="fr-CH"/>
             </w:rPr>
           </w:pPr>
-          <w:hyperlink w:anchor="_Toc126654489" w:history="1">
+          <w:hyperlink w:anchor="_Toc126659686" w:history="1">
             <w:r>
               <w:rPr>
                 <w:rStyle w:val="Lienhypertexte"/>
@@ -801,7 +803,7 @@
                 <w:noProof/>
                 <w:webHidden/>
               </w:rPr>
-              <w:instrText xml:space="preserve"> PAGEREF _Toc126654489 \h </w:instrText>
+              <w:instrText xml:space="preserve"> PAGEREF _Toc126659686 \h </w:instrText>
             </w:r>
             <w:r>
               <w:rPr>
@@ -845,7 +847,7 @@
               <w:lang w:eastAsia="fr-CH"/>
             </w:rPr>
           </w:pPr>
-          <w:hyperlink w:anchor="_Toc126654490" w:history="1">
+          <w:hyperlink w:anchor="_Toc126659687" w:history="1">
             <w:r>
               <w:rPr>
                 <w:rStyle w:val="Lienhypertexte"/>
@@ -887,7 +889,7 @@
                 <w:noProof/>
                 <w:webHidden/>
               </w:rPr>
-              <w:instrText xml:space="preserve"> PAGEREF _Toc126654490 \h </w:instrText>
+              <w:instrText xml:space="preserve"> PAGEREF _Toc126659687 \h </w:instrText>
             </w:r>
             <w:r>
               <w:rPr>
@@ -931,7 +933,7 @@
               <w:lang w:eastAsia="fr-CH"/>
             </w:rPr>
           </w:pPr>
-          <w:hyperlink w:anchor="_Toc126654491" w:history="1">
+          <w:hyperlink w:anchor="_Toc126659688" w:history="1">
             <w:r>
               <w:rPr>
                 <w:rStyle w:val="Lienhypertexte"/>
@@ -973,7 +975,7 @@
                 <w:noProof/>
                 <w:webHidden/>
               </w:rPr>
-              <w:instrText xml:space="preserve"> PAGEREF _Toc126654491 \h </w:instrText>
+              <w:instrText xml:space="preserve"> PAGEREF _Toc126659688 \h </w:instrText>
             </w:r>
             <w:r>
               <w:rPr>
@@ -1017,7 +1019,7 @@
               <w:lang w:eastAsia="fr-CH"/>
             </w:rPr>
           </w:pPr>
-          <w:hyperlink w:anchor="_Toc126654492" w:history="1">
+          <w:hyperlink w:anchor="_Toc126659689" w:history="1">
             <w:r>
               <w:rPr>
                 <w:rStyle w:val="Lienhypertexte"/>
@@ -1059,7 +1061,7 @@
                 <w:noProof/>
                 <w:webHidden/>
               </w:rPr>
-              <w:instrText xml:space="preserve"> PAGEREF _Toc126654492 \h </w:instrText>
+              <w:instrText xml:space="preserve"> PAGEREF _Toc126659689 \h </w:instrText>
             </w:r>
             <w:r>
               <w:rPr>
@@ -1103,7 +1105,7 @@
               <w:lang w:eastAsia="fr-CH"/>
             </w:rPr>
           </w:pPr>
-          <w:hyperlink w:anchor="_Toc126654493" w:history="1">
+          <w:hyperlink w:anchor="_Toc126659690" w:history="1">
             <w:r>
               <w:rPr>
                 <w:rStyle w:val="Lienhypertexte"/>
@@ -1145,7 +1147,7 @@
                 <w:noProof/>
                 <w:webHidden/>
               </w:rPr>
-              <w:instrText xml:space="preserve"> PAGEREF _Toc126654493 \h </w:instrText>
+              <w:instrText xml:space="preserve"> PAGEREF _Toc126659690 \h </w:instrText>
             </w:r>
             <w:r>
               <w:rPr>
@@ -1189,7 +1191,7 @@
               <w:lang w:eastAsia="fr-CH"/>
             </w:rPr>
           </w:pPr>
-          <w:hyperlink w:anchor="_Toc126654494" w:history="1">
+          <w:hyperlink w:anchor="_Toc126659691" w:history="1">
             <w:r>
               <w:rPr>
                 <w:rStyle w:val="Lienhypertexte"/>
@@ -1233,7 +1235,7 @@
                 <w:noProof/>
                 <w:webHidden/>
               </w:rPr>
-              <w:instrText xml:space="preserve"> PAGEREF _Toc126654494 \h </w:instrText>
+              <w:instrText xml:space="preserve"> PAGEREF _Toc126659691 \h </w:instrText>
             </w:r>
             <w:r>
               <w:rPr>
@@ -1277,7 +1279,7 @@
               <w:lang w:eastAsia="fr-CH"/>
             </w:rPr>
           </w:pPr>
-          <w:hyperlink w:anchor="_Toc126654495" w:history="1">
+          <w:hyperlink w:anchor="_Toc126659692" w:history="1">
             <w:r>
               <w:rPr>
                 <w:rStyle w:val="Lienhypertexte"/>
@@ -1319,7 +1321,7 @@
                 <w:noProof/>
                 <w:webHidden/>
               </w:rPr>
-              <w:instrText xml:space="preserve"> PAGEREF _Toc126654495 \h </w:instrText>
+              <w:instrText xml:space="preserve"> PAGEREF _Toc126659692 \h </w:instrText>
             </w:r>
             <w:r>
               <w:rPr>
@@ -1339,7 +1341,7 @@
                 <w:noProof/>
                 <w:webHidden/>
               </w:rPr>
-              <w:t>16</w:t>
+              <w:t>17</w:t>
             </w:r>
             <w:r>
               <w:rPr>
@@ -1363,7 +1365,7 @@
               <w:lang w:eastAsia="fr-CH"/>
             </w:rPr>
           </w:pPr>
-          <w:hyperlink w:anchor="_Toc126654496" w:history="1">
+          <w:hyperlink w:anchor="_Toc126659693" w:history="1">
             <w:r>
               <w:rPr>
                 <w:rStyle w:val="Lienhypertexte"/>
@@ -1405,7 +1407,7 @@
                 <w:noProof/>
                 <w:webHidden/>
               </w:rPr>
-              <w:instrText xml:space="preserve"> PAGEREF _Toc126654496 \h </w:instrText>
+              <w:instrText xml:space="preserve"> PAGEREF _Toc126659693 \h </w:instrText>
             </w:r>
             <w:r>
               <w:rPr>
@@ -1425,7 +1427,7 @@
                 <w:noProof/>
                 <w:webHidden/>
               </w:rPr>
-              <w:t>16</w:t>
+              <w:t>17</w:t>
             </w:r>
             <w:r>
               <w:rPr>
@@ -1449,7 +1451,7 @@
               <w:lang w:eastAsia="fr-CH"/>
             </w:rPr>
           </w:pPr>
-          <w:hyperlink w:anchor="_Toc126654497" w:history="1">
+          <w:hyperlink w:anchor="_Toc126659694" w:history="1">
             <w:r>
               <w:rPr>
                 <w:rStyle w:val="Lienhypertexte"/>
@@ -1491,7 +1493,7 @@
                 <w:noProof/>
                 <w:webHidden/>
               </w:rPr>
-              <w:instrText xml:space="preserve"> PAGEREF _Toc126654497 \h </w:instrText>
+              <w:instrText xml:space="preserve"> PAGEREF _Toc126659694 \h </w:instrText>
             </w:r>
             <w:r>
               <w:rPr>
@@ -1511,7 +1513,7 @@
                 <w:noProof/>
                 <w:webHidden/>
               </w:rPr>
-              <w:t>16</w:t>
+              <w:t>17</w:t>
             </w:r>
             <w:r>
               <w:rPr>
@@ -1535,7 +1537,7 @@
               <w:lang w:eastAsia="fr-CH"/>
             </w:rPr>
           </w:pPr>
-          <w:hyperlink w:anchor="_Toc126654498" w:history="1">
+          <w:hyperlink w:anchor="_Toc126659695" w:history="1">
             <w:r>
               <w:rPr>
                 <w:rStyle w:val="Lienhypertexte"/>
@@ -1577,7 +1579,7 @@
                 <w:noProof/>
                 <w:webHidden/>
               </w:rPr>
-              <w:instrText xml:space="preserve"> PAGEREF _Toc126654498 \h </w:instrText>
+              <w:instrText xml:space="preserve"> PAGEREF _Toc126659695 \h </w:instrText>
             </w:r>
             <w:r>
               <w:rPr>
@@ -1597,7 +1599,7 @@
                 <w:noProof/>
                 <w:webHidden/>
               </w:rPr>
-              <w:t>16</w:t>
+              <w:t>17</w:t>
             </w:r>
             <w:r>
               <w:rPr>
@@ -1621,7 +1623,7 @@
               <w:lang w:eastAsia="fr-CH"/>
             </w:rPr>
           </w:pPr>
-          <w:hyperlink w:anchor="_Toc126654499" w:history="1">
+          <w:hyperlink w:anchor="_Toc126659696" w:history="1">
             <w:r>
               <w:rPr>
                 <w:rStyle w:val="Lienhypertexte"/>
@@ -1663,7 +1665,7 @@
                 <w:noProof/>
                 <w:webHidden/>
               </w:rPr>
-              <w:instrText xml:space="preserve"> PAGEREF _Toc126654499 \h </w:instrText>
+              <w:instrText xml:space="preserve"> PAGEREF _Toc126659696 \h </w:instrText>
             </w:r>
             <w:r>
               <w:rPr>
@@ -1683,7 +1685,7 @@
                 <w:noProof/>
                 <w:webHidden/>
               </w:rPr>
-              <w:t>17</w:t>
+              <w:t>19</w:t>
             </w:r>
             <w:r>
               <w:rPr>
@@ -1707,7 +1709,7 @@
               <w:lang w:eastAsia="fr-CH"/>
             </w:rPr>
           </w:pPr>
-          <w:hyperlink w:anchor="_Toc126654500" w:history="1">
+          <w:hyperlink w:anchor="_Toc126659697" w:history="1">
             <w:r>
               <w:rPr>
                 <w:rStyle w:val="Lienhypertexte"/>
@@ -1749,7 +1751,7 @@
                 <w:noProof/>
                 <w:webHidden/>
               </w:rPr>
-              <w:instrText xml:space="preserve"> PAGEREF _Toc126654500 \h </w:instrText>
+              <w:instrText xml:space="preserve"> PAGEREF _Toc126659697 \h </w:instrText>
             </w:r>
             <w:r>
               <w:rPr>
@@ -1769,7 +1771,7 @@
                 <w:noProof/>
                 <w:webHidden/>
               </w:rPr>
-              <w:t>17</w:t>
+              <w:t>19</w:t>
             </w:r>
             <w:r>
               <w:rPr>
@@ -1809,7 +1811,7 @@
       <w:pPr>
         <w:pStyle w:val="Titre2"/>
       </w:pPr>
-      <w:bookmarkStart w:id="1" w:name="_Toc126654482"/>
+      <w:bookmarkStart w:id="2" w:name="_Toc126659679"/>
       <w:r>
         <w:lastRenderedPageBreak/>
         <w:t>Installation initiale</w:t>
@@ -1817,17 +1819,17 @@
       <w:r>
         <w:t> : Serveur</w:t>
       </w:r>
-      <w:bookmarkEnd w:id="1"/>
+      <w:bookmarkEnd w:id="2"/>
     </w:p>
     <w:p>
       <w:pPr>
         <w:pStyle w:val="Titre3"/>
       </w:pPr>
-      <w:bookmarkStart w:id="2" w:name="_Toc126654483"/>
+      <w:bookmarkStart w:id="3" w:name="_Toc126659680"/>
       <w:r>
         <w:t>Login</w:t>
       </w:r>
-      <w:bookmarkEnd w:id="2"/>
+      <w:bookmarkEnd w:id="3"/>
     </w:p>
     <w:p>
       <w:pPr>
@@ -1869,14 +1871,14 @@
       <w:pPr>
         <w:pStyle w:val="Titre3"/>
       </w:pPr>
-      <w:bookmarkStart w:id="3" w:name="_Toc126654484"/>
+      <w:bookmarkStart w:id="4" w:name="_Toc126659681"/>
       <w:r>
         <w:t>Configuration</w:t>
       </w:r>
       <w:r>
         <w:t xml:space="preserve"> réseau</w:t>
       </w:r>
-      <w:bookmarkEnd w:id="3"/>
+      <w:bookmarkEnd w:id="4"/>
     </w:p>
     <w:p>
       <w:pPr>
@@ -2054,11 +2056,11 @@
       <w:pPr>
         <w:pStyle w:val="Titre3"/>
       </w:pPr>
-      <w:bookmarkStart w:id="4" w:name="_Toc126654485"/>
+      <w:bookmarkStart w:id="5" w:name="_Toc126659682"/>
       <w:r>
         <w:t>Propriétés du système</w:t>
       </w:r>
-      <w:bookmarkEnd w:id="4"/>
+      <w:bookmarkEnd w:id="5"/>
       <w:r>
         <w:t xml:space="preserve"> </w:t>
       </w:r>
@@ -2756,11 +2758,11 @@
       <w:pPr>
         <w:pStyle w:val="Titre3"/>
       </w:pPr>
-      <w:bookmarkStart w:id="5" w:name="_Toc126654486"/>
+      <w:bookmarkStart w:id="6" w:name="_Toc126659683"/>
       <w:r>
         <w:t>Rôles/fonctionnalités</w:t>
       </w:r>
-      <w:bookmarkEnd w:id="5"/>
+      <w:bookmarkEnd w:id="6"/>
     </w:p>
     <w:p>
       <w:pPr>
@@ -4030,23 +4032,13 @@
                 <w:lang w:val="fr-CH" w:eastAsia="fr-CH"/>
               </w:rPr>
             </w:pPr>
-            <w:proofErr w:type="spellStart"/>
             <w:r>
               <w:rPr>
                 <w:sz w:val="16"/>
                 <w:szCs w:val="16"/>
                 <w:lang w:val="fr-CH" w:eastAsia="fr-CH"/>
               </w:rPr>
-              <w:t>Andre</w:t>
-            </w:r>
-            <w:proofErr w:type="spellEnd"/>
-            <w:r>
-              <w:rPr>
-                <w:sz w:val="16"/>
-                <w:szCs w:val="16"/>
-                <w:lang w:val="fr-CH" w:eastAsia="fr-CH"/>
-              </w:rPr>
-              <w:t xml:space="preserve"> </w:t>
+              <w:t xml:space="preserve">Andre </w:t>
             </w:r>
             <w:proofErr w:type="spellStart"/>
             <w:r>
@@ -12525,12 +12517,12 @@
       <w:pPr>
         <w:pStyle w:val="Titre3"/>
       </w:pPr>
-      <w:bookmarkStart w:id="6" w:name="_Toc126654487"/>
+      <w:bookmarkStart w:id="7" w:name="_Toc126659684"/>
       <w:r>
         <w:lastRenderedPageBreak/>
         <w:t>RAID</w:t>
       </w:r>
-      <w:bookmarkEnd w:id="6"/>
+      <w:bookmarkEnd w:id="7"/>
     </w:p>
     <w:p>
       <w:pPr>
@@ -12607,11 +12599,11 @@
       <w:pPr>
         <w:pStyle w:val="Titre3"/>
       </w:pPr>
-      <w:bookmarkStart w:id="7" w:name="_Toc126654488"/>
+      <w:bookmarkStart w:id="8" w:name="_Toc126659685"/>
       <w:r>
         <w:t>Scripts logon</w:t>
       </w:r>
-      <w:bookmarkEnd w:id="7"/>
+      <w:bookmarkEnd w:id="8"/>
     </w:p>
     <w:p>
       <w:r>
@@ -13020,12 +13012,12 @@
       <w:pPr>
         <w:pStyle w:val="Titre3"/>
       </w:pPr>
-      <w:bookmarkStart w:id="8" w:name="_Toc126654489"/>
+      <w:bookmarkStart w:id="9" w:name="_Toc126659686"/>
       <w:r>
         <w:lastRenderedPageBreak/>
         <w:t>Déploiement automatique</w:t>
       </w:r>
-      <w:bookmarkEnd w:id="8"/>
+      <w:bookmarkEnd w:id="9"/>
     </w:p>
     <w:p>
       <w:r>
@@ -13250,7 +13242,7 @@
       <w:pPr>
         <w:pStyle w:val="Titre2"/>
       </w:pPr>
-      <w:bookmarkStart w:id="9" w:name="_Toc126654490"/>
+      <w:bookmarkStart w:id="10" w:name="_Toc126659687"/>
       <w:r>
         <w:lastRenderedPageBreak/>
         <w:t xml:space="preserve">Installation initiale : </w:t>
@@ -13258,17 +13250,17 @@
       <w:r>
         <w:t>Client</w:t>
       </w:r>
-      <w:bookmarkEnd w:id="9"/>
+      <w:bookmarkEnd w:id="10"/>
     </w:p>
     <w:p>
       <w:pPr>
         <w:pStyle w:val="Titre3"/>
       </w:pPr>
-      <w:bookmarkStart w:id="10" w:name="_Toc126654491"/>
+      <w:bookmarkStart w:id="11" w:name="_Toc126659688"/>
       <w:r>
         <w:t>Login</w:t>
       </w:r>
-      <w:bookmarkEnd w:id="10"/>
+      <w:bookmarkEnd w:id="11"/>
     </w:p>
     <w:p>
       <w:pPr>
@@ -13395,14 +13387,14 @@
       <w:pPr>
         <w:pStyle w:val="Titre3"/>
       </w:pPr>
-      <w:bookmarkStart w:id="11" w:name="_Toc126654492"/>
+      <w:bookmarkStart w:id="12" w:name="_Toc126659689"/>
       <w:r>
         <w:t>Configuration</w:t>
       </w:r>
       <w:r>
         <w:t xml:space="preserve"> réseau</w:t>
       </w:r>
-      <w:bookmarkEnd w:id="11"/>
+      <w:bookmarkEnd w:id="12"/>
     </w:p>
     <w:p>
       <w:pPr>
@@ -13615,12 +13607,12 @@
       <w:pPr>
         <w:pStyle w:val="Titre3"/>
       </w:pPr>
-      <w:bookmarkStart w:id="12" w:name="_Toc126654493"/>
+      <w:bookmarkStart w:id="13" w:name="_Toc126659690"/>
       <w:r>
         <w:lastRenderedPageBreak/>
         <w:t>Propriété du système</w:t>
       </w:r>
-      <w:bookmarkEnd w:id="12"/>
+      <w:bookmarkEnd w:id="13"/>
     </w:p>
     <w:p>
       <w:pPr>
@@ -14471,7 +14463,7 @@
           <w:lang w:val="en-US"/>
         </w:rPr>
       </w:pPr>
-      <w:bookmarkStart w:id="13" w:name="_Toc126654494"/>
+      <w:bookmarkStart w:id="14" w:name="_Toc126659691"/>
       <w:proofErr w:type="spellStart"/>
       <w:r>
         <w:rPr>
@@ -14494,7 +14486,7 @@
         </w:rPr>
         <w:t>utilisateurs</w:t>
       </w:r>
-      <w:bookmarkEnd w:id="13"/>
+      <w:bookmarkEnd w:id="14"/>
       <w:proofErr w:type="spellEnd"/>
     </w:p>
     <w:p>
@@ -14667,7 +14659,7 @@
             <o:lock v:ext="edit" aspectratio="t"/>
           </v:shapetype>
           <v:shape id="_x0000_i1025" type="#_x0000_t75" style="width:154.55pt;height:117.05pt">
-            <v:imagedata r:id="rId40" o:title="1.bis tim"/>
+            <v:imagedata r:id="rId40" o:title="1"/>
           </v:shape>
         </w:pict>
       </w:r>
@@ -14823,6 +14815,7 @@
     </w:p>
     <w:p>
       <w:pPr>
+        <w:jc w:val="left"/>
         <w:rPr>
           <w:lang w:val="en-US"/>
         </w:rPr>
@@ -15116,7 +15109,7 @@
       <w:pPr>
         <w:pStyle w:val="Titre2"/>
       </w:pPr>
-      <w:bookmarkStart w:id="14" w:name="_Toc126654495"/>
+      <w:bookmarkStart w:id="15" w:name="_Toc126659692"/>
       <w:r>
         <w:lastRenderedPageBreak/>
         <w:t xml:space="preserve">Installation </w:t>
@@ -15127,17 +15120,17 @@
       <w:r>
         <w:t>finale</w:t>
       </w:r>
-      <w:bookmarkEnd w:id="14"/>
+      <w:bookmarkEnd w:id="15"/>
     </w:p>
     <w:p>
       <w:pPr>
         <w:pStyle w:val="Titre3"/>
       </w:pPr>
-      <w:bookmarkStart w:id="15" w:name="_Toc126654496"/>
+      <w:bookmarkStart w:id="16" w:name="_Toc126659693"/>
       <w:r>
         <w:t>Serveur</w:t>
       </w:r>
-      <w:bookmarkEnd w:id="15"/>
+      <w:bookmarkEnd w:id="16"/>
     </w:p>
     <w:p>
       <w:r>
@@ -15346,11 +15339,11 @@
       <w:pPr>
         <w:pStyle w:val="Titre3"/>
       </w:pPr>
-      <w:bookmarkStart w:id="16" w:name="_Toc126654497"/>
+      <w:bookmarkStart w:id="17" w:name="_Toc126659694"/>
       <w:r>
         <w:t>Client</w:t>
       </w:r>
-      <w:bookmarkEnd w:id="16"/>
+      <w:bookmarkEnd w:id="17"/>
     </w:p>
     <w:p>
       <w:r>
@@ -15521,11 +15514,11 @@
       <w:pPr>
         <w:pStyle w:val="Titre3"/>
       </w:pPr>
-      <w:bookmarkStart w:id="17" w:name="_Toc126654498"/>
+      <w:bookmarkStart w:id="18" w:name="_Toc126659695"/>
       <w:r>
         <w:t>Imprimante</w:t>
       </w:r>
-      <w:bookmarkEnd w:id="17"/>
+      <w:bookmarkEnd w:id="18"/>
     </w:p>
     <w:p>
       <w:r>
@@ -15665,22 +15658,22 @@
       <w:pPr>
         <w:pStyle w:val="Titre2"/>
       </w:pPr>
-      <w:bookmarkStart w:id="18" w:name="_Toc126654499"/>
+      <w:bookmarkStart w:id="19" w:name="_Toc126659696"/>
       <w:r>
         <w:lastRenderedPageBreak/>
         <w:t>Annexes</w:t>
       </w:r>
-      <w:bookmarkEnd w:id="18"/>
+      <w:bookmarkEnd w:id="19"/>
     </w:p>
     <w:p>
       <w:pPr>
         <w:pStyle w:val="Titre3"/>
       </w:pPr>
-      <w:bookmarkStart w:id="19" w:name="_Toc126654500"/>
+      <w:bookmarkStart w:id="20" w:name="_Toc126659697"/>
       <w:r>
         <w:t>Liens</w:t>
       </w:r>
-      <w:bookmarkEnd w:id="19"/>
+      <w:bookmarkEnd w:id="20"/>
     </w:p>
     <w:p>
       <w:hyperlink r:id="rId48" w:history="1">
@@ -15723,18 +15716,22 @@
           <w:t>https://lenovopress.lenovo.com/lp1046-thinksystem-sr550-server consulté le 07.02.2023</w:t>
         </w:r>
       </w:hyperlink>
-      <w:r>
-        <w:rPr>
-          <w:rStyle w:val="Lienhypertexte"/>
-        </w:rPr>
-        <w:t xml:space="preserve"> </w:t>
-      </w:r>
-      <w:r>
-        <w:t>consulté le 07.02.2023</w:t>
-      </w:r>
     </w:p>
     <w:p>
       <w:hyperlink r:id="rId51" w:history="1">
+        <w:r>
+          <w:rPr>
+            <w:rStyle w:val="Lienhypertexte"/>
+          </w:rPr>
+          <w:t>https://www.lenovo.com/eg/en/workstations/p-series/ThinkStation-P360-Tiny/p/LEN102S0005</w:t>
+        </w:r>
+      </w:hyperlink>
+      <w:r>
+        <w:t xml:space="preserve"> consulté le 07.02.2023</w:t>
+      </w:r>
+    </w:p>
+    <w:p>
+      <w:hyperlink r:id="rId52" w:history="1">
         <w:r>
           <w:rPr>
             <w:rStyle w:val="Lienhypertexte"/>
@@ -15746,39 +15743,21 @@
         <w:t xml:space="preserve"> consulté le 07.02.2023</w:t>
       </w:r>
     </w:p>
-    <w:bookmarkStart w:id="20" w:name="_GoBack"/>
-    <w:bookmarkEnd w:id="20"/>
-    <w:p>
-      <w:r>
-        <w:fldChar w:fldCharType="begin"/>
-      </w:r>
-      <w:r>
-        <w:instrText xml:space="preserve"> HYPERLINK "</w:instrText>
-      </w:r>
-      <w:r>
-        <w:instrText>https://www.microsoft.com/fr-fr/evalcenter/evaluate-windows-10-enterprise</w:instrText>
-      </w:r>
-      <w:r>
-        <w:instrText xml:space="preserve">" </w:instrText>
-      </w:r>
-      <w:r>
-        <w:fldChar w:fldCharType="separate"/>
-      </w:r>
-      <w:r>
-        <w:rPr>
-          <w:rStyle w:val="Lienhypertexte"/>
-        </w:rPr>
-        <w:t>https://www.microsoft.com/fr-fr/evalcenter/evaluate-windows-10-enterprise</w:t>
-      </w:r>
-      <w:r>
-        <w:fldChar w:fldCharType="end"/>
-      </w:r>
+    <w:p>
+      <w:hyperlink r:id="rId53" w:history="1">
+        <w:r>
+          <w:rPr>
+            <w:rStyle w:val="Lienhypertexte"/>
+          </w:rPr>
+          <w:t>https://www.microsoft.com/fr-fr/evalcenter/evaluate-windows-10-enterprise</w:t>
+        </w:r>
+      </w:hyperlink>
       <w:r>
         <w:t xml:space="preserve"> consulté le 07.02.2023</w:t>
       </w:r>
     </w:p>
     <w:p>
-      <w:hyperlink r:id="rId52" w:history="1">
+      <w:hyperlink r:id="rId54" w:history="1">
         <w:r>
           <w:rPr>
             <w:rStyle w:val="Lienhypertexte"/>
@@ -15787,14 +15766,11 @@
         </w:r>
       </w:hyperlink>
       <w:r>
-        <w:t xml:space="preserve"> </w:t>
-      </w:r>
-      <w:r>
-        <w:t>consulté le 07.02.2023</w:t>
-      </w:r>
-    </w:p>
-    <w:p>
-      <w:hyperlink r:id="rId53" w:history="1">
+        <w:t xml:space="preserve"> consulté le 07.02.2023</w:t>
+      </w:r>
+    </w:p>
+    <w:p>
+      <w:hyperlink r:id="rId55" w:history="1">
         <w:r>
           <w:rPr>
             <w:rStyle w:val="Lienhypertexte"/>
@@ -15803,14 +15779,11 @@
         </w:r>
       </w:hyperlink>
       <w:r>
-        <w:t xml:space="preserve"> </w:t>
-      </w:r>
-      <w:r>
-        <w:t>consulté le 07.02.2023</w:t>
-      </w:r>
-    </w:p>
-    <w:p>
-      <w:hyperlink r:id="rId54" w:history="1">
+        <w:t xml:space="preserve"> consulté le 07.02.2023</w:t>
+      </w:r>
+    </w:p>
+    <w:p>
+      <w:hyperlink r:id="rId56" w:history="1">
         <w:r>
           <w:rPr>
             <w:rStyle w:val="Lienhypertexte"/>
@@ -15819,14 +15792,11 @@
         </w:r>
       </w:hyperlink>
       <w:r>
-        <w:t xml:space="preserve"> </w:t>
-      </w:r>
-      <w:r>
-        <w:t>consulté le 07.02.2023</w:t>
-      </w:r>
-    </w:p>
-    <w:p>
-      <w:hyperlink r:id="rId55" w:history="1">
+        <w:t xml:space="preserve"> consulté le 07.02.2023</w:t>
+      </w:r>
+    </w:p>
+    <w:p>
+      <w:hyperlink r:id="rId57" w:history="1">
         <w:r>
           <w:rPr>
             <w:rStyle w:val="Lienhypertexte"/>
@@ -15843,8 +15813,8 @@
     </w:p>
     <w:p/>
     <w:sectPr>
-      <w:headerReference w:type="default" r:id="rId56"/>
-      <w:footerReference w:type="default" r:id="rId57"/>
+      <w:headerReference w:type="default" r:id="rId58"/>
+      <w:footerReference w:type="default" r:id="rId59"/>
       <w:pgSz w:w="11906" w:h="16838"/>
       <w:pgMar w:top="1417" w:right="1417" w:bottom="1417" w:left="1417" w:header="708" w:footer="708" w:gutter="0"/>
       <w:cols w:space="708"/>
@@ -16233,7 +16203,7 @@
                               <w:color w:val="FFFFFF" w:themeColor="background1"/>
                               <w:lang w:val="fr-FR"/>
                             </w:rPr>
-                            <w:t>18</w:t>
+                            <w:t>19</w:t>
                           </w:r>
                           <w:r>
                             <w:rPr>
@@ -16261,7 +16231,11 @@
         </mc:Choice>
         <mc:Fallback>
           <w:pict>
-            <v:shape w14:anchorId="6AA34A10" id="Zone de texte 221" o:spid="_x0000_s1027" type="#_x0000_t202" style="position:absolute;left:0;text-align:left;margin-left:20.6pt;margin-top:0;width:71.8pt;height:13.45pt;z-index:251659264;visibility:visible;mso-wrap-style:square;mso-width-percent:1000;mso-height-percent:0;mso-wrap-distance-left:9pt;mso-wrap-distance-top:0;mso-wrap-distance-right:9pt;mso-wrap-distance-bottom:0;mso-position-horizontal:right;mso-position-horizontal-relative:page;mso-position-vertical:center;mso-position-vertical-relative:top-margin-area;mso-width-percent:1000;mso-height-percent:0;mso-width-relative:right-margin-area;mso-height-relative:page;v-text-anchor:middle" o:gfxdata="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" o:allowincell="f" fillcolor="#a8d08d [1945]" stroked="f">
+            <v:shapetype w14:anchorId="6AA34A10" id="_x0000_t202" coordsize="21600,21600" o:spt="202" path="m,l,21600r21600,l21600,xe">
+              <v:stroke joinstyle="miter"/>
+              <v:path gradientshapeok="t" o:connecttype="rect"/>
+            </v:shapetype>
+            <v:shape id="Zone de texte 221" o:spid="_x0000_s1027" type="#_x0000_t202" style="position:absolute;left:0;text-align:left;margin-left:20.6pt;margin-top:0;width:71.8pt;height:13.45pt;z-index:251659264;visibility:visible;mso-wrap-style:square;mso-width-percent:1000;mso-height-percent:0;mso-wrap-distance-left:9pt;mso-wrap-distance-top:0;mso-wrap-distance-right:9pt;mso-wrap-distance-bottom:0;mso-position-horizontal:right;mso-position-horizontal-relative:page;mso-position-vertical:center;mso-position-vertical-relative:top-margin-area;mso-width-percent:1000;mso-height-percent:0;mso-width-relative:right-margin-area;mso-height-relative:page;v-text-anchor:middle" o:gfxdata="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" o:allowincell="f" fillcolor="#a8d08d [1945]" stroked="f">
               <v:textbox style="mso-fit-shape-to-text:t" inset=",0,,0">
                 <w:txbxContent>
                   <w:p>
@@ -16286,7 +16260,7 @@
                         <w:color w:val="FFFFFF" w:themeColor="background1"/>
                         <w:lang w:val="fr-FR"/>
                       </w:rPr>
-                      <w:t>18</w:t>
+                      <w:t>19</w:t>
                     </w:r>
                     <w:r>
                       <w:rPr>
@@ -19148,7 +19122,7 @@
 </file>
 
 <file path=customXml/itemProps1.xml><?xml version="1.0" encoding="utf-8"?>
-<ds:datastoreItem xmlns:ds="http://schemas.openxmlformats.org/officeDocument/2006/customXml" ds:itemID="{DE7336F1-882A-406F-925B-45B741844D18}">
+<ds:datastoreItem xmlns:ds="http://schemas.openxmlformats.org/officeDocument/2006/customXml" ds:itemID="{01E159B9-EC99-4499-A258-6751AD3328A9}">
   <ds:schemaRefs>
     <ds:schemaRef ds:uri="http://schemas.openxmlformats.org/officeDocument/2006/bibliography"/>
   </ds:schemaRefs>

</xml_diff>